<commit_message>
sliding window and brute force
</commit_message>
<xml_diff>
--- a/dsa_updates.docx
+++ b/dsa_updates.docx
@@ -4429,6 +4429,3785 @@
           <w14:ligatures w14:val="none"/>
         </w:rPr>
         <w:t xml:space="preserve"> res;</w:t>
+      </w:r>
+    </w:p>
+    <w:p>
+      <w:pPr>
+        <w:shd w:val="clear" w:color="auto" w:fill="FFFFFF"/>
+        <w:spacing w:after="0" w:line="285" w:lineRule="atLeast"/>
+        <w:rPr>
+          <w:rFonts w:ascii="Consolas" w:eastAsia="Times New Roman" w:hAnsi="Consolas" w:cs="Times New Roman"/>
+          <w:color w:val="000000"/>
+          <w:kern w:val="0"/>
+          <w:sz w:val="21"/>
+          <w:szCs w:val="21"/>
+          <w:lang w:eastAsia="en-IN"/>
+          <w14:ligatures w14:val="none"/>
+        </w:rPr>
+      </w:pPr>
+      <w:r>
+        <w:rPr>
+          <w:rFonts w:ascii="Consolas" w:eastAsia="Times New Roman" w:hAnsi="Consolas" w:cs="Times New Roman"/>
+          <w:color w:val="000000"/>
+          <w:kern w:val="0"/>
+          <w:sz w:val="21"/>
+          <w:szCs w:val="21"/>
+          <w:lang w:eastAsia="en-IN"/>
+          <w14:ligatures w14:val="none"/>
+        </w:rPr>
+        <w:t>    }</w:t>
+      </w:r>
+    </w:p>
+    <w:p>
+      <w:pPr>
+        <w:shd w:val="clear" w:color="auto" w:fill="FFFFFF"/>
+        <w:spacing w:after="0" w:line="285" w:lineRule="atLeast"/>
+        <w:rPr>
+          <w:rFonts w:ascii="Consolas" w:eastAsia="Times New Roman" w:hAnsi="Consolas" w:cs="Times New Roman"/>
+          <w:color w:val="000000"/>
+          <w:kern w:val="0"/>
+          <w:sz w:val="21"/>
+          <w:szCs w:val="21"/>
+          <w:lang w:eastAsia="en-IN"/>
+          <w14:ligatures w14:val="none"/>
+        </w:rPr>
+      </w:pPr>
+      <w:r>
+        <w:rPr>
+          <w:rFonts w:ascii="Consolas" w:eastAsia="Times New Roman" w:hAnsi="Consolas" w:cs="Times New Roman"/>
+          <w:color w:val="000000"/>
+          <w:kern w:val="0"/>
+          <w:sz w:val="21"/>
+          <w:szCs w:val="21"/>
+          <w:lang w:eastAsia="en-IN"/>
+          <w14:ligatures w14:val="none"/>
+        </w:rPr>
+        <w:t>}</w:t>
+      </w:r>
+    </w:p>
+    <w:p/>
+    <w:p/>
+    <w:p>
+      <w:r>
+        <w:t>02/08/2024</w:t>
+      </w:r>
+    </w:p>
+    <w:p>
+      <w:r>
+        <w:t>Que.1</w:t>
+      </w:r>
+    </w:p>
+    <w:p>
+      <w:hyperlink r:id="rId8" w:history="1">
+        <w:r>
+          <w:rPr>
+            <w:rStyle w:val="Hyperlink"/>
+          </w:rPr>
+          <w:t>Minimum Swaps to Group All 1's Together II</w:t>
+        </w:r>
+      </w:hyperlink>
+    </w:p>
+    <w:p>
+      <w:hyperlink r:id="rId9" w:history="1">
+        <w:r>
+          <w:rPr>
+            <w:rStyle w:val="Hyperlink"/>
+          </w:rPr>
+          <w:t>https://leetcode.com/submissions/detail/1341692553/</w:t>
+        </w:r>
+      </w:hyperlink>
+    </w:p>
+    <w:p>
+      <w:pPr>
+        <w:shd w:val="clear" w:color="auto" w:fill="FFFFFF"/>
+        <w:spacing w:after="0" w:line="285" w:lineRule="atLeast"/>
+        <w:rPr>
+          <w:rFonts w:ascii="Consolas" w:eastAsia="Times New Roman" w:hAnsi="Consolas" w:cs="Times New Roman"/>
+          <w:color w:val="000000"/>
+          <w:kern w:val="0"/>
+          <w:sz w:val="21"/>
+          <w:szCs w:val="21"/>
+          <w:lang w:eastAsia="en-IN"/>
+          <w14:ligatures w14:val="none"/>
+        </w:rPr>
+      </w:pPr>
+      <w:r>
+        <w:rPr>
+          <w:rFonts w:ascii="Consolas" w:eastAsia="Times New Roman" w:hAnsi="Consolas" w:cs="Times New Roman"/>
+          <w:color w:val="0000FF"/>
+          <w:kern w:val="0"/>
+          <w:sz w:val="21"/>
+          <w:szCs w:val="21"/>
+          <w:lang w:eastAsia="en-IN"/>
+          <w14:ligatures w14:val="none"/>
+        </w:rPr>
+        <w:t>class</w:t>
+      </w:r>
+      <w:r>
+        <w:rPr>
+          <w:rFonts w:ascii="Consolas" w:eastAsia="Times New Roman" w:hAnsi="Consolas" w:cs="Times New Roman"/>
+          <w:color w:val="000000"/>
+          <w:kern w:val="0"/>
+          <w:sz w:val="21"/>
+          <w:szCs w:val="21"/>
+          <w:lang w:eastAsia="en-IN"/>
+          <w14:ligatures w14:val="none"/>
+        </w:rPr>
+        <w:t xml:space="preserve"> </w:t>
+      </w:r>
+      <w:r>
+        <w:rPr>
+          <w:rFonts w:ascii="Consolas" w:eastAsia="Times New Roman" w:hAnsi="Consolas" w:cs="Times New Roman"/>
+          <w:color w:val="267F99"/>
+          <w:kern w:val="0"/>
+          <w:sz w:val="21"/>
+          <w:szCs w:val="21"/>
+          <w:lang w:eastAsia="en-IN"/>
+          <w14:ligatures w14:val="none"/>
+        </w:rPr>
+        <w:t>Solution</w:t>
+      </w:r>
+      <w:r>
+        <w:rPr>
+          <w:rFonts w:ascii="Consolas" w:eastAsia="Times New Roman" w:hAnsi="Consolas" w:cs="Times New Roman"/>
+          <w:color w:val="000000"/>
+          <w:kern w:val="0"/>
+          <w:sz w:val="21"/>
+          <w:szCs w:val="21"/>
+          <w:lang w:eastAsia="en-IN"/>
+          <w14:ligatures w14:val="none"/>
+        </w:rPr>
+        <w:t xml:space="preserve"> {</w:t>
+      </w:r>
+    </w:p>
+    <w:p>
+      <w:pPr>
+        <w:shd w:val="clear" w:color="auto" w:fill="FFFFFF"/>
+        <w:spacing w:after="0" w:line="285" w:lineRule="atLeast"/>
+        <w:rPr>
+          <w:rFonts w:ascii="Consolas" w:eastAsia="Times New Roman" w:hAnsi="Consolas" w:cs="Times New Roman"/>
+          <w:color w:val="000000"/>
+          <w:kern w:val="0"/>
+          <w:sz w:val="21"/>
+          <w:szCs w:val="21"/>
+          <w:lang w:eastAsia="en-IN"/>
+          <w14:ligatures w14:val="none"/>
+        </w:rPr>
+      </w:pPr>
+      <w:r>
+        <w:rPr>
+          <w:rFonts w:ascii="Consolas" w:eastAsia="Times New Roman" w:hAnsi="Consolas" w:cs="Times New Roman"/>
+          <w:color w:val="000000"/>
+          <w:kern w:val="0"/>
+          <w:sz w:val="21"/>
+          <w:szCs w:val="21"/>
+          <w:lang w:eastAsia="en-IN"/>
+          <w14:ligatures w14:val="none"/>
+        </w:rPr>
+        <w:t xml:space="preserve">    </w:t>
+      </w:r>
+      <w:r>
+        <w:rPr>
+          <w:rFonts w:ascii="Consolas" w:eastAsia="Times New Roman" w:hAnsi="Consolas" w:cs="Times New Roman"/>
+          <w:color w:val="0000FF"/>
+          <w:kern w:val="0"/>
+          <w:sz w:val="21"/>
+          <w:szCs w:val="21"/>
+          <w:lang w:eastAsia="en-IN"/>
+          <w14:ligatures w14:val="none"/>
+        </w:rPr>
+        <w:t>public</w:t>
+      </w:r>
+      <w:r>
+        <w:rPr>
+          <w:rFonts w:ascii="Consolas" w:eastAsia="Times New Roman" w:hAnsi="Consolas" w:cs="Times New Roman"/>
+          <w:color w:val="000000"/>
+          <w:kern w:val="0"/>
+          <w:sz w:val="21"/>
+          <w:szCs w:val="21"/>
+          <w:lang w:eastAsia="en-IN"/>
+          <w14:ligatures w14:val="none"/>
+        </w:rPr>
+        <w:t xml:space="preserve"> </w:t>
+      </w:r>
+      <w:r>
+        <w:rPr>
+          <w:rFonts w:ascii="Consolas" w:eastAsia="Times New Roman" w:hAnsi="Consolas" w:cs="Times New Roman"/>
+          <w:color w:val="267F99"/>
+          <w:kern w:val="0"/>
+          <w:sz w:val="21"/>
+          <w:szCs w:val="21"/>
+          <w:lang w:eastAsia="en-IN"/>
+          <w14:ligatures w14:val="none"/>
+        </w:rPr>
+        <w:t>int</w:t>
+      </w:r>
+      <w:r>
+        <w:rPr>
+          <w:rFonts w:ascii="Consolas" w:eastAsia="Times New Roman" w:hAnsi="Consolas" w:cs="Times New Roman"/>
+          <w:color w:val="000000"/>
+          <w:kern w:val="0"/>
+          <w:sz w:val="21"/>
+          <w:szCs w:val="21"/>
+          <w:lang w:eastAsia="en-IN"/>
+          <w14:ligatures w14:val="none"/>
+        </w:rPr>
+        <w:t xml:space="preserve"> </w:t>
+      </w:r>
+      <w:proofErr w:type="spellStart"/>
+      <w:r>
+        <w:rPr>
+          <w:rFonts w:ascii="Consolas" w:eastAsia="Times New Roman" w:hAnsi="Consolas" w:cs="Times New Roman"/>
+          <w:color w:val="795E26"/>
+          <w:kern w:val="0"/>
+          <w:sz w:val="21"/>
+          <w:szCs w:val="21"/>
+          <w:lang w:eastAsia="en-IN"/>
+          <w14:ligatures w14:val="none"/>
+        </w:rPr>
+        <w:t>minSwaps</w:t>
+      </w:r>
+      <w:proofErr w:type="spellEnd"/>
+      <w:r>
+        <w:rPr>
+          <w:rFonts w:ascii="Consolas" w:eastAsia="Times New Roman" w:hAnsi="Consolas" w:cs="Times New Roman"/>
+          <w:color w:val="000000"/>
+          <w:kern w:val="0"/>
+          <w:sz w:val="21"/>
+          <w:szCs w:val="21"/>
+          <w:lang w:eastAsia="en-IN"/>
+          <w14:ligatures w14:val="none"/>
+        </w:rPr>
+        <w:t>(</w:t>
+      </w:r>
+      <w:proofErr w:type="gramStart"/>
+      <w:r>
+        <w:rPr>
+          <w:rFonts w:ascii="Consolas" w:eastAsia="Times New Roman" w:hAnsi="Consolas" w:cs="Times New Roman"/>
+          <w:color w:val="267F99"/>
+          <w:kern w:val="0"/>
+          <w:sz w:val="21"/>
+          <w:szCs w:val="21"/>
+          <w:lang w:eastAsia="en-IN"/>
+          <w14:ligatures w14:val="none"/>
+        </w:rPr>
+        <w:t>int</w:t>
+      </w:r>
+      <w:r>
+        <w:rPr>
+          <w:rFonts w:ascii="Consolas" w:eastAsia="Times New Roman" w:hAnsi="Consolas" w:cs="Times New Roman"/>
+          <w:color w:val="000000"/>
+          <w:kern w:val="0"/>
+          <w:sz w:val="21"/>
+          <w:szCs w:val="21"/>
+          <w:lang w:eastAsia="en-IN"/>
+          <w14:ligatures w14:val="none"/>
+        </w:rPr>
+        <w:t>[</w:t>
+      </w:r>
+      <w:proofErr w:type="gramEnd"/>
+      <w:r>
+        <w:rPr>
+          <w:rFonts w:ascii="Consolas" w:eastAsia="Times New Roman" w:hAnsi="Consolas" w:cs="Times New Roman"/>
+          <w:color w:val="000000"/>
+          <w:kern w:val="0"/>
+          <w:sz w:val="21"/>
+          <w:szCs w:val="21"/>
+          <w:lang w:eastAsia="en-IN"/>
+          <w14:ligatures w14:val="none"/>
+        </w:rPr>
+        <w:t xml:space="preserve">] </w:t>
+      </w:r>
+      <w:proofErr w:type="spellStart"/>
+      <w:r>
+        <w:rPr>
+          <w:rFonts w:ascii="Consolas" w:eastAsia="Times New Roman" w:hAnsi="Consolas" w:cs="Times New Roman"/>
+          <w:color w:val="001080"/>
+          <w:kern w:val="0"/>
+          <w:sz w:val="21"/>
+          <w:szCs w:val="21"/>
+          <w:lang w:eastAsia="en-IN"/>
+          <w14:ligatures w14:val="none"/>
+        </w:rPr>
+        <w:t>nums</w:t>
+      </w:r>
+      <w:proofErr w:type="spellEnd"/>
+      <w:r>
+        <w:rPr>
+          <w:rFonts w:ascii="Consolas" w:eastAsia="Times New Roman" w:hAnsi="Consolas" w:cs="Times New Roman"/>
+          <w:color w:val="000000"/>
+          <w:kern w:val="0"/>
+          <w:sz w:val="21"/>
+          <w:szCs w:val="21"/>
+          <w:lang w:eastAsia="en-IN"/>
+          <w14:ligatures w14:val="none"/>
+        </w:rPr>
+        <w:t>) {</w:t>
+      </w:r>
+    </w:p>
+    <w:p>
+      <w:pPr>
+        <w:shd w:val="clear" w:color="auto" w:fill="FFFFFF"/>
+        <w:spacing w:after="0" w:line="285" w:lineRule="atLeast"/>
+        <w:rPr>
+          <w:rFonts w:ascii="Consolas" w:eastAsia="Times New Roman" w:hAnsi="Consolas" w:cs="Times New Roman"/>
+          <w:color w:val="000000"/>
+          <w:kern w:val="0"/>
+          <w:sz w:val="21"/>
+          <w:szCs w:val="21"/>
+          <w:lang w:eastAsia="en-IN"/>
+          <w14:ligatures w14:val="none"/>
+        </w:rPr>
+      </w:pPr>
+      <w:r>
+        <w:rPr>
+          <w:rFonts w:ascii="Consolas" w:eastAsia="Times New Roman" w:hAnsi="Consolas" w:cs="Times New Roman"/>
+          <w:color w:val="000000"/>
+          <w:kern w:val="0"/>
+          <w:sz w:val="21"/>
+          <w:szCs w:val="21"/>
+          <w:lang w:eastAsia="en-IN"/>
+          <w14:ligatures w14:val="none"/>
+        </w:rPr>
+        <w:t xml:space="preserve">        </w:t>
+      </w:r>
+      <w:r>
+        <w:rPr>
+          <w:rFonts w:ascii="Consolas" w:eastAsia="Times New Roman" w:hAnsi="Consolas" w:cs="Times New Roman"/>
+          <w:color w:val="267F99"/>
+          <w:kern w:val="0"/>
+          <w:sz w:val="21"/>
+          <w:szCs w:val="21"/>
+          <w:lang w:eastAsia="en-IN"/>
+          <w14:ligatures w14:val="none"/>
+        </w:rPr>
+        <w:t>int</w:t>
+      </w:r>
+      <w:r>
+        <w:rPr>
+          <w:rFonts w:ascii="Consolas" w:eastAsia="Times New Roman" w:hAnsi="Consolas" w:cs="Times New Roman"/>
+          <w:color w:val="000000"/>
+          <w:kern w:val="0"/>
+          <w:sz w:val="21"/>
+          <w:szCs w:val="21"/>
+          <w:lang w:eastAsia="en-IN"/>
+          <w14:ligatures w14:val="none"/>
+        </w:rPr>
+        <w:t xml:space="preserve"> </w:t>
+      </w:r>
+      <w:proofErr w:type="spellStart"/>
+      <w:proofErr w:type="gramStart"/>
+      <w:r>
+        <w:rPr>
+          <w:rFonts w:ascii="Consolas" w:eastAsia="Times New Roman" w:hAnsi="Consolas" w:cs="Times New Roman"/>
+          <w:color w:val="001080"/>
+          <w:kern w:val="0"/>
+          <w:sz w:val="21"/>
+          <w:szCs w:val="21"/>
+          <w:lang w:eastAsia="en-IN"/>
+          <w14:ligatures w14:val="none"/>
+        </w:rPr>
+        <w:t>i</w:t>
+      </w:r>
+      <w:r>
+        <w:rPr>
+          <w:rFonts w:ascii="Consolas" w:eastAsia="Times New Roman" w:hAnsi="Consolas" w:cs="Times New Roman"/>
+          <w:color w:val="000000"/>
+          <w:kern w:val="0"/>
+          <w:sz w:val="21"/>
+          <w:szCs w:val="21"/>
+          <w:lang w:eastAsia="en-IN"/>
+          <w14:ligatures w14:val="none"/>
+        </w:rPr>
+        <w:t>,</w:t>
+      </w:r>
+      <w:r>
+        <w:rPr>
+          <w:rFonts w:ascii="Consolas" w:eastAsia="Times New Roman" w:hAnsi="Consolas" w:cs="Times New Roman"/>
+          <w:color w:val="001080"/>
+          <w:kern w:val="0"/>
+          <w:sz w:val="21"/>
+          <w:szCs w:val="21"/>
+          <w:lang w:eastAsia="en-IN"/>
+          <w14:ligatures w14:val="none"/>
+        </w:rPr>
+        <w:t>j</w:t>
+      </w:r>
+      <w:proofErr w:type="gramEnd"/>
+      <w:r>
+        <w:rPr>
+          <w:rFonts w:ascii="Consolas" w:eastAsia="Times New Roman" w:hAnsi="Consolas" w:cs="Times New Roman"/>
+          <w:color w:val="000000"/>
+          <w:kern w:val="0"/>
+          <w:sz w:val="21"/>
+          <w:szCs w:val="21"/>
+          <w:lang w:eastAsia="en-IN"/>
+          <w14:ligatures w14:val="none"/>
+        </w:rPr>
+        <w:t>,</w:t>
+      </w:r>
+      <w:r>
+        <w:rPr>
+          <w:rFonts w:ascii="Consolas" w:eastAsia="Times New Roman" w:hAnsi="Consolas" w:cs="Times New Roman"/>
+          <w:color w:val="001080"/>
+          <w:kern w:val="0"/>
+          <w:sz w:val="21"/>
+          <w:szCs w:val="21"/>
+          <w:lang w:eastAsia="en-IN"/>
+          <w14:ligatures w14:val="none"/>
+        </w:rPr>
+        <w:t>k</w:t>
+      </w:r>
+      <w:r>
+        <w:rPr>
+          <w:rFonts w:ascii="Consolas" w:eastAsia="Times New Roman" w:hAnsi="Consolas" w:cs="Times New Roman"/>
+          <w:color w:val="000000"/>
+          <w:kern w:val="0"/>
+          <w:sz w:val="21"/>
+          <w:szCs w:val="21"/>
+          <w:lang w:eastAsia="en-IN"/>
+          <w14:ligatures w14:val="none"/>
+        </w:rPr>
+        <w:t>,</w:t>
+      </w:r>
+      <w:r>
+        <w:rPr>
+          <w:rFonts w:ascii="Consolas" w:eastAsia="Times New Roman" w:hAnsi="Consolas" w:cs="Times New Roman"/>
+          <w:color w:val="001080"/>
+          <w:kern w:val="0"/>
+          <w:sz w:val="21"/>
+          <w:szCs w:val="21"/>
+          <w:lang w:eastAsia="en-IN"/>
+          <w14:ligatures w14:val="none"/>
+        </w:rPr>
+        <w:t>n</w:t>
+      </w:r>
+      <w:proofErr w:type="spellEnd"/>
+      <w:r>
+        <w:rPr>
+          <w:rFonts w:ascii="Consolas" w:eastAsia="Times New Roman" w:hAnsi="Consolas" w:cs="Times New Roman"/>
+          <w:color w:val="000000"/>
+          <w:kern w:val="0"/>
+          <w:sz w:val="21"/>
+          <w:szCs w:val="21"/>
+          <w:lang w:eastAsia="en-IN"/>
+          <w14:ligatures w14:val="none"/>
+        </w:rPr>
+        <w:t>;</w:t>
+      </w:r>
+    </w:p>
+    <w:p>
+      <w:pPr>
+        <w:shd w:val="clear" w:color="auto" w:fill="FFFFFF"/>
+        <w:spacing w:after="0" w:line="285" w:lineRule="atLeast"/>
+        <w:rPr>
+          <w:rFonts w:ascii="Consolas" w:eastAsia="Times New Roman" w:hAnsi="Consolas" w:cs="Times New Roman"/>
+          <w:color w:val="000000"/>
+          <w:kern w:val="0"/>
+          <w:sz w:val="21"/>
+          <w:szCs w:val="21"/>
+          <w:lang w:eastAsia="en-IN"/>
+          <w14:ligatures w14:val="none"/>
+        </w:rPr>
+      </w:pPr>
+      <w:r>
+        <w:rPr>
+          <w:rFonts w:ascii="Consolas" w:eastAsia="Times New Roman" w:hAnsi="Consolas" w:cs="Times New Roman"/>
+          <w:color w:val="000000"/>
+          <w:kern w:val="0"/>
+          <w:sz w:val="21"/>
+          <w:szCs w:val="21"/>
+          <w:lang w:eastAsia="en-IN"/>
+          <w14:ligatures w14:val="none"/>
+        </w:rPr>
+        <w:t>        n=</w:t>
+      </w:r>
+      <w:proofErr w:type="spellStart"/>
+      <w:proofErr w:type="gramStart"/>
+      <w:r>
+        <w:rPr>
+          <w:rFonts w:ascii="Consolas" w:eastAsia="Times New Roman" w:hAnsi="Consolas" w:cs="Times New Roman"/>
+          <w:color w:val="001080"/>
+          <w:kern w:val="0"/>
+          <w:sz w:val="21"/>
+          <w:szCs w:val="21"/>
+          <w:lang w:eastAsia="en-IN"/>
+          <w14:ligatures w14:val="none"/>
+        </w:rPr>
+        <w:t>nums</w:t>
+      </w:r>
+      <w:r>
+        <w:rPr>
+          <w:rFonts w:ascii="Consolas" w:eastAsia="Times New Roman" w:hAnsi="Consolas" w:cs="Times New Roman"/>
+          <w:color w:val="000000"/>
+          <w:kern w:val="0"/>
+          <w:sz w:val="21"/>
+          <w:szCs w:val="21"/>
+          <w:lang w:eastAsia="en-IN"/>
+          <w14:ligatures w14:val="none"/>
+        </w:rPr>
+        <w:t>.</w:t>
+      </w:r>
+      <w:r>
+        <w:rPr>
+          <w:rFonts w:ascii="Consolas" w:eastAsia="Times New Roman" w:hAnsi="Consolas" w:cs="Times New Roman"/>
+          <w:color w:val="001080"/>
+          <w:kern w:val="0"/>
+          <w:sz w:val="21"/>
+          <w:szCs w:val="21"/>
+          <w:lang w:eastAsia="en-IN"/>
+          <w14:ligatures w14:val="none"/>
+        </w:rPr>
+        <w:t>length</w:t>
+      </w:r>
+      <w:proofErr w:type="spellEnd"/>
+      <w:proofErr w:type="gramEnd"/>
+      <w:r>
+        <w:rPr>
+          <w:rFonts w:ascii="Consolas" w:eastAsia="Times New Roman" w:hAnsi="Consolas" w:cs="Times New Roman"/>
+          <w:color w:val="000000"/>
+          <w:kern w:val="0"/>
+          <w:sz w:val="21"/>
+          <w:szCs w:val="21"/>
+          <w:lang w:eastAsia="en-IN"/>
+          <w14:ligatures w14:val="none"/>
+        </w:rPr>
+        <w:t>;</w:t>
+      </w:r>
+    </w:p>
+    <w:p>
+      <w:pPr>
+        <w:shd w:val="clear" w:color="auto" w:fill="FFFFFF"/>
+        <w:spacing w:after="0" w:line="285" w:lineRule="atLeast"/>
+        <w:rPr>
+          <w:rFonts w:ascii="Consolas" w:eastAsia="Times New Roman" w:hAnsi="Consolas" w:cs="Times New Roman"/>
+          <w:color w:val="000000"/>
+          <w:kern w:val="0"/>
+          <w:sz w:val="21"/>
+          <w:szCs w:val="21"/>
+          <w:lang w:eastAsia="en-IN"/>
+          <w14:ligatures w14:val="none"/>
+        </w:rPr>
+      </w:pPr>
+      <w:r>
+        <w:rPr>
+          <w:rFonts w:ascii="Consolas" w:eastAsia="Times New Roman" w:hAnsi="Consolas" w:cs="Times New Roman"/>
+          <w:color w:val="000000"/>
+          <w:kern w:val="0"/>
+          <w:sz w:val="21"/>
+          <w:szCs w:val="21"/>
+          <w:lang w:eastAsia="en-IN"/>
+          <w14:ligatures w14:val="none"/>
+        </w:rPr>
+        <w:t>        k=</w:t>
+      </w:r>
+      <w:r>
+        <w:rPr>
+          <w:rFonts w:ascii="Consolas" w:eastAsia="Times New Roman" w:hAnsi="Consolas" w:cs="Times New Roman"/>
+          <w:color w:val="098658"/>
+          <w:kern w:val="0"/>
+          <w:sz w:val="21"/>
+          <w:szCs w:val="21"/>
+          <w:lang w:eastAsia="en-IN"/>
+          <w14:ligatures w14:val="none"/>
+        </w:rPr>
+        <w:t>0</w:t>
+      </w:r>
+      <w:r>
+        <w:rPr>
+          <w:rFonts w:ascii="Consolas" w:eastAsia="Times New Roman" w:hAnsi="Consolas" w:cs="Times New Roman"/>
+          <w:color w:val="000000"/>
+          <w:kern w:val="0"/>
+          <w:sz w:val="21"/>
+          <w:szCs w:val="21"/>
+          <w:lang w:eastAsia="en-IN"/>
+          <w14:ligatures w14:val="none"/>
+        </w:rPr>
+        <w:t>;</w:t>
+      </w:r>
+    </w:p>
+    <w:p>
+      <w:pPr>
+        <w:shd w:val="clear" w:color="auto" w:fill="FFFFFF"/>
+        <w:spacing w:after="0" w:line="285" w:lineRule="atLeast"/>
+        <w:rPr>
+          <w:rFonts w:ascii="Consolas" w:eastAsia="Times New Roman" w:hAnsi="Consolas" w:cs="Times New Roman"/>
+          <w:color w:val="000000"/>
+          <w:kern w:val="0"/>
+          <w:sz w:val="21"/>
+          <w:szCs w:val="21"/>
+          <w:lang w:eastAsia="en-IN"/>
+          <w14:ligatures w14:val="none"/>
+        </w:rPr>
+      </w:pPr>
+      <w:r>
+        <w:rPr>
+          <w:rFonts w:ascii="Consolas" w:eastAsia="Times New Roman" w:hAnsi="Consolas" w:cs="Times New Roman"/>
+          <w:color w:val="000000"/>
+          <w:kern w:val="0"/>
+          <w:sz w:val="21"/>
+          <w:szCs w:val="21"/>
+          <w:lang w:eastAsia="en-IN"/>
+          <w14:ligatures w14:val="none"/>
+        </w:rPr>
+        <w:t xml:space="preserve">        </w:t>
+      </w:r>
+      <w:r>
+        <w:rPr>
+          <w:rFonts w:ascii="Consolas" w:eastAsia="Times New Roman" w:hAnsi="Consolas" w:cs="Times New Roman"/>
+          <w:color w:val="AF00DB"/>
+          <w:kern w:val="0"/>
+          <w:sz w:val="21"/>
+          <w:szCs w:val="21"/>
+          <w:lang w:eastAsia="en-IN"/>
+          <w14:ligatures w14:val="none"/>
+        </w:rPr>
+        <w:t>for</w:t>
+      </w:r>
+      <w:r>
+        <w:rPr>
+          <w:rFonts w:ascii="Consolas" w:eastAsia="Times New Roman" w:hAnsi="Consolas" w:cs="Times New Roman"/>
+          <w:color w:val="000000"/>
+          <w:kern w:val="0"/>
+          <w:sz w:val="21"/>
+          <w:szCs w:val="21"/>
+          <w:lang w:eastAsia="en-IN"/>
+          <w14:ligatures w14:val="none"/>
+        </w:rPr>
+        <w:t>(j=</w:t>
+      </w:r>
+      <w:proofErr w:type="gramStart"/>
+      <w:r>
+        <w:rPr>
+          <w:rFonts w:ascii="Consolas" w:eastAsia="Times New Roman" w:hAnsi="Consolas" w:cs="Times New Roman"/>
+          <w:color w:val="098658"/>
+          <w:kern w:val="0"/>
+          <w:sz w:val="21"/>
+          <w:szCs w:val="21"/>
+          <w:lang w:eastAsia="en-IN"/>
+          <w14:ligatures w14:val="none"/>
+        </w:rPr>
+        <w:t>0</w:t>
+      </w:r>
+      <w:r>
+        <w:rPr>
+          <w:rFonts w:ascii="Consolas" w:eastAsia="Times New Roman" w:hAnsi="Consolas" w:cs="Times New Roman"/>
+          <w:color w:val="000000"/>
+          <w:kern w:val="0"/>
+          <w:sz w:val="21"/>
+          <w:szCs w:val="21"/>
+          <w:lang w:eastAsia="en-IN"/>
+          <w14:ligatures w14:val="none"/>
+        </w:rPr>
+        <w:t>;j</w:t>
+      </w:r>
+      <w:proofErr w:type="gramEnd"/>
+      <w:r>
+        <w:rPr>
+          <w:rFonts w:ascii="Consolas" w:eastAsia="Times New Roman" w:hAnsi="Consolas" w:cs="Times New Roman"/>
+          <w:color w:val="000000"/>
+          <w:kern w:val="0"/>
+          <w:sz w:val="21"/>
+          <w:szCs w:val="21"/>
+          <w:lang w:eastAsia="en-IN"/>
+          <w14:ligatures w14:val="none"/>
+        </w:rPr>
+        <w:t>&lt;</w:t>
+      </w:r>
+      <w:proofErr w:type="spellStart"/>
+      <w:r>
+        <w:rPr>
+          <w:rFonts w:ascii="Consolas" w:eastAsia="Times New Roman" w:hAnsi="Consolas" w:cs="Times New Roman"/>
+          <w:color w:val="000000"/>
+          <w:kern w:val="0"/>
+          <w:sz w:val="21"/>
+          <w:szCs w:val="21"/>
+          <w:lang w:eastAsia="en-IN"/>
+          <w14:ligatures w14:val="none"/>
+        </w:rPr>
+        <w:t>n;j</w:t>
+      </w:r>
+      <w:proofErr w:type="spellEnd"/>
+      <w:r>
+        <w:rPr>
+          <w:rFonts w:ascii="Consolas" w:eastAsia="Times New Roman" w:hAnsi="Consolas" w:cs="Times New Roman"/>
+          <w:color w:val="000000"/>
+          <w:kern w:val="0"/>
+          <w:sz w:val="21"/>
+          <w:szCs w:val="21"/>
+          <w:lang w:eastAsia="en-IN"/>
+          <w14:ligatures w14:val="none"/>
+        </w:rPr>
+        <w:t>++)</w:t>
+      </w:r>
+      <w:r>
+        <w:rPr>
+          <w:rFonts w:ascii="Consolas" w:eastAsia="Times New Roman" w:hAnsi="Consolas" w:cs="Times New Roman"/>
+          <w:color w:val="AF00DB"/>
+          <w:kern w:val="0"/>
+          <w:sz w:val="21"/>
+          <w:szCs w:val="21"/>
+          <w:lang w:eastAsia="en-IN"/>
+          <w14:ligatures w14:val="none"/>
+        </w:rPr>
+        <w:t>if</w:t>
+      </w:r>
+      <w:r>
+        <w:rPr>
+          <w:rFonts w:ascii="Consolas" w:eastAsia="Times New Roman" w:hAnsi="Consolas" w:cs="Times New Roman"/>
+          <w:color w:val="000000"/>
+          <w:kern w:val="0"/>
+          <w:sz w:val="21"/>
+          <w:szCs w:val="21"/>
+          <w:lang w:eastAsia="en-IN"/>
+          <w14:ligatures w14:val="none"/>
+        </w:rPr>
+        <w:t>(</w:t>
+      </w:r>
+      <w:proofErr w:type="spellStart"/>
+      <w:r>
+        <w:rPr>
+          <w:rFonts w:ascii="Consolas" w:eastAsia="Times New Roman" w:hAnsi="Consolas" w:cs="Times New Roman"/>
+          <w:color w:val="000000"/>
+          <w:kern w:val="0"/>
+          <w:sz w:val="21"/>
+          <w:szCs w:val="21"/>
+          <w:lang w:eastAsia="en-IN"/>
+          <w14:ligatures w14:val="none"/>
+        </w:rPr>
+        <w:t>nums</w:t>
+      </w:r>
+      <w:proofErr w:type="spellEnd"/>
+      <w:r>
+        <w:rPr>
+          <w:rFonts w:ascii="Consolas" w:eastAsia="Times New Roman" w:hAnsi="Consolas" w:cs="Times New Roman"/>
+          <w:color w:val="000000"/>
+          <w:kern w:val="0"/>
+          <w:sz w:val="21"/>
+          <w:szCs w:val="21"/>
+          <w:lang w:eastAsia="en-IN"/>
+          <w14:ligatures w14:val="none"/>
+        </w:rPr>
+        <w:t>[j]==</w:t>
+      </w:r>
+      <w:r>
+        <w:rPr>
+          <w:rFonts w:ascii="Consolas" w:eastAsia="Times New Roman" w:hAnsi="Consolas" w:cs="Times New Roman"/>
+          <w:color w:val="098658"/>
+          <w:kern w:val="0"/>
+          <w:sz w:val="21"/>
+          <w:szCs w:val="21"/>
+          <w:lang w:eastAsia="en-IN"/>
+          <w14:ligatures w14:val="none"/>
+        </w:rPr>
+        <w:t>1</w:t>
+      </w:r>
+      <w:r>
+        <w:rPr>
+          <w:rFonts w:ascii="Consolas" w:eastAsia="Times New Roman" w:hAnsi="Consolas" w:cs="Times New Roman"/>
+          <w:color w:val="000000"/>
+          <w:kern w:val="0"/>
+          <w:sz w:val="21"/>
+          <w:szCs w:val="21"/>
+          <w:lang w:eastAsia="en-IN"/>
+          <w14:ligatures w14:val="none"/>
+        </w:rPr>
+        <w:t>)k++;</w:t>
+      </w:r>
+    </w:p>
+    <w:p>
+      <w:pPr>
+        <w:shd w:val="clear" w:color="auto" w:fill="FFFFFF"/>
+        <w:spacing w:after="0" w:line="285" w:lineRule="atLeast"/>
+        <w:rPr>
+          <w:rFonts w:ascii="Consolas" w:eastAsia="Times New Roman" w:hAnsi="Consolas" w:cs="Times New Roman"/>
+          <w:color w:val="000000"/>
+          <w:kern w:val="0"/>
+          <w:sz w:val="21"/>
+          <w:szCs w:val="21"/>
+          <w:lang w:eastAsia="en-IN"/>
+          <w14:ligatures w14:val="none"/>
+        </w:rPr>
+      </w:pPr>
+      <w:r>
+        <w:rPr>
+          <w:rFonts w:ascii="Consolas" w:eastAsia="Times New Roman" w:hAnsi="Consolas" w:cs="Times New Roman"/>
+          <w:color w:val="000000"/>
+          <w:kern w:val="0"/>
+          <w:sz w:val="21"/>
+          <w:szCs w:val="21"/>
+          <w:lang w:eastAsia="en-IN"/>
+          <w14:ligatures w14:val="none"/>
+        </w:rPr>
+        <w:t xml:space="preserve">        </w:t>
+      </w:r>
+      <w:r>
+        <w:rPr>
+          <w:rFonts w:ascii="Consolas" w:eastAsia="Times New Roman" w:hAnsi="Consolas" w:cs="Times New Roman"/>
+          <w:color w:val="267F99"/>
+          <w:kern w:val="0"/>
+          <w:sz w:val="21"/>
+          <w:szCs w:val="21"/>
+          <w:lang w:eastAsia="en-IN"/>
+          <w14:ligatures w14:val="none"/>
+        </w:rPr>
+        <w:t>int</w:t>
+      </w:r>
+      <w:r>
+        <w:rPr>
+          <w:rFonts w:ascii="Consolas" w:eastAsia="Times New Roman" w:hAnsi="Consolas" w:cs="Times New Roman"/>
+          <w:color w:val="000000"/>
+          <w:kern w:val="0"/>
+          <w:sz w:val="21"/>
+          <w:szCs w:val="21"/>
+          <w:lang w:eastAsia="en-IN"/>
+          <w14:ligatures w14:val="none"/>
+        </w:rPr>
+        <w:t xml:space="preserve"> </w:t>
+      </w:r>
+      <w:proofErr w:type="spellStart"/>
+      <w:r>
+        <w:rPr>
+          <w:rFonts w:ascii="Consolas" w:eastAsia="Times New Roman" w:hAnsi="Consolas" w:cs="Times New Roman"/>
+          <w:color w:val="001080"/>
+          <w:kern w:val="0"/>
+          <w:sz w:val="21"/>
+          <w:szCs w:val="21"/>
+          <w:lang w:eastAsia="en-IN"/>
+          <w14:ligatures w14:val="none"/>
+        </w:rPr>
+        <w:t>currCont</w:t>
+      </w:r>
+      <w:proofErr w:type="spellEnd"/>
+      <w:r>
+        <w:rPr>
+          <w:rFonts w:ascii="Consolas" w:eastAsia="Times New Roman" w:hAnsi="Consolas" w:cs="Times New Roman"/>
+          <w:color w:val="000000"/>
+          <w:kern w:val="0"/>
+          <w:sz w:val="21"/>
+          <w:szCs w:val="21"/>
+          <w:lang w:eastAsia="en-IN"/>
+          <w14:ligatures w14:val="none"/>
+        </w:rPr>
+        <w:t>=</w:t>
+      </w:r>
+      <w:r>
+        <w:rPr>
+          <w:rFonts w:ascii="Consolas" w:eastAsia="Times New Roman" w:hAnsi="Consolas" w:cs="Times New Roman"/>
+          <w:color w:val="098658"/>
+          <w:kern w:val="0"/>
+          <w:sz w:val="21"/>
+          <w:szCs w:val="21"/>
+          <w:lang w:eastAsia="en-IN"/>
+          <w14:ligatures w14:val="none"/>
+        </w:rPr>
+        <w:t>0</w:t>
+      </w:r>
+      <w:r>
+        <w:rPr>
+          <w:rFonts w:ascii="Consolas" w:eastAsia="Times New Roman" w:hAnsi="Consolas" w:cs="Times New Roman"/>
+          <w:color w:val="000000"/>
+          <w:kern w:val="0"/>
+          <w:sz w:val="21"/>
+          <w:szCs w:val="21"/>
+          <w:lang w:eastAsia="en-IN"/>
+          <w14:ligatures w14:val="none"/>
+        </w:rPr>
+        <w:t>;</w:t>
+      </w:r>
+    </w:p>
+    <w:p>
+      <w:pPr>
+        <w:shd w:val="clear" w:color="auto" w:fill="FFFFFF"/>
+        <w:spacing w:after="0" w:line="285" w:lineRule="atLeast"/>
+        <w:rPr>
+          <w:rFonts w:ascii="Consolas" w:eastAsia="Times New Roman" w:hAnsi="Consolas" w:cs="Times New Roman"/>
+          <w:color w:val="000000"/>
+          <w:kern w:val="0"/>
+          <w:sz w:val="21"/>
+          <w:szCs w:val="21"/>
+          <w:lang w:eastAsia="en-IN"/>
+          <w14:ligatures w14:val="none"/>
+        </w:rPr>
+      </w:pPr>
+      <w:r>
+        <w:rPr>
+          <w:rFonts w:ascii="Consolas" w:eastAsia="Times New Roman" w:hAnsi="Consolas" w:cs="Times New Roman"/>
+          <w:color w:val="000000"/>
+          <w:kern w:val="0"/>
+          <w:sz w:val="21"/>
+          <w:szCs w:val="21"/>
+          <w:lang w:eastAsia="en-IN"/>
+          <w14:ligatures w14:val="none"/>
+        </w:rPr>
+        <w:t xml:space="preserve">        </w:t>
+      </w:r>
+      <w:r>
+        <w:rPr>
+          <w:rFonts w:ascii="Consolas" w:eastAsia="Times New Roman" w:hAnsi="Consolas" w:cs="Times New Roman"/>
+          <w:color w:val="267F99"/>
+          <w:kern w:val="0"/>
+          <w:sz w:val="21"/>
+          <w:szCs w:val="21"/>
+          <w:lang w:eastAsia="en-IN"/>
+          <w14:ligatures w14:val="none"/>
+        </w:rPr>
+        <w:t>int</w:t>
+      </w:r>
+      <w:r>
+        <w:rPr>
+          <w:rFonts w:ascii="Consolas" w:eastAsia="Times New Roman" w:hAnsi="Consolas" w:cs="Times New Roman"/>
+          <w:color w:val="000000"/>
+          <w:kern w:val="0"/>
+          <w:sz w:val="21"/>
+          <w:szCs w:val="21"/>
+          <w:lang w:eastAsia="en-IN"/>
+          <w14:ligatures w14:val="none"/>
+        </w:rPr>
+        <w:t xml:space="preserve"> </w:t>
+      </w:r>
+      <w:proofErr w:type="spellStart"/>
+      <w:r>
+        <w:rPr>
+          <w:rFonts w:ascii="Consolas" w:eastAsia="Times New Roman" w:hAnsi="Consolas" w:cs="Times New Roman"/>
+          <w:color w:val="001080"/>
+          <w:kern w:val="0"/>
+          <w:sz w:val="21"/>
+          <w:szCs w:val="21"/>
+          <w:lang w:eastAsia="en-IN"/>
+          <w14:ligatures w14:val="none"/>
+        </w:rPr>
+        <w:t>maxCont</w:t>
+      </w:r>
+      <w:proofErr w:type="spellEnd"/>
+      <w:r>
+        <w:rPr>
+          <w:rFonts w:ascii="Consolas" w:eastAsia="Times New Roman" w:hAnsi="Consolas" w:cs="Times New Roman"/>
+          <w:color w:val="000000"/>
+          <w:kern w:val="0"/>
+          <w:sz w:val="21"/>
+          <w:szCs w:val="21"/>
+          <w:lang w:eastAsia="en-IN"/>
+          <w14:ligatures w14:val="none"/>
+        </w:rPr>
+        <w:t>=</w:t>
+      </w:r>
+      <w:r>
+        <w:rPr>
+          <w:rFonts w:ascii="Consolas" w:eastAsia="Times New Roman" w:hAnsi="Consolas" w:cs="Times New Roman"/>
+          <w:color w:val="098658"/>
+          <w:kern w:val="0"/>
+          <w:sz w:val="21"/>
+          <w:szCs w:val="21"/>
+          <w:lang w:eastAsia="en-IN"/>
+          <w14:ligatures w14:val="none"/>
+        </w:rPr>
+        <w:t>0</w:t>
+      </w:r>
+      <w:r>
+        <w:rPr>
+          <w:rFonts w:ascii="Consolas" w:eastAsia="Times New Roman" w:hAnsi="Consolas" w:cs="Times New Roman"/>
+          <w:color w:val="000000"/>
+          <w:kern w:val="0"/>
+          <w:sz w:val="21"/>
+          <w:szCs w:val="21"/>
+          <w:lang w:eastAsia="en-IN"/>
+          <w14:ligatures w14:val="none"/>
+        </w:rPr>
+        <w:t>;</w:t>
+      </w:r>
+    </w:p>
+    <w:p>
+      <w:pPr>
+        <w:shd w:val="clear" w:color="auto" w:fill="FFFFFF"/>
+        <w:spacing w:after="0" w:line="285" w:lineRule="atLeast"/>
+        <w:rPr>
+          <w:rFonts w:ascii="Consolas" w:eastAsia="Times New Roman" w:hAnsi="Consolas" w:cs="Times New Roman"/>
+          <w:color w:val="000000"/>
+          <w:kern w:val="0"/>
+          <w:sz w:val="21"/>
+          <w:szCs w:val="21"/>
+          <w:lang w:eastAsia="en-IN"/>
+          <w14:ligatures w14:val="none"/>
+        </w:rPr>
+      </w:pPr>
+    </w:p>
+    <w:p>
+      <w:pPr>
+        <w:shd w:val="clear" w:color="auto" w:fill="FFFFFF"/>
+        <w:spacing w:after="0" w:line="285" w:lineRule="atLeast"/>
+        <w:rPr>
+          <w:rFonts w:ascii="Consolas" w:eastAsia="Times New Roman" w:hAnsi="Consolas" w:cs="Times New Roman"/>
+          <w:color w:val="000000"/>
+          <w:kern w:val="0"/>
+          <w:sz w:val="21"/>
+          <w:szCs w:val="21"/>
+          <w:lang w:eastAsia="en-IN"/>
+          <w14:ligatures w14:val="none"/>
+        </w:rPr>
+      </w:pPr>
+      <w:r>
+        <w:rPr>
+          <w:rFonts w:ascii="Consolas" w:eastAsia="Times New Roman" w:hAnsi="Consolas" w:cs="Times New Roman"/>
+          <w:color w:val="000000"/>
+          <w:kern w:val="0"/>
+          <w:sz w:val="21"/>
+          <w:szCs w:val="21"/>
+          <w:lang w:eastAsia="en-IN"/>
+          <w14:ligatures w14:val="none"/>
+        </w:rPr>
+        <w:t xml:space="preserve">        </w:t>
+      </w:r>
+      <w:r>
+        <w:rPr>
+          <w:rFonts w:ascii="Consolas" w:eastAsia="Times New Roman" w:hAnsi="Consolas" w:cs="Times New Roman"/>
+          <w:color w:val="AF00DB"/>
+          <w:kern w:val="0"/>
+          <w:sz w:val="21"/>
+          <w:szCs w:val="21"/>
+          <w:lang w:eastAsia="en-IN"/>
+          <w14:ligatures w14:val="none"/>
+        </w:rPr>
+        <w:t>for</w:t>
+      </w:r>
+      <w:r>
+        <w:rPr>
+          <w:rFonts w:ascii="Consolas" w:eastAsia="Times New Roman" w:hAnsi="Consolas" w:cs="Times New Roman"/>
+          <w:color w:val="000000"/>
+          <w:kern w:val="0"/>
+          <w:sz w:val="21"/>
+          <w:szCs w:val="21"/>
+          <w:lang w:eastAsia="en-IN"/>
+          <w14:ligatures w14:val="none"/>
+        </w:rPr>
+        <w:t>(j=</w:t>
+      </w:r>
+      <w:proofErr w:type="gramStart"/>
+      <w:r>
+        <w:rPr>
+          <w:rFonts w:ascii="Consolas" w:eastAsia="Times New Roman" w:hAnsi="Consolas" w:cs="Times New Roman"/>
+          <w:color w:val="098658"/>
+          <w:kern w:val="0"/>
+          <w:sz w:val="21"/>
+          <w:szCs w:val="21"/>
+          <w:lang w:eastAsia="en-IN"/>
+          <w14:ligatures w14:val="none"/>
+        </w:rPr>
+        <w:t>0</w:t>
+      </w:r>
+      <w:r>
+        <w:rPr>
+          <w:rFonts w:ascii="Consolas" w:eastAsia="Times New Roman" w:hAnsi="Consolas" w:cs="Times New Roman"/>
+          <w:color w:val="000000"/>
+          <w:kern w:val="0"/>
+          <w:sz w:val="21"/>
+          <w:szCs w:val="21"/>
+          <w:lang w:eastAsia="en-IN"/>
+          <w14:ligatures w14:val="none"/>
+        </w:rPr>
+        <w:t>;j</w:t>
+      </w:r>
+      <w:proofErr w:type="gramEnd"/>
+      <w:r>
+        <w:rPr>
+          <w:rFonts w:ascii="Consolas" w:eastAsia="Times New Roman" w:hAnsi="Consolas" w:cs="Times New Roman"/>
+          <w:color w:val="000000"/>
+          <w:kern w:val="0"/>
+          <w:sz w:val="21"/>
+          <w:szCs w:val="21"/>
+          <w:lang w:eastAsia="en-IN"/>
+          <w14:ligatures w14:val="none"/>
+        </w:rPr>
+        <w:t>&lt;</w:t>
+      </w:r>
+      <w:proofErr w:type="spellStart"/>
+      <w:r>
+        <w:rPr>
+          <w:rFonts w:ascii="Consolas" w:eastAsia="Times New Roman" w:hAnsi="Consolas" w:cs="Times New Roman"/>
+          <w:color w:val="000000"/>
+          <w:kern w:val="0"/>
+          <w:sz w:val="21"/>
+          <w:szCs w:val="21"/>
+          <w:lang w:eastAsia="en-IN"/>
+          <w14:ligatures w14:val="none"/>
+        </w:rPr>
+        <w:t>k;j</w:t>
+      </w:r>
+      <w:proofErr w:type="spellEnd"/>
+      <w:r>
+        <w:rPr>
+          <w:rFonts w:ascii="Consolas" w:eastAsia="Times New Roman" w:hAnsi="Consolas" w:cs="Times New Roman"/>
+          <w:color w:val="000000"/>
+          <w:kern w:val="0"/>
+          <w:sz w:val="21"/>
+          <w:szCs w:val="21"/>
+          <w:lang w:eastAsia="en-IN"/>
+          <w14:ligatures w14:val="none"/>
+        </w:rPr>
+        <w:t>++)</w:t>
+      </w:r>
+      <w:r>
+        <w:rPr>
+          <w:rFonts w:ascii="Consolas" w:eastAsia="Times New Roman" w:hAnsi="Consolas" w:cs="Times New Roman"/>
+          <w:color w:val="AF00DB"/>
+          <w:kern w:val="0"/>
+          <w:sz w:val="21"/>
+          <w:szCs w:val="21"/>
+          <w:lang w:eastAsia="en-IN"/>
+          <w14:ligatures w14:val="none"/>
+        </w:rPr>
+        <w:t>if</w:t>
+      </w:r>
+      <w:r>
+        <w:rPr>
+          <w:rFonts w:ascii="Consolas" w:eastAsia="Times New Roman" w:hAnsi="Consolas" w:cs="Times New Roman"/>
+          <w:color w:val="000000"/>
+          <w:kern w:val="0"/>
+          <w:sz w:val="21"/>
+          <w:szCs w:val="21"/>
+          <w:lang w:eastAsia="en-IN"/>
+          <w14:ligatures w14:val="none"/>
+        </w:rPr>
+        <w:t>(</w:t>
+      </w:r>
+      <w:proofErr w:type="spellStart"/>
+      <w:r>
+        <w:rPr>
+          <w:rFonts w:ascii="Consolas" w:eastAsia="Times New Roman" w:hAnsi="Consolas" w:cs="Times New Roman"/>
+          <w:color w:val="000000"/>
+          <w:kern w:val="0"/>
+          <w:sz w:val="21"/>
+          <w:szCs w:val="21"/>
+          <w:lang w:eastAsia="en-IN"/>
+          <w14:ligatures w14:val="none"/>
+        </w:rPr>
+        <w:t>nums</w:t>
+      </w:r>
+      <w:proofErr w:type="spellEnd"/>
+      <w:r>
+        <w:rPr>
+          <w:rFonts w:ascii="Consolas" w:eastAsia="Times New Roman" w:hAnsi="Consolas" w:cs="Times New Roman"/>
+          <w:color w:val="000000"/>
+          <w:kern w:val="0"/>
+          <w:sz w:val="21"/>
+          <w:szCs w:val="21"/>
+          <w:lang w:eastAsia="en-IN"/>
+          <w14:ligatures w14:val="none"/>
+        </w:rPr>
+        <w:t>[j]==</w:t>
+      </w:r>
+      <w:r>
+        <w:rPr>
+          <w:rFonts w:ascii="Consolas" w:eastAsia="Times New Roman" w:hAnsi="Consolas" w:cs="Times New Roman"/>
+          <w:color w:val="098658"/>
+          <w:kern w:val="0"/>
+          <w:sz w:val="21"/>
+          <w:szCs w:val="21"/>
+          <w:lang w:eastAsia="en-IN"/>
+          <w14:ligatures w14:val="none"/>
+        </w:rPr>
+        <w:t>1</w:t>
+      </w:r>
+      <w:r>
+        <w:rPr>
+          <w:rFonts w:ascii="Consolas" w:eastAsia="Times New Roman" w:hAnsi="Consolas" w:cs="Times New Roman"/>
+          <w:color w:val="000000"/>
+          <w:kern w:val="0"/>
+          <w:sz w:val="21"/>
+          <w:szCs w:val="21"/>
+          <w:lang w:eastAsia="en-IN"/>
+          <w14:ligatures w14:val="none"/>
+        </w:rPr>
+        <w:t>)</w:t>
+      </w:r>
+      <w:proofErr w:type="spellStart"/>
+      <w:r>
+        <w:rPr>
+          <w:rFonts w:ascii="Consolas" w:eastAsia="Times New Roman" w:hAnsi="Consolas" w:cs="Times New Roman"/>
+          <w:color w:val="000000"/>
+          <w:kern w:val="0"/>
+          <w:sz w:val="21"/>
+          <w:szCs w:val="21"/>
+          <w:lang w:eastAsia="en-IN"/>
+          <w14:ligatures w14:val="none"/>
+        </w:rPr>
+        <w:t>currCont</w:t>
+      </w:r>
+      <w:proofErr w:type="spellEnd"/>
+      <w:r>
+        <w:rPr>
+          <w:rFonts w:ascii="Consolas" w:eastAsia="Times New Roman" w:hAnsi="Consolas" w:cs="Times New Roman"/>
+          <w:color w:val="000000"/>
+          <w:kern w:val="0"/>
+          <w:sz w:val="21"/>
+          <w:szCs w:val="21"/>
+          <w:lang w:eastAsia="en-IN"/>
+          <w14:ligatures w14:val="none"/>
+        </w:rPr>
+        <w:t>++;</w:t>
+      </w:r>
+    </w:p>
+    <w:p>
+      <w:pPr>
+        <w:shd w:val="clear" w:color="auto" w:fill="FFFFFF"/>
+        <w:spacing w:after="0" w:line="285" w:lineRule="atLeast"/>
+        <w:rPr>
+          <w:rFonts w:ascii="Consolas" w:eastAsia="Times New Roman" w:hAnsi="Consolas" w:cs="Times New Roman"/>
+          <w:color w:val="000000"/>
+          <w:kern w:val="0"/>
+          <w:sz w:val="21"/>
+          <w:szCs w:val="21"/>
+          <w:lang w:eastAsia="en-IN"/>
+          <w14:ligatures w14:val="none"/>
+        </w:rPr>
+      </w:pPr>
+      <w:r>
+        <w:rPr>
+          <w:rFonts w:ascii="Consolas" w:eastAsia="Times New Roman" w:hAnsi="Consolas" w:cs="Times New Roman"/>
+          <w:color w:val="000000"/>
+          <w:kern w:val="0"/>
+          <w:sz w:val="21"/>
+          <w:szCs w:val="21"/>
+          <w:lang w:eastAsia="en-IN"/>
+          <w14:ligatures w14:val="none"/>
+        </w:rPr>
+        <w:t xml:space="preserve">        </w:t>
+      </w:r>
+      <w:r>
+        <w:rPr>
+          <w:rFonts w:ascii="Consolas" w:eastAsia="Times New Roman" w:hAnsi="Consolas" w:cs="Times New Roman"/>
+          <w:color w:val="AF00DB"/>
+          <w:kern w:val="0"/>
+          <w:sz w:val="21"/>
+          <w:szCs w:val="21"/>
+          <w:lang w:eastAsia="en-IN"/>
+          <w14:ligatures w14:val="none"/>
+        </w:rPr>
+        <w:t>if</w:t>
+      </w:r>
+      <w:r>
+        <w:rPr>
+          <w:rFonts w:ascii="Consolas" w:eastAsia="Times New Roman" w:hAnsi="Consolas" w:cs="Times New Roman"/>
+          <w:color w:val="000000"/>
+          <w:kern w:val="0"/>
+          <w:sz w:val="21"/>
+          <w:szCs w:val="21"/>
+          <w:lang w:eastAsia="en-IN"/>
+          <w14:ligatures w14:val="none"/>
+        </w:rPr>
+        <w:t>(</w:t>
+      </w:r>
+      <w:proofErr w:type="spellStart"/>
+      <w:r>
+        <w:rPr>
+          <w:rFonts w:ascii="Consolas" w:eastAsia="Times New Roman" w:hAnsi="Consolas" w:cs="Times New Roman"/>
+          <w:color w:val="000000"/>
+          <w:kern w:val="0"/>
+          <w:sz w:val="21"/>
+          <w:szCs w:val="21"/>
+          <w:lang w:eastAsia="en-IN"/>
+          <w14:ligatures w14:val="none"/>
+        </w:rPr>
+        <w:t>currCont</w:t>
+      </w:r>
+      <w:proofErr w:type="spellEnd"/>
+      <w:r>
+        <w:rPr>
+          <w:rFonts w:ascii="Consolas" w:eastAsia="Times New Roman" w:hAnsi="Consolas" w:cs="Times New Roman"/>
+          <w:color w:val="000000"/>
+          <w:kern w:val="0"/>
+          <w:sz w:val="21"/>
+          <w:szCs w:val="21"/>
+          <w:lang w:eastAsia="en-IN"/>
+          <w14:ligatures w14:val="none"/>
+        </w:rPr>
+        <w:t>==</w:t>
+      </w:r>
+      <w:proofErr w:type="gramStart"/>
+      <w:r>
+        <w:rPr>
+          <w:rFonts w:ascii="Consolas" w:eastAsia="Times New Roman" w:hAnsi="Consolas" w:cs="Times New Roman"/>
+          <w:color w:val="000000"/>
+          <w:kern w:val="0"/>
+          <w:sz w:val="21"/>
+          <w:szCs w:val="21"/>
+          <w:lang w:eastAsia="en-IN"/>
+          <w14:ligatures w14:val="none"/>
+        </w:rPr>
+        <w:t>k)</w:t>
+      </w:r>
+      <w:r>
+        <w:rPr>
+          <w:rFonts w:ascii="Consolas" w:eastAsia="Times New Roman" w:hAnsi="Consolas" w:cs="Times New Roman"/>
+          <w:color w:val="AF00DB"/>
+          <w:kern w:val="0"/>
+          <w:sz w:val="21"/>
+          <w:szCs w:val="21"/>
+          <w:lang w:eastAsia="en-IN"/>
+          <w14:ligatures w14:val="none"/>
+        </w:rPr>
+        <w:t>return</w:t>
+      </w:r>
+      <w:proofErr w:type="gramEnd"/>
+      <w:r>
+        <w:rPr>
+          <w:rFonts w:ascii="Consolas" w:eastAsia="Times New Roman" w:hAnsi="Consolas" w:cs="Times New Roman"/>
+          <w:color w:val="000000"/>
+          <w:kern w:val="0"/>
+          <w:sz w:val="21"/>
+          <w:szCs w:val="21"/>
+          <w:lang w:eastAsia="en-IN"/>
+          <w14:ligatures w14:val="none"/>
+        </w:rPr>
+        <w:t xml:space="preserve"> </w:t>
+      </w:r>
+      <w:r>
+        <w:rPr>
+          <w:rFonts w:ascii="Consolas" w:eastAsia="Times New Roman" w:hAnsi="Consolas" w:cs="Times New Roman"/>
+          <w:color w:val="098658"/>
+          <w:kern w:val="0"/>
+          <w:sz w:val="21"/>
+          <w:szCs w:val="21"/>
+          <w:lang w:eastAsia="en-IN"/>
+          <w14:ligatures w14:val="none"/>
+        </w:rPr>
+        <w:t>0</w:t>
+      </w:r>
+      <w:r>
+        <w:rPr>
+          <w:rFonts w:ascii="Consolas" w:eastAsia="Times New Roman" w:hAnsi="Consolas" w:cs="Times New Roman"/>
+          <w:color w:val="000000"/>
+          <w:kern w:val="0"/>
+          <w:sz w:val="21"/>
+          <w:szCs w:val="21"/>
+          <w:lang w:eastAsia="en-IN"/>
+          <w14:ligatures w14:val="none"/>
+        </w:rPr>
+        <w:t>;</w:t>
+      </w:r>
+    </w:p>
+    <w:p>
+      <w:pPr>
+        <w:shd w:val="clear" w:color="auto" w:fill="FFFFFF"/>
+        <w:spacing w:after="0" w:line="285" w:lineRule="atLeast"/>
+        <w:rPr>
+          <w:rFonts w:ascii="Consolas" w:eastAsia="Times New Roman" w:hAnsi="Consolas" w:cs="Times New Roman"/>
+          <w:color w:val="000000"/>
+          <w:kern w:val="0"/>
+          <w:sz w:val="21"/>
+          <w:szCs w:val="21"/>
+          <w:lang w:eastAsia="en-IN"/>
+          <w14:ligatures w14:val="none"/>
+        </w:rPr>
+      </w:pPr>
+    </w:p>
+    <w:p>
+      <w:pPr>
+        <w:shd w:val="clear" w:color="auto" w:fill="FFFFFF"/>
+        <w:spacing w:after="0" w:line="285" w:lineRule="atLeast"/>
+        <w:rPr>
+          <w:rFonts w:ascii="Consolas" w:eastAsia="Times New Roman" w:hAnsi="Consolas" w:cs="Times New Roman"/>
+          <w:color w:val="000000"/>
+          <w:kern w:val="0"/>
+          <w:sz w:val="21"/>
+          <w:szCs w:val="21"/>
+          <w:lang w:eastAsia="en-IN"/>
+          <w14:ligatures w14:val="none"/>
+        </w:rPr>
+      </w:pPr>
+      <w:r>
+        <w:rPr>
+          <w:rFonts w:ascii="Consolas" w:eastAsia="Times New Roman" w:hAnsi="Consolas" w:cs="Times New Roman"/>
+          <w:color w:val="000000"/>
+          <w:kern w:val="0"/>
+          <w:sz w:val="21"/>
+          <w:szCs w:val="21"/>
+          <w:lang w:eastAsia="en-IN"/>
+          <w14:ligatures w14:val="none"/>
+        </w:rPr>
+        <w:t xml:space="preserve">        </w:t>
+      </w:r>
+      <w:proofErr w:type="spellStart"/>
+      <w:r>
+        <w:rPr>
+          <w:rFonts w:ascii="Consolas" w:eastAsia="Times New Roman" w:hAnsi="Consolas" w:cs="Times New Roman"/>
+          <w:color w:val="000000"/>
+          <w:kern w:val="0"/>
+          <w:sz w:val="21"/>
+          <w:szCs w:val="21"/>
+          <w:lang w:eastAsia="en-IN"/>
+          <w14:ligatures w14:val="none"/>
+        </w:rPr>
+        <w:t>maxCont</w:t>
+      </w:r>
+      <w:proofErr w:type="spellEnd"/>
+      <w:r>
+        <w:rPr>
+          <w:rFonts w:ascii="Consolas" w:eastAsia="Times New Roman" w:hAnsi="Consolas" w:cs="Times New Roman"/>
+          <w:color w:val="000000"/>
+          <w:kern w:val="0"/>
+          <w:sz w:val="21"/>
+          <w:szCs w:val="21"/>
+          <w:lang w:eastAsia="en-IN"/>
+          <w14:ligatures w14:val="none"/>
+        </w:rPr>
+        <w:t>=</w:t>
+      </w:r>
+      <w:proofErr w:type="spellStart"/>
+      <w:r>
+        <w:rPr>
+          <w:rFonts w:ascii="Consolas" w:eastAsia="Times New Roman" w:hAnsi="Consolas" w:cs="Times New Roman"/>
+          <w:color w:val="001080"/>
+          <w:kern w:val="0"/>
+          <w:sz w:val="21"/>
+          <w:szCs w:val="21"/>
+          <w:lang w:eastAsia="en-IN"/>
+          <w14:ligatures w14:val="none"/>
+        </w:rPr>
+        <w:t>Math</w:t>
+      </w:r>
+      <w:r>
+        <w:rPr>
+          <w:rFonts w:ascii="Consolas" w:eastAsia="Times New Roman" w:hAnsi="Consolas" w:cs="Times New Roman"/>
+          <w:color w:val="000000"/>
+          <w:kern w:val="0"/>
+          <w:sz w:val="21"/>
+          <w:szCs w:val="21"/>
+          <w:lang w:eastAsia="en-IN"/>
+          <w14:ligatures w14:val="none"/>
+        </w:rPr>
+        <w:t>.</w:t>
+      </w:r>
+      <w:r>
+        <w:rPr>
+          <w:rFonts w:ascii="Consolas" w:eastAsia="Times New Roman" w:hAnsi="Consolas" w:cs="Times New Roman"/>
+          <w:color w:val="795E26"/>
+          <w:kern w:val="0"/>
+          <w:sz w:val="21"/>
+          <w:szCs w:val="21"/>
+          <w:lang w:eastAsia="en-IN"/>
+          <w14:ligatures w14:val="none"/>
+        </w:rPr>
+        <w:t>max</w:t>
+      </w:r>
+      <w:proofErr w:type="spellEnd"/>
+      <w:r>
+        <w:rPr>
+          <w:rFonts w:ascii="Consolas" w:eastAsia="Times New Roman" w:hAnsi="Consolas" w:cs="Times New Roman"/>
+          <w:color w:val="000000"/>
+          <w:kern w:val="0"/>
+          <w:sz w:val="21"/>
+          <w:szCs w:val="21"/>
+          <w:lang w:eastAsia="en-IN"/>
+          <w14:ligatures w14:val="none"/>
+        </w:rPr>
+        <w:t>(</w:t>
+      </w:r>
+      <w:proofErr w:type="spellStart"/>
+      <w:proofErr w:type="gramStart"/>
+      <w:r>
+        <w:rPr>
+          <w:rFonts w:ascii="Consolas" w:eastAsia="Times New Roman" w:hAnsi="Consolas" w:cs="Times New Roman"/>
+          <w:color w:val="000000"/>
+          <w:kern w:val="0"/>
+          <w:sz w:val="21"/>
+          <w:szCs w:val="21"/>
+          <w:lang w:eastAsia="en-IN"/>
+          <w14:ligatures w14:val="none"/>
+        </w:rPr>
+        <w:t>maxCont,currCont</w:t>
+      </w:r>
+      <w:proofErr w:type="spellEnd"/>
+      <w:proofErr w:type="gramEnd"/>
+      <w:r>
+        <w:rPr>
+          <w:rFonts w:ascii="Consolas" w:eastAsia="Times New Roman" w:hAnsi="Consolas" w:cs="Times New Roman"/>
+          <w:color w:val="000000"/>
+          <w:kern w:val="0"/>
+          <w:sz w:val="21"/>
+          <w:szCs w:val="21"/>
+          <w:lang w:eastAsia="en-IN"/>
+          <w14:ligatures w14:val="none"/>
+        </w:rPr>
+        <w:t>);</w:t>
+      </w:r>
+    </w:p>
+    <w:p>
+      <w:pPr>
+        <w:shd w:val="clear" w:color="auto" w:fill="FFFFFF"/>
+        <w:spacing w:after="0" w:line="285" w:lineRule="atLeast"/>
+        <w:rPr>
+          <w:rFonts w:ascii="Consolas" w:eastAsia="Times New Roman" w:hAnsi="Consolas" w:cs="Times New Roman"/>
+          <w:color w:val="000000"/>
+          <w:kern w:val="0"/>
+          <w:sz w:val="21"/>
+          <w:szCs w:val="21"/>
+          <w:lang w:eastAsia="en-IN"/>
+          <w14:ligatures w14:val="none"/>
+        </w:rPr>
+      </w:pPr>
+      <w:r>
+        <w:rPr>
+          <w:rFonts w:ascii="Consolas" w:eastAsia="Times New Roman" w:hAnsi="Consolas" w:cs="Times New Roman"/>
+          <w:color w:val="000000"/>
+          <w:kern w:val="0"/>
+          <w:sz w:val="21"/>
+          <w:szCs w:val="21"/>
+          <w:lang w:eastAsia="en-IN"/>
+          <w14:ligatures w14:val="none"/>
+        </w:rPr>
+        <w:t xml:space="preserve">        </w:t>
+      </w:r>
+      <w:proofErr w:type="spellStart"/>
+      <w:r>
+        <w:rPr>
+          <w:rFonts w:ascii="Consolas" w:eastAsia="Times New Roman" w:hAnsi="Consolas" w:cs="Times New Roman"/>
+          <w:color w:val="000000"/>
+          <w:kern w:val="0"/>
+          <w:sz w:val="21"/>
+          <w:szCs w:val="21"/>
+          <w:lang w:eastAsia="en-IN"/>
+          <w14:ligatures w14:val="none"/>
+        </w:rPr>
+        <w:t>i</w:t>
+      </w:r>
+      <w:proofErr w:type="spellEnd"/>
+      <w:r>
+        <w:rPr>
+          <w:rFonts w:ascii="Consolas" w:eastAsia="Times New Roman" w:hAnsi="Consolas" w:cs="Times New Roman"/>
+          <w:color w:val="000000"/>
+          <w:kern w:val="0"/>
+          <w:sz w:val="21"/>
+          <w:szCs w:val="21"/>
+          <w:lang w:eastAsia="en-IN"/>
+          <w14:ligatures w14:val="none"/>
+        </w:rPr>
+        <w:t>=</w:t>
+      </w:r>
+      <w:r>
+        <w:rPr>
+          <w:rFonts w:ascii="Consolas" w:eastAsia="Times New Roman" w:hAnsi="Consolas" w:cs="Times New Roman"/>
+          <w:color w:val="098658"/>
+          <w:kern w:val="0"/>
+          <w:sz w:val="21"/>
+          <w:szCs w:val="21"/>
+          <w:lang w:eastAsia="en-IN"/>
+          <w14:ligatures w14:val="none"/>
+        </w:rPr>
+        <w:t>0</w:t>
+      </w:r>
+      <w:r>
+        <w:rPr>
+          <w:rFonts w:ascii="Consolas" w:eastAsia="Times New Roman" w:hAnsi="Consolas" w:cs="Times New Roman"/>
+          <w:color w:val="000000"/>
+          <w:kern w:val="0"/>
+          <w:sz w:val="21"/>
+          <w:szCs w:val="21"/>
+          <w:lang w:eastAsia="en-IN"/>
+          <w14:ligatures w14:val="none"/>
+        </w:rPr>
+        <w:t>;</w:t>
+      </w:r>
+    </w:p>
+    <w:p>
+      <w:pPr>
+        <w:shd w:val="clear" w:color="auto" w:fill="FFFFFF"/>
+        <w:spacing w:after="0" w:line="285" w:lineRule="atLeast"/>
+        <w:rPr>
+          <w:rFonts w:ascii="Consolas" w:eastAsia="Times New Roman" w:hAnsi="Consolas" w:cs="Times New Roman"/>
+          <w:color w:val="000000"/>
+          <w:kern w:val="0"/>
+          <w:sz w:val="21"/>
+          <w:szCs w:val="21"/>
+          <w:lang w:eastAsia="en-IN"/>
+          <w14:ligatures w14:val="none"/>
+        </w:rPr>
+      </w:pPr>
+      <w:r>
+        <w:rPr>
+          <w:rFonts w:ascii="Consolas" w:eastAsia="Times New Roman" w:hAnsi="Consolas" w:cs="Times New Roman"/>
+          <w:color w:val="000000"/>
+          <w:kern w:val="0"/>
+          <w:sz w:val="21"/>
+          <w:szCs w:val="21"/>
+          <w:lang w:eastAsia="en-IN"/>
+          <w14:ligatures w14:val="none"/>
+        </w:rPr>
+        <w:t>       </w:t>
+      </w:r>
+    </w:p>
+    <w:p>
+      <w:pPr>
+        <w:shd w:val="clear" w:color="auto" w:fill="FFFFFF"/>
+        <w:spacing w:after="0" w:line="285" w:lineRule="atLeast"/>
+        <w:rPr>
+          <w:rFonts w:ascii="Consolas" w:eastAsia="Times New Roman" w:hAnsi="Consolas" w:cs="Times New Roman"/>
+          <w:color w:val="000000"/>
+          <w:kern w:val="0"/>
+          <w:sz w:val="21"/>
+          <w:szCs w:val="21"/>
+          <w:lang w:eastAsia="en-IN"/>
+          <w14:ligatures w14:val="none"/>
+        </w:rPr>
+      </w:pPr>
+      <w:r>
+        <w:rPr>
+          <w:rFonts w:ascii="Consolas" w:eastAsia="Times New Roman" w:hAnsi="Consolas" w:cs="Times New Roman"/>
+          <w:color w:val="000000"/>
+          <w:kern w:val="0"/>
+          <w:sz w:val="21"/>
+          <w:szCs w:val="21"/>
+          <w:lang w:eastAsia="en-IN"/>
+          <w14:ligatures w14:val="none"/>
+        </w:rPr>
+        <w:t xml:space="preserve">        </w:t>
+      </w:r>
+      <w:r>
+        <w:rPr>
+          <w:rFonts w:ascii="Consolas" w:eastAsia="Times New Roman" w:hAnsi="Consolas" w:cs="Times New Roman"/>
+          <w:color w:val="AF00DB"/>
+          <w:kern w:val="0"/>
+          <w:sz w:val="21"/>
+          <w:szCs w:val="21"/>
+          <w:lang w:eastAsia="en-IN"/>
+          <w14:ligatures w14:val="none"/>
+        </w:rPr>
+        <w:t>while</w:t>
+      </w:r>
+      <w:r>
+        <w:rPr>
+          <w:rFonts w:ascii="Consolas" w:eastAsia="Times New Roman" w:hAnsi="Consolas" w:cs="Times New Roman"/>
+          <w:color w:val="000000"/>
+          <w:kern w:val="0"/>
+          <w:sz w:val="21"/>
+          <w:szCs w:val="21"/>
+          <w:lang w:eastAsia="en-IN"/>
+          <w14:ligatures w14:val="none"/>
+        </w:rPr>
+        <w:t>(</w:t>
+      </w:r>
+      <w:proofErr w:type="spellStart"/>
+      <w:r>
+        <w:rPr>
+          <w:rFonts w:ascii="Consolas" w:eastAsia="Times New Roman" w:hAnsi="Consolas" w:cs="Times New Roman"/>
+          <w:color w:val="000000"/>
+          <w:kern w:val="0"/>
+          <w:sz w:val="21"/>
+          <w:szCs w:val="21"/>
+          <w:lang w:eastAsia="en-IN"/>
+          <w14:ligatures w14:val="none"/>
+        </w:rPr>
+        <w:t>i</w:t>
+      </w:r>
+      <w:proofErr w:type="spellEnd"/>
+      <w:r>
+        <w:rPr>
+          <w:rFonts w:ascii="Consolas" w:eastAsia="Times New Roman" w:hAnsi="Consolas" w:cs="Times New Roman"/>
+          <w:color w:val="000000"/>
+          <w:kern w:val="0"/>
+          <w:sz w:val="21"/>
+          <w:szCs w:val="21"/>
+          <w:lang w:eastAsia="en-IN"/>
+          <w14:ligatures w14:val="none"/>
+        </w:rPr>
+        <w:t>&lt;n</w:t>
+      </w:r>
+      <w:proofErr w:type="gramStart"/>
+      <w:r>
+        <w:rPr>
+          <w:rFonts w:ascii="Consolas" w:eastAsia="Times New Roman" w:hAnsi="Consolas" w:cs="Times New Roman"/>
+          <w:color w:val="000000"/>
+          <w:kern w:val="0"/>
+          <w:sz w:val="21"/>
+          <w:szCs w:val="21"/>
+          <w:lang w:eastAsia="en-IN"/>
+          <w14:ligatures w14:val="none"/>
+        </w:rPr>
+        <w:t>){</w:t>
+      </w:r>
+      <w:proofErr w:type="gramEnd"/>
+    </w:p>
+    <w:p>
+      <w:pPr>
+        <w:shd w:val="clear" w:color="auto" w:fill="FFFFFF"/>
+        <w:spacing w:after="0" w:line="285" w:lineRule="atLeast"/>
+        <w:rPr>
+          <w:rFonts w:ascii="Consolas" w:eastAsia="Times New Roman" w:hAnsi="Consolas" w:cs="Times New Roman"/>
+          <w:color w:val="000000"/>
+          <w:kern w:val="0"/>
+          <w:sz w:val="21"/>
+          <w:szCs w:val="21"/>
+          <w:lang w:eastAsia="en-IN"/>
+          <w14:ligatures w14:val="none"/>
+        </w:rPr>
+      </w:pPr>
+      <w:r>
+        <w:rPr>
+          <w:rFonts w:ascii="Consolas" w:eastAsia="Times New Roman" w:hAnsi="Consolas" w:cs="Times New Roman"/>
+          <w:color w:val="000000"/>
+          <w:kern w:val="0"/>
+          <w:sz w:val="21"/>
+          <w:szCs w:val="21"/>
+          <w:lang w:eastAsia="en-IN"/>
+          <w14:ligatures w14:val="none"/>
+        </w:rPr>
+        <w:t xml:space="preserve">            </w:t>
+      </w:r>
+      <w:r>
+        <w:rPr>
+          <w:rFonts w:ascii="Consolas" w:eastAsia="Times New Roman" w:hAnsi="Consolas" w:cs="Times New Roman"/>
+          <w:color w:val="AF00DB"/>
+          <w:kern w:val="0"/>
+          <w:sz w:val="21"/>
+          <w:szCs w:val="21"/>
+          <w:lang w:eastAsia="en-IN"/>
+          <w14:ligatures w14:val="none"/>
+        </w:rPr>
+        <w:t>if</w:t>
+      </w:r>
+      <w:r>
+        <w:rPr>
+          <w:rFonts w:ascii="Consolas" w:eastAsia="Times New Roman" w:hAnsi="Consolas" w:cs="Times New Roman"/>
+          <w:color w:val="000000"/>
+          <w:kern w:val="0"/>
+          <w:sz w:val="21"/>
+          <w:szCs w:val="21"/>
+          <w:lang w:eastAsia="en-IN"/>
+          <w14:ligatures w14:val="none"/>
+        </w:rPr>
+        <w:t>(</w:t>
+      </w:r>
+      <w:proofErr w:type="spellStart"/>
+      <w:r>
+        <w:rPr>
+          <w:rFonts w:ascii="Consolas" w:eastAsia="Times New Roman" w:hAnsi="Consolas" w:cs="Times New Roman"/>
+          <w:color w:val="000000"/>
+          <w:kern w:val="0"/>
+          <w:sz w:val="21"/>
+          <w:szCs w:val="21"/>
+          <w:lang w:eastAsia="en-IN"/>
+          <w14:ligatures w14:val="none"/>
+        </w:rPr>
+        <w:t>nums</w:t>
+      </w:r>
+      <w:proofErr w:type="spellEnd"/>
+      <w:r>
+        <w:rPr>
+          <w:rFonts w:ascii="Consolas" w:eastAsia="Times New Roman" w:hAnsi="Consolas" w:cs="Times New Roman"/>
+          <w:color w:val="000000"/>
+          <w:kern w:val="0"/>
+          <w:sz w:val="21"/>
+          <w:szCs w:val="21"/>
+          <w:lang w:eastAsia="en-IN"/>
+          <w14:ligatures w14:val="none"/>
+        </w:rPr>
+        <w:t>[</w:t>
+      </w:r>
+      <w:proofErr w:type="spellStart"/>
+      <w:r>
+        <w:rPr>
+          <w:rFonts w:ascii="Consolas" w:eastAsia="Times New Roman" w:hAnsi="Consolas" w:cs="Times New Roman"/>
+          <w:color w:val="000000"/>
+          <w:kern w:val="0"/>
+          <w:sz w:val="21"/>
+          <w:szCs w:val="21"/>
+          <w:lang w:eastAsia="en-IN"/>
+          <w14:ligatures w14:val="none"/>
+        </w:rPr>
+        <w:t>i</w:t>
+      </w:r>
+      <w:proofErr w:type="spellEnd"/>
+      <w:r>
+        <w:rPr>
+          <w:rFonts w:ascii="Consolas" w:eastAsia="Times New Roman" w:hAnsi="Consolas" w:cs="Times New Roman"/>
+          <w:color w:val="000000"/>
+          <w:kern w:val="0"/>
+          <w:sz w:val="21"/>
+          <w:szCs w:val="21"/>
+          <w:lang w:eastAsia="en-IN"/>
+          <w14:ligatures w14:val="none"/>
+        </w:rPr>
+        <w:t>]==</w:t>
+      </w:r>
+      <w:proofErr w:type="gramStart"/>
+      <w:r>
+        <w:rPr>
+          <w:rFonts w:ascii="Consolas" w:eastAsia="Times New Roman" w:hAnsi="Consolas" w:cs="Times New Roman"/>
+          <w:color w:val="098658"/>
+          <w:kern w:val="0"/>
+          <w:sz w:val="21"/>
+          <w:szCs w:val="21"/>
+          <w:lang w:eastAsia="en-IN"/>
+          <w14:ligatures w14:val="none"/>
+        </w:rPr>
+        <w:t>1</w:t>
+      </w:r>
+      <w:r>
+        <w:rPr>
+          <w:rFonts w:ascii="Consolas" w:eastAsia="Times New Roman" w:hAnsi="Consolas" w:cs="Times New Roman"/>
+          <w:color w:val="000000"/>
+          <w:kern w:val="0"/>
+          <w:sz w:val="21"/>
+          <w:szCs w:val="21"/>
+          <w:lang w:eastAsia="en-IN"/>
+          <w14:ligatures w14:val="none"/>
+        </w:rPr>
+        <w:t>)</w:t>
+      </w:r>
+      <w:proofErr w:type="spellStart"/>
+      <w:r>
+        <w:rPr>
+          <w:rFonts w:ascii="Consolas" w:eastAsia="Times New Roman" w:hAnsi="Consolas" w:cs="Times New Roman"/>
+          <w:color w:val="000000"/>
+          <w:kern w:val="0"/>
+          <w:sz w:val="21"/>
+          <w:szCs w:val="21"/>
+          <w:lang w:eastAsia="en-IN"/>
+          <w14:ligatures w14:val="none"/>
+        </w:rPr>
+        <w:t>currCont</w:t>
+      </w:r>
+      <w:proofErr w:type="spellEnd"/>
+      <w:proofErr w:type="gramEnd"/>
+      <w:r>
+        <w:rPr>
+          <w:rFonts w:ascii="Consolas" w:eastAsia="Times New Roman" w:hAnsi="Consolas" w:cs="Times New Roman"/>
+          <w:color w:val="000000"/>
+          <w:kern w:val="0"/>
+          <w:sz w:val="21"/>
+          <w:szCs w:val="21"/>
+          <w:lang w:eastAsia="en-IN"/>
+          <w14:ligatures w14:val="none"/>
+        </w:rPr>
+        <w:t>--;</w:t>
+      </w:r>
+    </w:p>
+    <w:p>
+      <w:pPr>
+        <w:shd w:val="clear" w:color="auto" w:fill="FFFFFF"/>
+        <w:spacing w:after="0" w:line="285" w:lineRule="atLeast"/>
+        <w:rPr>
+          <w:rFonts w:ascii="Consolas" w:eastAsia="Times New Roman" w:hAnsi="Consolas" w:cs="Times New Roman"/>
+          <w:color w:val="000000"/>
+          <w:kern w:val="0"/>
+          <w:sz w:val="21"/>
+          <w:szCs w:val="21"/>
+          <w:lang w:eastAsia="en-IN"/>
+          <w14:ligatures w14:val="none"/>
+        </w:rPr>
+      </w:pPr>
+      <w:r>
+        <w:rPr>
+          <w:rFonts w:ascii="Consolas" w:eastAsia="Times New Roman" w:hAnsi="Consolas" w:cs="Times New Roman"/>
+          <w:color w:val="000000"/>
+          <w:kern w:val="0"/>
+          <w:sz w:val="21"/>
+          <w:szCs w:val="21"/>
+          <w:lang w:eastAsia="en-IN"/>
+          <w14:ligatures w14:val="none"/>
+        </w:rPr>
+        <w:t xml:space="preserve">            </w:t>
+      </w:r>
+      <w:r>
+        <w:rPr>
+          <w:rFonts w:ascii="Consolas" w:eastAsia="Times New Roman" w:hAnsi="Consolas" w:cs="Times New Roman"/>
+          <w:color w:val="AF00DB"/>
+          <w:kern w:val="0"/>
+          <w:sz w:val="21"/>
+          <w:szCs w:val="21"/>
+          <w:lang w:eastAsia="en-IN"/>
+          <w14:ligatures w14:val="none"/>
+        </w:rPr>
+        <w:t>if</w:t>
+      </w:r>
+      <w:r>
+        <w:rPr>
+          <w:rFonts w:ascii="Consolas" w:eastAsia="Times New Roman" w:hAnsi="Consolas" w:cs="Times New Roman"/>
+          <w:color w:val="000000"/>
+          <w:kern w:val="0"/>
+          <w:sz w:val="21"/>
+          <w:szCs w:val="21"/>
+          <w:lang w:eastAsia="en-IN"/>
+          <w14:ligatures w14:val="none"/>
+        </w:rPr>
+        <w:t>(</w:t>
+      </w:r>
+      <w:proofErr w:type="spellStart"/>
+      <w:r>
+        <w:rPr>
+          <w:rFonts w:ascii="Consolas" w:eastAsia="Times New Roman" w:hAnsi="Consolas" w:cs="Times New Roman"/>
+          <w:color w:val="000000"/>
+          <w:kern w:val="0"/>
+          <w:sz w:val="21"/>
+          <w:szCs w:val="21"/>
+          <w:lang w:eastAsia="en-IN"/>
+          <w14:ligatures w14:val="none"/>
+        </w:rPr>
+        <w:t>nums</w:t>
+      </w:r>
+      <w:proofErr w:type="spellEnd"/>
+      <w:r>
+        <w:rPr>
+          <w:rFonts w:ascii="Consolas" w:eastAsia="Times New Roman" w:hAnsi="Consolas" w:cs="Times New Roman"/>
+          <w:color w:val="000000"/>
+          <w:kern w:val="0"/>
+          <w:sz w:val="21"/>
+          <w:szCs w:val="21"/>
+          <w:lang w:eastAsia="en-IN"/>
+          <w14:ligatures w14:val="none"/>
+        </w:rPr>
+        <w:t>[j]==</w:t>
+      </w:r>
+      <w:proofErr w:type="gramStart"/>
+      <w:r>
+        <w:rPr>
+          <w:rFonts w:ascii="Consolas" w:eastAsia="Times New Roman" w:hAnsi="Consolas" w:cs="Times New Roman"/>
+          <w:color w:val="098658"/>
+          <w:kern w:val="0"/>
+          <w:sz w:val="21"/>
+          <w:szCs w:val="21"/>
+          <w:lang w:eastAsia="en-IN"/>
+          <w14:ligatures w14:val="none"/>
+        </w:rPr>
+        <w:t>1</w:t>
+      </w:r>
+      <w:r>
+        <w:rPr>
+          <w:rFonts w:ascii="Consolas" w:eastAsia="Times New Roman" w:hAnsi="Consolas" w:cs="Times New Roman"/>
+          <w:color w:val="000000"/>
+          <w:kern w:val="0"/>
+          <w:sz w:val="21"/>
+          <w:szCs w:val="21"/>
+          <w:lang w:eastAsia="en-IN"/>
+          <w14:ligatures w14:val="none"/>
+        </w:rPr>
+        <w:t>)</w:t>
+      </w:r>
+      <w:proofErr w:type="spellStart"/>
+      <w:r>
+        <w:rPr>
+          <w:rFonts w:ascii="Consolas" w:eastAsia="Times New Roman" w:hAnsi="Consolas" w:cs="Times New Roman"/>
+          <w:color w:val="000000"/>
+          <w:kern w:val="0"/>
+          <w:sz w:val="21"/>
+          <w:szCs w:val="21"/>
+          <w:lang w:eastAsia="en-IN"/>
+          <w14:ligatures w14:val="none"/>
+        </w:rPr>
+        <w:t>currCont</w:t>
+      </w:r>
+      <w:proofErr w:type="spellEnd"/>
+      <w:proofErr w:type="gramEnd"/>
+      <w:r>
+        <w:rPr>
+          <w:rFonts w:ascii="Consolas" w:eastAsia="Times New Roman" w:hAnsi="Consolas" w:cs="Times New Roman"/>
+          <w:color w:val="000000"/>
+          <w:kern w:val="0"/>
+          <w:sz w:val="21"/>
+          <w:szCs w:val="21"/>
+          <w:lang w:eastAsia="en-IN"/>
+          <w14:ligatures w14:val="none"/>
+        </w:rPr>
+        <w:t>++;</w:t>
+      </w:r>
+    </w:p>
+    <w:p>
+      <w:pPr>
+        <w:shd w:val="clear" w:color="auto" w:fill="FFFFFF"/>
+        <w:spacing w:after="0" w:line="285" w:lineRule="atLeast"/>
+        <w:rPr>
+          <w:rFonts w:ascii="Consolas" w:eastAsia="Times New Roman" w:hAnsi="Consolas" w:cs="Times New Roman"/>
+          <w:color w:val="000000"/>
+          <w:kern w:val="0"/>
+          <w:sz w:val="21"/>
+          <w:szCs w:val="21"/>
+          <w:lang w:eastAsia="en-IN"/>
+          <w14:ligatures w14:val="none"/>
+        </w:rPr>
+      </w:pPr>
+      <w:r>
+        <w:rPr>
+          <w:rFonts w:ascii="Consolas" w:eastAsia="Times New Roman" w:hAnsi="Consolas" w:cs="Times New Roman"/>
+          <w:color w:val="000000"/>
+          <w:kern w:val="0"/>
+          <w:sz w:val="21"/>
+          <w:szCs w:val="21"/>
+          <w:lang w:eastAsia="en-IN"/>
+          <w14:ligatures w14:val="none"/>
+        </w:rPr>
+        <w:t xml:space="preserve">            </w:t>
+      </w:r>
+      <w:proofErr w:type="spellStart"/>
+      <w:r>
+        <w:rPr>
+          <w:rFonts w:ascii="Consolas" w:eastAsia="Times New Roman" w:hAnsi="Consolas" w:cs="Times New Roman"/>
+          <w:color w:val="000000"/>
+          <w:kern w:val="0"/>
+          <w:sz w:val="21"/>
+          <w:szCs w:val="21"/>
+          <w:lang w:eastAsia="en-IN"/>
+          <w14:ligatures w14:val="none"/>
+        </w:rPr>
+        <w:t>i</w:t>
+      </w:r>
+      <w:proofErr w:type="spellEnd"/>
+      <w:r>
+        <w:rPr>
+          <w:rFonts w:ascii="Consolas" w:eastAsia="Times New Roman" w:hAnsi="Consolas" w:cs="Times New Roman"/>
+          <w:color w:val="000000"/>
+          <w:kern w:val="0"/>
+          <w:sz w:val="21"/>
+          <w:szCs w:val="21"/>
+          <w:lang w:eastAsia="en-IN"/>
+          <w14:ligatures w14:val="none"/>
+        </w:rPr>
+        <w:t>++;</w:t>
+      </w:r>
+    </w:p>
+    <w:p>
+      <w:pPr>
+        <w:shd w:val="clear" w:color="auto" w:fill="FFFFFF"/>
+        <w:spacing w:after="0" w:line="285" w:lineRule="atLeast"/>
+        <w:rPr>
+          <w:rFonts w:ascii="Consolas" w:eastAsia="Times New Roman" w:hAnsi="Consolas" w:cs="Times New Roman"/>
+          <w:color w:val="000000"/>
+          <w:kern w:val="0"/>
+          <w:sz w:val="21"/>
+          <w:szCs w:val="21"/>
+          <w:lang w:eastAsia="en-IN"/>
+          <w14:ligatures w14:val="none"/>
+        </w:rPr>
+      </w:pPr>
+      <w:r>
+        <w:rPr>
+          <w:rFonts w:ascii="Consolas" w:eastAsia="Times New Roman" w:hAnsi="Consolas" w:cs="Times New Roman"/>
+          <w:color w:val="000000"/>
+          <w:kern w:val="0"/>
+          <w:sz w:val="21"/>
+          <w:szCs w:val="21"/>
+          <w:lang w:eastAsia="en-IN"/>
+          <w14:ligatures w14:val="none"/>
+        </w:rPr>
+        <w:t xml:space="preserve">            </w:t>
+      </w:r>
+      <w:proofErr w:type="spellStart"/>
+      <w:r>
+        <w:rPr>
+          <w:rFonts w:ascii="Consolas" w:eastAsia="Times New Roman" w:hAnsi="Consolas" w:cs="Times New Roman"/>
+          <w:color w:val="000000"/>
+          <w:kern w:val="0"/>
+          <w:sz w:val="21"/>
+          <w:szCs w:val="21"/>
+          <w:lang w:eastAsia="en-IN"/>
+          <w14:ligatures w14:val="none"/>
+        </w:rPr>
+        <w:t>j++</w:t>
+      </w:r>
+      <w:proofErr w:type="spellEnd"/>
+      <w:r>
+        <w:rPr>
+          <w:rFonts w:ascii="Consolas" w:eastAsia="Times New Roman" w:hAnsi="Consolas" w:cs="Times New Roman"/>
+          <w:color w:val="000000"/>
+          <w:kern w:val="0"/>
+          <w:sz w:val="21"/>
+          <w:szCs w:val="21"/>
+          <w:lang w:eastAsia="en-IN"/>
+          <w14:ligatures w14:val="none"/>
+        </w:rPr>
+        <w:t>;</w:t>
+      </w:r>
+    </w:p>
+    <w:p>
+      <w:pPr>
+        <w:shd w:val="clear" w:color="auto" w:fill="FFFFFF"/>
+        <w:spacing w:after="0" w:line="285" w:lineRule="atLeast"/>
+        <w:rPr>
+          <w:rFonts w:ascii="Consolas" w:eastAsia="Times New Roman" w:hAnsi="Consolas" w:cs="Times New Roman"/>
+          <w:color w:val="000000"/>
+          <w:kern w:val="0"/>
+          <w:sz w:val="21"/>
+          <w:szCs w:val="21"/>
+          <w:lang w:eastAsia="en-IN"/>
+          <w14:ligatures w14:val="none"/>
+        </w:rPr>
+      </w:pPr>
+      <w:r>
+        <w:rPr>
+          <w:rFonts w:ascii="Consolas" w:eastAsia="Times New Roman" w:hAnsi="Consolas" w:cs="Times New Roman"/>
+          <w:color w:val="000000"/>
+          <w:kern w:val="0"/>
+          <w:sz w:val="21"/>
+          <w:szCs w:val="21"/>
+          <w:lang w:eastAsia="en-IN"/>
+          <w14:ligatures w14:val="none"/>
+        </w:rPr>
+        <w:t>            j=</w:t>
+      </w:r>
+      <w:proofErr w:type="spellStart"/>
+      <w:r>
+        <w:rPr>
+          <w:rFonts w:ascii="Consolas" w:eastAsia="Times New Roman" w:hAnsi="Consolas" w:cs="Times New Roman"/>
+          <w:color w:val="000000"/>
+          <w:kern w:val="0"/>
+          <w:sz w:val="21"/>
+          <w:szCs w:val="21"/>
+          <w:lang w:eastAsia="en-IN"/>
+          <w14:ligatures w14:val="none"/>
+        </w:rPr>
+        <w:t>j%n</w:t>
+      </w:r>
+      <w:proofErr w:type="spellEnd"/>
+      <w:r>
+        <w:rPr>
+          <w:rFonts w:ascii="Consolas" w:eastAsia="Times New Roman" w:hAnsi="Consolas" w:cs="Times New Roman"/>
+          <w:color w:val="000000"/>
+          <w:kern w:val="0"/>
+          <w:sz w:val="21"/>
+          <w:szCs w:val="21"/>
+          <w:lang w:eastAsia="en-IN"/>
+          <w14:ligatures w14:val="none"/>
+        </w:rPr>
+        <w:t>;</w:t>
+      </w:r>
+    </w:p>
+    <w:p>
+      <w:pPr>
+        <w:shd w:val="clear" w:color="auto" w:fill="FFFFFF"/>
+        <w:spacing w:after="0" w:line="285" w:lineRule="atLeast"/>
+        <w:rPr>
+          <w:rFonts w:ascii="Consolas" w:eastAsia="Times New Roman" w:hAnsi="Consolas" w:cs="Times New Roman"/>
+          <w:color w:val="000000"/>
+          <w:kern w:val="0"/>
+          <w:sz w:val="21"/>
+          <w:szCs w:val="21"/>
+          <w:lang w:eastAsia="en-IN"/>
+          <w14:ligatures w14:val="none"/>
+        </w:rPr>
+      </w:pPr>
+      <w:r>
+        <w:rPr>
+          <w:rFonts w:ascii="Consolas" w:eastAsia="Times New Roman" w:hAnsi="Consolas" w:cs="Times New Roman"/>
+          <w:color w:val="000000"/>
+          <w:kern w:val="0"/>
+          <w:sz w:val="21"/>
+          <w:szCs w:val="21"/>
+          <w:lang w:eastAsia="en-IN"/>
+          <w14:ligatures w14:val="none"/>
+        </w:rPr>
+        <w:t xml:space="preserve">            </w:t>
+      </w:r>
+      <w:proofErr w:type="spellStart"/>
+      <w:r>
+        <w:rPr>
+          <w:rFonts w:ascii="Consolas" w:eastAsia="Times New Roman" w:hAnsi="Consolas" w:cs="Times New Roman"/>
+          <w:color w:val="000000"/>
+          <w:kern w:val="0"/>
+          <w:sz w:val="21"/>
+          <w:szCs w:val="21"/>
+          <w:lang w:eastAsia="en-IN"/>
+          <w14:ligatures w14:val="none"/>
+        </w:rPr>
+        <w:t>maxCont</w:t>
+      </w:r>
+      <w:proofErr w:type="spellEnd"/>
+      <w:r>
+        <w:rPr>
+          <w:rFonts w:ascii="Consolas" w:eastAsia="Times New Roman" w:hAnsi="Consolas" w:cs="Times New Roman"/>
+          <w:color w:val="000000"/>
+          <w:kern w:val="0"/>
+          <w:sz w:val="21"/>
+          <w:szCs w:val="21"/>
+          <w:lang w:eastAsia="en-IN"/>
+          <w14:ligatures w14:val="none"/>
+        </w:rPr>
+        <w:t>=</w:t>
+      </w:r>
+      <w:proofErr w:type="spellStart"/>
+      <w:r>
+        <w:rPr>
+          <w:rFonts w:ascii="Consolas" w:eastAsia="Times New Roman" w:hAnsi="Consolas" w:cs="Times New Roman"/>
+          <w:color w:val="001080"/>
+          <w:kern w:val="0"/>
+          <w:sz w:val="21"/>
+          <w:szCs w:val="21"/>
+          <w:lang w:eastAsia="en-IN"/>
+          <w14:ligatures w14:val="none"/>
+        </w:rPr>
+        <w:t>Math</w:t>
+      </w:r>
+      <w:r>
+        <w:rPr>
+          <w:rFonts w:ascii="Consolas" w:eastAsia="Times New Roman" w:hAnsi="Consolas" w:cs="Times New Roman"/>
+          <w:color w:val="000000"/>
+          <w:kern w:val="0"/>
+          <w:sz w:val="21"/>
+          <w:szCs w:val="21"/>
+          <w:lang w:eastAsia="en-IN"/>
+          <w14:ligatures w14:val="none"/>
+        </w:rPr>
+        <w:t>.</w:t>
+      </w:r>
+      <w:r>
+        <w:rPr>
+          <w:rFonts w:ascii="Consolas" w:eastAsia="Times New Roman" w:hAnsi="Consolas" w:cs="Times New Roman"/>
+          <w:color w:val="795E26"/>
+          <w:kern w:val="0"/>
+          <w:sz w:val="21"/>
+          <w:szCs w:val="21"/>
+          <w:lang w:eastAsia="en-IN"/>
+          <w14:ligatures w14:val="none"/>
+        </w:rPr>
+        <w:t>max</w:t>
+      </w:r>
+      <w:proofErr w:type="spellEnd"/>
+      <w:r>
+        <w:rPr>
+          <w:rFonts w:ascii="Consolas" w:eastAsia="Times New Roman" w:hAnsi="Consolas" w:cs="Times New Roman"/>
+          <w:color w:val="000000"/>
+          <w:kern w:val="0"/>
+          <w:sz w:val="21"/>
+          <w:szCs w:val="21"/>
+          <w:lang w:eastAsia="en-IN"/>
+          <w14:ligatures w14:val="none"/>
+        </w:rPr>
+        <w:t>(</w:t>
+      </w:r>
+      <w:proofErr w:type="spellStart"/>
+      <w:proofErr w:type="gramStart"/>
+      <w:r>
+        <w:rPr>
+          <w:rFonts w:ascii="Consolas" w:eastAsia="Times New Roman" w:hAnsi="Consolas" w:cs="Times New Roman"/>
+          <w:color w:val="000000"/>
+          <w:kern w:val="0"/>
+          <w:sz w:val="21"/>
+          <w:szCs w:val="21"/>
+          <w:lang w:eastAsia="en-IN"/>
+          <w14:ligatures w14:val="none"/>
+        </w:rPr>
+        <w:t>maxCont,currCont</w:t>
+      </w:r>
+      <w:proofErr w:type="spellEnd"/>
+      <w:proofErr w:type="gramEnd"/>
+      <w:r>
+        <w:rPr>
+          <w:rFonts w:ascii="Consolas" w:eastAsia="Times New Roman" w:hAnsi="Consolas" w:cs="Times New Roman"/>
+          <w:color w:val="000000"/>
+          <w:kern w:val="0"/>
+          <w:sz w:val="21"/>
+          <w:szCs w:val="21"/>
+          <w:lang w:eastAsia="en-IN"/>
+          <w14:ligatures w14:val="none"/>
+        </w:rPr>
+        <w:t>);</w:t>
+      </w:r>
+    </w:p>
+    <w:p>
+      <w:pPr>
+        <w:shd w:val="clear" w:color="auto" w:fill="FFFFFF"/>
+        <w:spacing w:after="0" w:line="285" w:lineRule="atLeast"/>
+        <w:rPr>
+          <w:rFonts w:ascii="Consolas" w:eastAsia="Times New Roman" w:hAnsi="Consolas" w:cs="Times New Roman"/>
+          <w:color w:val="000000"/>
+          <w:kern w:val="0"/>
+          <w:sz w:val="21"/>
+          <w:szCs w:val="21"/>
+          <w:lang w:eastAsia="en-IN"/>
+          <w14:ligatures w14:val="none"/>
+        </w:rPr>
+      </w:pPr>
+      <w:r>
+        <w:rPr>
+          <w:rFonts w:ascii="Consolas" w:eastAsia="Times New Roman" w:hAnsi="Consolas" w:cs="Times New Roman"/>
+          <w:color w:val="000000"/>
+          <w:kern w:val="0"/>
+          <w:sz w:val="21"/>
+          <w:szCs w:val="21"/>
+          <w:lang w:eastAsia="en-IN"/>
+          <w14:ligatures w14:val="none"/>
+        </w:rPr>
+        <w:t>        }</w:t>
+      </w:r>
+    </w:p>
+    <w:p>
+      <w:pPr>
+        <w:shd w:val="clear" w:color="auto" w:fill="FFFFFF"/>
+        <w:spacing w:after="0" w:line="285" w:lineRule="atLeast"/>
+        <w:rPr>
+          <w:rFonts w:ascii="Consolas" w:eastAsia="Times New Roman" w:hAnsi="Consolas" w:cs="Times New Roman"/>
+          <w:color w:val="000000"/>
+          <w:kern w:val="0"/>
+          <w:sz w:val="21"/>
+          <w:szCs w:val="21"/>
+          <w:lang w:eastAsia="en-IN"/>
+          <w14:ligatures w14:val="none"/>
+        </w:rPr>
+      </w:pPr>
+      <w:r>
+        <w:rPr>
+          <w:rFonts w:ascii="Consolas" w:eastAsia="Times New Roman" w:hAnsi="Consolas" w:cs="Times New Roman"/>
+          <w:color w:val="000000"/>
+          <w:kern w:val="0"/>
+          <w:sz w:val="21"/>
+          <w:szCs w:val="21"/>
+          <w:lang w:eastAsia="en-IN"/>
+          <w14:ligatures w14:val="none"/>
+        </w:rPr>
+        <w:t>         </w:t>
+      </w:r>
+      <w:r>
+        <w:rPr>
+          <w:rFonts w:ascii="Consolas" w:eastAsia="Times New Roman" w:hAnsi="Consolas" w:cs="Times New Roman"/>
+          <w:color w:val="AF00DB"/>
+          <w:kern w:val="0"/>
+          <w:sz w:val="21"/>
+          <w:szCs w:val="21"/>
+          <w:lang w:eastAsia="en-IN"/>
+          <w14:ligatures w14:val="none"/>
+        </w:rPr>
+        <w:t>return</w:t>
+      </w:r>
+      <w:r>
+        <w:rPr>
+          <w:rFonts w:ascii="Consolas" w:eastAsia="Times New Roman" w:hAnsi="Consolas" w:cs="Times New Roman"/>
+          <w:color w:val="000000"/>
+          <w:kern w:val="0"/>
+          <w:sz w:val="21"/>
+          <w:szCs w:val="21"/>
+          <w:lang w:eastAsia="en-IN"/>
+          <w14:ligatures w14:val="none"/>
+        </w:rPr>
+        <w:t xml:space="preserve"> k-</w:t>
+      </w:r>
+      <w:proofErr w:type="spellStart"/>
+      <w:r>
+        <w:rPr>
+          <w:rFonts w:ascii="Consolas" w:eastAsia="Times New Roman" w:hAnsi="Consolas" w:cs="Times New Roman"/>
+          <w:color w:val="000000"/>
+          <w:kern w:val="0"/>
+          <w:sz w:val="21"/>
+          <w:szCs w:val="21"/>
+          <w:lang w:eastAsia="en-IN"/>
+          <w14:ligatures w14:val="none"/>
+        </w:rPr>
+        <w:t>maxCont</w:t>
+      </w:r>
+      <w:proofErr w:type="spellEnd"/>
+      <w:r>
+        <w:rPr>
+          <w:rFonts w:ascii="Consolas" w:eastAsia="Times New Roman" w:hAnsi="Consolas" w:cs="Times New Roman"/>
+          <w:color w:val="000000"/>
+          <w:kern w:val="0"/>
+          <w:sz w:val="21"/>
+          <w:szCs w:val="21"/>
+          <w:lang w:eastAsia="en-IN"/>
+          <w14:ligatures w14:val="none"/>
+        </w:rPr>
+        <w:t>;</w:t>
+      </w:r>
+    </w:p>
+    <w:p>
+      <w:pPr>
+        <w:shd w:val="clear" w:color="auto" w:fill="FFFFFF"/>
+        <w:spacing w:after="0" w:line="285" w:lineRule="atLeast"/>
+        <w:rPr>
+          <w:rFonts w:ascii="Consolas" w:eastAsia="Times New Roman" w:hAnsi="Consolas" w:cs="Times New Roman"/>
+          <w:color w:val="000000"/>
+          <w:kern w:val="0"/>
+          <w:sz w:val="21"/>
+          <w:szCs w:val="21"/>
+          <w:lang w:eastAsia="en-IN"/>
+          <w14:ligatures w14:val="none"/>
+        </w:rPr>
+      </w:pPr>
+      <w:r>
+        <w:rPr>
+          <w:rFonts w:ascii="Consolas" w:eastAsia="Times New Roman" w:hAnsi="Consolas" w:cs="Times New Roman"/>
+          <w:color w:val="000000"/>
+          <w:kern w:val="0"/>
+          <w:sz w:val="21"/>
+          <w:szCs w:val="21"/>
+          <w:lang w:eastAsia="en-IN"/>
+          <w14:ligatures w14:val="none"/>
+        </w:rPr>
+        <w:t>    }</w:t>
+      </w:r>
+    </w:p>
+    <w:p>
+      <w:pPr>
+        <w:shd w:val="clear" w:color="auto" w:fill="FFFFFF"/>
+        <w:spacing w:after="0" w:line="285" w:lineRule="atLeast"/>
+        <w:rPr>
+          <w:rFonts w:ascii="Consolas" w:eastAsia="Times New Roman" w:hAnsi="Consolas" w:cs="Times New Roman"/>
+          <w:color w:val="000000"/>
+          <w:kern w:val="0"/>
+          <w:sz w:val="21"/>
+          <w:szCs w:val="21"/>
+          <w:lang w:eastAsia="en-IN"/>
+          <w14:ligatures w14:val="none"/>
+        </w:rPr>
+      </w:pPr>
+      <w:r>
+        <w:rPr>
+          <w:rFonts w:ascii="Consolas" w:eastAsia="Times New Roman" w:hAnsi="Consolas" w:cs="Times New Roman"/>
+          <w:color w:val="000000"/>
+          <w:kern w:val="0"/>
+          <w:sz w:val="21"/>
+          <w:szCs w:val="21"/>
+          <w:lang w:eastAsia="en-IN"/>
+          <w14:ligatures w14:val="none"/>
+        </w:rPr>
+        <w:t>}</w:t>
+      </w:r>
+    </w:p>
+    <w:p/>
+    <w:p>
+      <w:r>
+        <w:t>Que. 2</w:t>
+      </w:r>
+    </w:p>
+    <w:p>
+      <w:hyperlink r:id="rId10" w:history="1">
+        <w:r>
+          <w:rPr>
+            <w:rStyle w:val="Hyperlink"/>
+          </w:rPr>
+          <w:t>Adding Spaces to a String</w:t>
+        </w:r>
+      </w:hyperlink>
+    </w:p>
+    <w:p>
+      <w:hyperlink r:id="rId11" w:history="1">
+        <w:r>
+          <w:rPr>
+            <w:rStyle w:val="Hyperlink"/>
+          </w:rPr>
+          <w:t>https://leetcode.com/problems/adding-spaces-to-a-string/description/</w:t>
+        </w:r>
+      </w:hyperlink>
+    </w:p>
+    <w:p>
+      <w:pPr>
+        <w:shd w:val="clear" w:color="auto" w:fill="FFFFFF"/>
+        <w:spacing w:after="0" w:line="285" w:lineRule="atLeast"/>
+        <w:rPr>
+          <w:rFonts w:ascii="Consolas" w:eastAsia="Times New Roman" w:hAnsi="Consolas" w:cs="Times New Roman"/>
+          <w:color w:val="000000"/>
+          <w:kern w:val="0"/>
+          <w:sz w:val="21"/>
+          <w:szCs w:val="21"/>
+          <w:lang w:eastAsia="en-IN"/>
+          <w14:ligatures w14:val="none"/>
+        </w:rPr>
+      </w:pPr>
+      <w:r>
+        <w:rPr>
+          <w:rFonts w:ascii="Consolas" w:eastAsia="Times New Roman" w:hAnsi="Consolas" w:cs="Times New Roman"/>
+          <w:color w:val="0000FF"/>
+          <w:kern w:val="0"/>
+          <w:sz w:val="21"/>
+          <w:szCs w:val="21"/>
+          <w:lang w:eastAsia="en-IN"/>
+          <w14:ligatures w14:val="none"/>
+        </w:rPr>
+        <w:t>class</w:t>
+      </w:r>
+      <w:r>
+        <w:rPr>
+          <w:rFonts w:ascii="Consolas" w:eastAsia="Times New Roman" w:hAnsi="Consolas" w:cs="Times New Roman"/>
+          <w:color w:val="000000"/>
+          <w:kern w:val="0"/>
+          <w:sz w:val="21"/>
+          <w:szCs w:val="21"/>
+          <w:lang w:eastAsia="en-IN"/>
+          <w14:ligatures w14:val="none"/>
+        </w:rPr>
+        <w:t xml:space="preserve"> </w:t>
+      </w:r>
+      <w:r>
+        <w:rPr>
+          <w:rFonts w:ascii="Consolas" w:eastAsia="Times New Roman" w:hAnsi="Consolas" w:cs="Times New Roman"/>
+          <w:color w:val="267F99"/>
+          <w:kern w:val="0"/>
+          <w:sz w:val="21"/>
+          <w:szCs w:val="21"/>
+          <w:lang w:eastAsia="en-IN"/>
+          <w14:ligatures w14:val="none"/>
+        </w:rPr>
+        <w:t>Solution</w:t>
+      </w:r>
+      <w:r>
+        <w:rPr>
+          <w:rFonts w:ascii="Consolas" w:eastAsia="Times New Roman" w:hAnsi="Consolas" w:cs="Times New Roman"/>
+          <w:color w:val="000000"/>
+          <w:kern w:val="0"/>
+          <w:sz w:val="21"/>
+          <w:szCs w:val="21"/>
+          <w:lang w:eastAsia="en-IN"/>
+          <w14:ligatures w14:val="none"/>
+        </w:rPr>
+        <w:t xml:space="preserve"> {</w:t>
+      </w:r>
+    </w:p>
+    <w:p>
+      <w:pPr>
+        <w:shd w:val="clear" w:color="auto" w:fill="FFFFFF"/>
+        <w:spacing w:after="0" w:line="285" w:lineRule="atLeast"/>
+        <w:rPr>
+          <w:rFonts w:ascii="Consolas" w:eastAsia="Times New Roman" w:hAnsi="Consolas" w:cs="Times New Roman"/>
+          <w:color w:val="000000"/>
+          <w:kern w:val="0"/>
+          <w:sz w:val="21"/>
+          <w:szCs w:val="21"/>
+          <w:lang w:eastAsia="en-IN"/>
+          <w14:ligatures w14:val="none"/>
+        </w:rPr>
+      </w:pPr>
+      <w:r>
+        <w:rPr>
+          <w:rFonts w:ascii="Consolas" w:eastAsia="Times New Roman" w:hAnsi="Consolas" w:cs="Times New Roman"/>
+          <w:color w:val="000000"/>
+          <w:kern w:val="0"/>
+          <w:sz w:val="21"/>
+          <w:szCs w:val="21"/>
+          <w:lang w:eastAsia="en-IN"/>
+          <w14:ligatures w14:val="none"/>
+        </w:rPr>
+        <w:lastRenderedPageBreak/>
+        <w:t xml:space="preserve">    </w:t>
+      </w:r>
+      <w:r>
+        <w:rPr>
+          <w:rFonts w:ascii="Consolas" w:eastAsia="Times New Roman" w:hAnsi="Consolas" w:cs="Times New Roman"/>
+          <w:color w:val="0000FF"/>
+          <w:kern w:val="0"/>
+          <w:sz w:val="21"/>
+          <w:szCs w:val="21"/>
+          <w:lang w:eastAsia="en-IN"/>
+          <w14:ligatures w14:val="none"/>
+        </w:rPr>
+        <w:t>public</w:t>
+      </w:r>
+      <w:r>
+        <w:rPr>
+          <w:rFonts w:ascii="Consolas" w:eastAsia="Times New Roman" w:hAnsi="Consolas" w:cs="Times New Roman"/>
+          <w:color w:val="000000"/>
+          <w:kern w:val="0"/>
+          <w:sz w:val="21"/>
+          <w:szCs w:val="21"/>
+          <w:lang w:eastAsia="en-IN"/>
+          <w14:ligatures w14:val="none"/>
+        </w:rPr>
+        <w:t xml:space="preserve"> </w:t>
+      </w:r>
+      <w:r>
+        <w:rPr>
+          <w:rFonts w:ascii="Consolas" w:eastAsia="Times New Roman" w:hAnsi="Consolas" w:cs="Times New Roman"/>
+          <w:color w:val="267F99"/>
+          <w:kern w:val="0"/>
+          <w:sz w:val="21"/>
+          <w:szCs w:val="21"/>
+          <w:lang w:eastAsia="en-IN"/>
+          <w14:ligatures w14:val="none"/>
+        </w:rPr>
+        <w:t>String</w:t>
+      </w:r>
+      <w:r>
+        <w:rPr>
+          <w:rFonts w:ascii="Consolas" w:eastAsia="Times New Roman" w:hAnsi="Consolas" w:cs="Times New Roman"/>
+          <w:color w:val="000000"/>
+          <w:kern w:val="0"/>
+          <w:sz w:val="21"/>
+          <w:szCs w:val="21"/>
+          <w:lang w:eastAsia="en-IN"/>
+          <w14:ligatures w14:val="none"/>
+        </w:rPr>
+        <w:t xml:space="preserve"> </w:t>
+      </w:r>
+      <w:proofErr w:type="spellStart"/>
+      <w:proofErr w:type="gramStart"/>
+      <w:r>
+        <w:rPr>
+          <w:rFonts w:ascii="Consolas" w:eastAsia="Times New Roman" w:hAnsi="Consolas" w:cs="Times New Roman"/>
+          <w:color w:val="795E26"/>
+          <w:kern w:val="0"/>
+          <w:sz w:val="21"/>
+          <w:szCs w:val="21"/>
+          <w:lang w:eastAsia="en-IN"/>
+          <w14:ligatures w14:val="none"/>
+        </w:rPr>
+        <w:t>addSpaces</w:t>
+      </w:r>
+      <w:proofErr w:type="spellEnd"/>
+      <w:r>
+        <w:rPr>
+          <w:rFonts w:ascii="Consolas" w:eastAsia="Times New Roman" w:hAnsi="Consolas" w:cs="Times New Roman"/>
+          <w:color w:val="000000"/>
+          <w:kern w:val="0"/>
+          <w:sz w:val="21"/>
+          <w:szCs w:val="21"/>
+          <w:lang w:eastAsia="en-IN"/>
+          <w14:ligatures w14:val="none"/>
+        </w:rPr>
+        <w:t>(</w:t>
+      </w:r>
+      <w:proofErr w:type="gramEnd"/>
+      <w:r>
+        <w:rPr>
+          <w:rFonts w:ascii="Consolas" w:eastAsia="Times New Roman" w:hAnsi="Consolas" w:cs="Times New Roman"/>
+          <w:color w:val="267F99"/>
+          <w:kern w:val="0"/>
+          <w:sz w:val="21"/>
+          <w:szCs w:val="21"/>
+          <w:lang w:eastAsia="en-IN"/>
+          <w14:ligatures w14:val="none"/>
+        </w:rPr>
+        <w:t>String</w:t>
+      </w:r>
+      <w:r>
+        <w:rPr>
+          <w:rFonts w:ascii="Consolas" w:eastAsia="Times New Roman" w:hAnsi="Consolas" w:cs="Times New Roman"/>
+          <w:color w:val="000000"/>
+          <w:kern w:val="0"/>
+          <w:sz w:val="21"/>
+          <w:szCs w:val="21"/>
+          <w:lang w:eastAsia="en-IN"/>
+          <w14:ligatures w14:val="none"/>
+        </w:rPr>
+        <w:t xml:space="preserve"> </w:t>
+      </w:r>
+      <w:r>
+        <w:rPr>
+          <w:rFonts w:ascii="Consolas" w:eastAsia="Times New Roman" w:hAnsi="Consolas" w:cs="Times New Roman"/>
+          <w:color w:val="001080"/>
+          <w:kern w:val="0"/>
+          <w:sz w:val="21"/>
+          <w:szCs w:val="21"/>
+          <w:lang w:eastAsia="en-IN"/>
+          <w14:ligatures w14:val="none"/>
+        </w:rPr>
+        <w:t>s</w:t>
+      </w:r>
+      <w:r>
+        <w:rPr>
+          <w:rFonts w:ascii="Consolas" w:eastAsia="Times New Roman" w:hAnsi="Consolas" w:cs="Times New Roman"/>
+          <w:color w:val="000000"/>
+          <w:kern w:val="0"/>
+          <w:sz w:val="21"/>
+          <w:szCs w:val="21"/>
+          <w:lang w:eastAsia="en-IN"/>
+          <w14:ligatures w14:val="none"/>
+        </w:rPr>
+        <w:t xml:space="preserve">, </w:t>
+      </w:r>
+      <w:r>
+        <w:rPr>
+          <w:rFonts w:ascii="Consolas" w:eastAsia="Times New Roman" w:hAnsi="Consolas" w:cs="Times New Roman"/>
+          <w:color w:val="267F99"/>
+          <w:kern w:val="0"/>
+          <w:sz w:val="21"/>
+          <w:szCs w:val="21"/>
+          <w:lang w:eastAsia="en-IN"/>
+          <w14:ligatures w14:val="none"/>
+        </w:rPr>
+        <w:t>int</w:t>
+      </w:r>
+      <w:r>
+        <w:rPr>
+          <w:rFonts w:ascii="Consolas" w:eastAsia="Times New Roman" w:hAnsi="Consolas" w:cs="Times New Roman"/>
+          <w:color w:val="000000"/>
+          <w:kern w:val="0"/>
+          <w:sz w:val="21"/>
+          <w:szCs w:val="21"/>
+          <w:lang w:eastAsia="en-IN"/>
+          <w14:ligatures w14:val="none"/>
+        </w:rPr>
+        <w:t xml:space="preserve">[] </w:t>
+      </w:r>
+      <w:r>
+        <w:rPr>
+          <w:rFonts w:ascii="Consolas" w:eastAsia="Times New Roman" w:hAnsi="Consolas" w:cs="Times New Roman"/>
+          <w:color w:val="001080"/>
+          <w:kern w:val="0"/>
+          <w:sz w:val="21"/>
+          <w:szCs w:val="21"/>
+          <w:lang w:eastAsia="en-IN"/>
+          <w14:ligatures w14:val="none"/>
+        </w:rPr>
+        <w:t>spaces</w:t>
+      </w:r>
+      <w:r>
+        <w:rPr>
+          <w:rFonts w:ascii="Consolas" w:eastAsia="Times New Roman" w:hAnsi="Consolas" w:cs="Times New Roman"/>
+          <w:color w:val="000000"/>
+          <w:kern w:val="0"/>
+          <w:sz w:val="21"/>
+          <w:szCs w:val="21"/>
+          <w:lang w:eastAsia="en-IN"/>
+          <w14:ligatures w14:val="none"/>
+        </w:rPr>
+        <w:t>) {</w:t>
+      </w:r>
+    </w:p>
+    <w:p>
+      <w:pPr>
+        <w:shd w:val="clear" w:color="auto" w:fill="FFFFFF"/>
+        <w:spacing w:after="0" w:line="285" w:lineRule="atLeast"/>
+        <w:rPr>
+          <w:rFonts w:ascii="Consolas" w:eastAsia="Times New Roman" w:hAnsi="Consolas" w:cs="Times New Roman"/>
+          <w:color w:val="000000"/>
+          <w:kern w:val="0"/>
+          <w:sz w:val="21"/>
+          <w:szCs w:val="21"/>
+          <w:lang w:eastAsia="en-IN"/>
+          <w14:ligatures w14:val="none"/>
+        </w:rPr>
+      </w:pPr>
+      <w:r>
+        <w:rPr>
+          <w:rFonts w:ascii="Consolas" w:eastAsia="Times New Roman" w:hAnsi="Consolas" w:cs="Times New Roman"/>
+          <w:color w:val="000000"/>
+          <w:kern w:val="0"/>
+          <w:sz w:val="21"/>
+          <w:szCs w:val="21"/>
+          <w:lang w:eastAsia="en-IN"/>
+          <w14:ligatures w14:val="none"/>
+        </w:rPr>
+        <w:t xml:space="preserve">        </w:t>
+      </w:r>
+      <w:r>
+        <w:rPr>
+          <w:rFonts w:ascii="Consolas" w:eastAsia="Times New Roman" w:hAnsi="Consolas" w:cs="Times New Roman"/>
+          <w:color w:val="267F99"/>
+          <w:kern w:val="0"/>
+          <w:sz w:val="21"/>
+          <w:szCs w:val="21"/>
+          <w:lang w:eastAsia="en-IN"/>
+          <w14:ligatures w14:val="none"/>
+        </w:rPr>
+        <w:t>int</w:t>
+      </w:r>
+      <w:r>
+        <w:rPr>
+          <w:rFonts w:ascii="Consolas" w:eastAsia="Times New Roman" w:hAnsi="Consolas" w:cs="Times New Roman"/>
+          <w:color w:val="000000"/>
+          <w:kern w:val="0"/>
+          <w:sz w:val="21"/>
+          <w:szCs w:val="21"/>
+          <w:lang w:eastAsia="en-IN"/>
+          <w14:ligatures w14:val="none"/>
+        </w:rPr>
+        <w:t xml:space="preserve"> </w:t>
+      </w:r>
+      <w:r>
+        <w:rPr>
+          <w:rFonts w:ascii="Consolas" w:eastAsia="Times New Roman" w:hAnsi="Consolas" w:cs="Times New Roman"/>
+          <w:color w:val="001080"/>
+          <w:kern w:val="0"/>
+          <w:sz w:val="21"/>
+          <w:szCs w:val="21"/>
+          <w:lang w:eastAsia="en-IN"/>
+          <w14:ligatures w14:val="none"/>
+        </w:rPr>
+        <w:t>m</w:t>
+      </w:r>
+      <w:r>
+        <w:rPr>
+          <w:rFonts w:ascii="Consolas" w:eastAsia="Times New Roman" w:hAnsi="Consolas" w:cs="Times New Roman"/>
+          <w:color w:val="000000"/>
+          <w:kern w:val="0"/>
+          <w:sz w:val="21"/>
+          <w:szCs w:val="21"/>
+          <w:lang w:eastAsia="en-IN"/>
+          <w14:ligatures w14:val="none"/>
+        </w:rPr>
+        <w:t xml:space="preserve"> = </w:t>
+      </w:r>
+      <w:proofErr w:type="spellStart"/>
+      <w:proofErr w:type="gramStart"/>
+      <w:r>
+        <w:rPr>
+          <w:rFonts w:ascii="Consolas" w:eastAsia="Times New Roman" w:hAnsi="Consolas" w:cs="Times New Roman"/>
+          <w:color w:val="001080"/>
+          <w:kern w:val="0"/>
+          <w:sz w:val="21"/>
+          <w:szCs w:val="21"/>
+          <w:lang w:eastAsia="en-IN"/>
+          <w14:ligatures w14:val="none"/>
+        </w:rPr>
+        <w:t>s</w:t>
+      </w:r>
+      <w:r>
+        <w:rPr>
+          <w:rFonts w:ascii="Consolas" w:eastAsia="Times New Roman" w:hAnsi="Consolas" w:cs="Times New Roman"/>
+          <w:color w:val="000000"/>
+          <w:kern w:val="0"/>
+          <w:sz w:val="21"/>
+          <w:szCs w:val="21"/>
+          <w:lang w:eastAsia="en-IN"/>
+          <w14:ligatures w14:val="none"/>
+        </w:rPr>
+        <w:t>.</w:t>
+      </w:r>
+      <w:r>
+        <w:rPr>
+          <w:rFonts w:ascii="Consolas" w:eastAsia="Times New Roman" w:hAnsi="Consolas" w:cs="Times New Roman"/>
+          <w:color w:val="795E26"/>
+          <w:kern w:val="0"/>
+          <w:sz w:val="21"/>
+          <w:szCs w:val="21"/>
+          <w:lang w:eastAsia="en-IN"/>
+          <w14:ligatures w14:val="none"/>
+        </w:rPr>
+        <w:t>length</w:t>
+      </w:r>
+      <w:proofErr w:type="spellEnd"/>
+      <w:proofErr w:type="gramEnd"/>
+      <w:r>
+        <w:rPr>
+          <w:rFonts w:ascii="Consolas" w:eastAsia="Times New Roman" w:hAnsi="Consolas" w:cs="Times New Roman"/>
+          <w:color w:val="000000"/>
+          <w:kern w:val="0"/>
+          <w:sz w:val="21"/>
+          <w:szCs w:val="21"/>
+          <w:lang w:eastAsia="en-IN"/>
+          <w14:ligatures w14:val="none"/>
+        </w:rPr>
+        <w:t xml:space="preserve">(), n = </w:t>
+      </w:r>
+      <w:proofErr w:type="spellStart"/>
+      <w:r>
+        <w:rPr>
+          <w:rFonts w:ascii="Consolas" w:eastAsia="Times New Roman" w:hAnsi="Consolas" w:cs="Times New Roman"/>
+          <w:color w:val="001080"/>
+          <w:kern w:val="0"/>
+          <w:sz w:val="21"/>
+          <w:szCs w:val="21"/>
+          <w:lang w:eastAsia="en-IN"/>
+          <w14:ligatures w14:val="none"/>
+        </w:rPr>
+        <w:t>spaces</w:t>
+      </w:r>
+      <w:r>
+        <w:rPr>
+          <w:rFonts w:ascii="Consolas" w:eastAsia="Times New Roman" w:hAnsi="Consolas" w:cs="Times New Roman"/>
+          <w:color w:val="000000"/>
+          <w:kern w:val="0"/>
+          <w:sz w:val="21"/>
+          <w:szCs w:val="21"/>
+          <w:lang w:eastAsia="en-IN"/>
+          <w14:ligatures w14:val="none"/>
+        </w:rPr>
+        <w:t>.</w:t>
+      </w:r>
+      <w:r>
+        <w:rPr>
+          <w:rFonts w:ascii="Consolas" w:eastAsia="Times New Roman" w:hAnsi="Consolas" w:cs="Times New Roman"/>
+          <w:color w:val="001080"/>
+          <w:kern w:val="0"/>
+          <w:sz w:val="21"/>
+          <w:szCs w:val="21"/>
+          <w:lang w:eastAsia="en-IN"/>
+          <w14:ligatures w14:val="none"/>
+        </w:rPr>
+        <w:t>length</w:t>
+      </w:r>
+      <w:proofErr w:type="spellEnd"/>
+      <w:r>
+        <w:rPr>
+          <w:rFonts w:ascii="Consolas" w:eastAsia="Times New Roman" w:hAnsi="Consolas" w:cs="Times New Roman"/>
+          <w:color w:val="000000"/>
+          <w:kern w:val="0"/>
+          <w:sz w:val="21"/>
+          <w:szCs w:val="21"/>
+          <w:lang w:eastAsia="en-IN"/>
+          <w14:ligatures w14:val="none"/>
+        </w:rPr>
+        <w:t>;</w:t>
+      </w:r>
+    </w:p>
+    <w:p>
+      <w:pPr>
+        <w:shd w:val="clear" w:color="auto" w:fill="FFFFFF"/>
+        <w:spacing w:after="0" w:line="285" w:lineRule="atLeast"/>
+        <w:rPr>
+          <w:rFonts w:ascii="Consolas" w:eastAsia="Times New Roman" w:hAnsi="Consolas" w:cs="Times New Roman"/>
+          <w:color w:val="000000"/>
+          <w:kern w:val="0"/>
+          <w:sz w:val="21"/>
+          <w:szCs w:val="21"/>
+          <w:lang w:eastAsia="en-IN"/>
+          <w14:ligatures w14:val="none"/>
+        </w:rPr>
+      </w:pPr>
+      <w:r>
+        <w:rPr>
+          <w:rFonts w:ascii="Consolas" w:eastAsia="Times New Roman" w:hAnsi="Consolas" w:cs="Times New Roman"/>
+          <w:color w:val="000000"/>
+          <w:kern w:val="0"/>
+          <w:sz w:val="21"/>
+          <w:szCs w:val="21"/>
+          <w:lang w:eastAsia="en-IN"/>
+          <w14:ligatures w14:val="none"/>
+        </w:rPr>
+        <w:t xml:space="preserve">        </w:t>
+      </w:r>
+      <w:r>
+        <w:rPr>
+          <w:rFonts w:ascii="Consolas" w:eastAsia="Times New Roman" w:hAnsi="Consolas" w:cs="Times New Roman"/>
+          <w:color w:val="267F99"/>
+          <w:kern w:val="0"/>
+          <w:sz w:val="21"/>
+          <w:szCs w:val="21"/>
+          <w:lang w:eastAsia="en-IN"/>
+          <w14:ligatures w14:val="none"/>
+        </w:rPr>
+        <w:t>StringBuilder</w:t>
+      </w:r>
+      <w:r>
+        <w:rPr>
+          <w:rFonts w:ascii="Consolas" w:eastAsia="Times New Roman" w:hAnsi="Consolas" w:cs="Times New Roman"/>
+          <w:color w:val="000000"/>
+          <w:kern w:val="0"/>
+          <w:sz w:val="21"/>
+          <w:szCs w:val="21"/>
+          <w:lang w:eastAsia="en-IN"/>
+          <w14:ligatures w14:val="none"/>
+        </w:rPr>
+        <w:t xml:space="preserve"> </w:t>
+      </w:r>
+      <w:proofErr w:type="spellStart"/>
+      <w:r>
+        <w:rPr>
+          <w:rFonts w:ascii="Consolas" w:eastAsia="Times New Roman" w:hAnsi="Consolas" w:cs="Times New Roman"/>
+          <w:color w:val="001080"/>
+          <w:kern w:val="0"/>
+          <w:sz w:val="21"/>
+          <w:szCs w:val="21"/>
+          <w:lang w:eastAsia="en-IN"/>
+          <w14:ligatures w14:val="none"/>
+        </w:rPr>
+        <w:t>ans</w:t>
+      </w:r>
+      <w:proofErr w:type="spellEnd"/>
+      <w:r>
+        <w:rPr>
+          <w:rFonts w:ascii="Consolas" w:eastAsia="Times New Roman" w:hAnsi="Consolas" w:cs="Times New Roman"/>
+          <w:color w:val="000000"/>
+          <w:kern w:val="0"/>
+          <w:sz w:val="21"/>
+          <w:szCs w:val="21"/>
+          <w:lang w:eastAsia="en-IN"/>
+          <w14:ligatures w14:val="none"/>
+        </w:rPr>
+        <w:t xml:space="preserve"> = </w:t>
+      </w:r>
+      <w:r>
+        <w:rPr>
+          <w:rFonts w:ascii="Consolas" w:eastAsia="Times New Roman" w:hAnsi="Consolas" w:cs="Times New Roman"/>
+          <w:color w:val="AF00DB"/>
+          <w:kern w:val="0"/>
+          <w:sz w:val="21"/>
+          <w:szCs w:val="21"/>
+          <w:lang w:eastAsia="en-IN"/>
+          <w14:ligatures w14:val="none"/>
+        </w:rPr>
+        <w:t>new</w:t>
+      </w:r>
+      <w:r>
+        <w:rPr>
+          <w:rFonts w:ascii="Consolas" w:eastAsia="Times New Roman" w:hAnsi="Consolas" w:cs="Times New Roman"/>
+          <w:color w:val="000000"/>
+          <w:kern w:val="0"/>
+          <w:sz w:val="21"/>
+          <w:szCs w:val="21"/>
+          <w:lang w:eastAsia="en-IN"/>
+          <w14:ligatures w14:val="none"/>
+        </w:rPr>
+        <w:t xml:space="preserve"> </w:t>
+      </w:r>
+      <w:proofErr w:type="gramStart"/>
+      <w:r>
+        <w:rPr>
+          <w:rFonts w:ascii="Consolas" w:eastAsia="Times New Roman" w:hAnsi="Consolas" w:cs="Times New Roman"/>
+          <w:color w:val="795E26"/>
+          <w:kern w:val="0"/>
+          <w:sz w:val="21"/>
+          <w:szCs w:val="21"/>
+          <w:lang w:eastAsia="en-IN"/>
+          <w14:ligatures w14:val="none"/>
+        </w:rPr>
+        <w:t>StringBuilder</w:t>
+      </w:r>
+      <w:r>
+        <w:rPr>
+          <w:rFonts w:ascii="Consolas" w:eastAsia="Times New Roman" w:hAnsi="Consolas" w:cs="Times New Roman"/>
+          <w:color w:val="000000"/>
+          <w:kern w:val="0"/>
+          <w:sz w:val="21"/>
+          <w:szCs w:val="21"/>
+          <w:lang w:eastAsia="en-IN"/>
+          <w14:ligatures w14:val="none"/>
+        </w:rPr>
+        <w:t>(</w:t>
+      </w:r>
+      <w:proofErr w:type="gramEnd"/>
+      <w:r>
+        <w:rPr>
+          <w:rFonts w:ascii="Consolas" w:eastAsia="Times New Roman" w:hAnsi="Consolas" w:cs="Times New Roman"/>
+          <w:color w:val="000000"/>
+          <w:kern w:val="0"/>
+          <w:sz w:val="21"/>
+          <w:szCs w:val="21"/>
+          <w:lang w:eastAsia="en-IN"/>
+          <w14:ligatures w14:val="none"/>
+        </w:rPr>
+        <w:t xml:space="preserve">); </w:t>
+      </w:r>
+    </w:p>
+    <w:p>
+      <w:pPr>
+        <w:shd w:val="clear" w:color="auto" w:fill="FFFFFF"/>
+        <w:spacing w:after="0" w:line="285" w:lineRule="atLeast"/>
+        <w:rPr>
+          <w:rFonts w:ascii="Consolas" w:eastAsia="Times New Roman" w:hAnsi="Consolas" w:cs="Times New Roman"/>
+          <w:color w:val="000000"/>
+          <w:kern w:val="0"/>
+          <w:sz w:val="21"/>
+          <w:szCs w:val="21"/>
+          <w:lang w:eastAsia="en-IN"/>
+          <w14:ligatures w14:val="none"/>
+        </w:rPr>
+      </w:pPr>
+      <w:r>
+        <w:rPr>
+          <w:rFonts w:ascii="Consolas" w:eastAsia="Times New Roman" w:hAnsi="Consolas" w:cs="Times New Roman"/>
+          <w:color w:val="000000"/>
+          <w:kern w:val="0"/>
+          <w:sz w:val="21"/>
+          <w:szCs w:val="21"/>
+          <w:lang w:eastAsia="en-IN"/>
+          <w14:ligatures w14:val="none"/>
+        </w:rPr>
+        <w:t xml:space="preserve">        </w:t>
+      </w:r>
+      <w:r>
+        <w:rPr>
+          <w:rFonts w:ascii="Consolas" w:eastAsia="Times New Roman" w:hAnsi="Consolas" w:cs="Times New Roman"/>
+          <w:color w:val="AF00DB"/>
+          <w:kern w:val="0"/>
+          <w:sz w:val="21"/>
+          <w:szCs w:val="21"/>
+          <w:lang w:eastAsia="en-IN"/>
+          <w14:ligatures w14:val="none"/>
+        </w:rPr>
+        <w:t>for</w:t>
+      </w:r>
+      <w:r>
+        <w:rPr>
+          <w:rFonts w:ascii="Consolas" w:eastAsia="Times New Roman" w:hAnsi="Consolas" w:cs="Times New Roman"/>
+          <w:color w:val="000000"/>
+          <w:kern w:val="0"/>
+          <w:sz w:val="21"/>
+          <w:szCs w:val="21"/>
+          <w:lang w:eastAsia="en-IN"/>
+          <w14:ligatures w14:val="none"/>
+        </w:rPr>
+        <w:t xml:space="preserve"> (</w:t>
+      </w:r>
+      <w:r>
+        <w:rPr>
+          <w:rFonts w:ascii="Consolas" w:eastAsia="Times New Roman" w:hAnsi="Consolas" w:cs="Times New Roman"/>
+          <w:color w:val="267F99"/>
+          <w:kern w:val="0"/>
+          <w:sz w:val="21"/>
+          <w:szCs w:val="21"/>
+          <w:lang w:eastAsia="en-IN"/>
+          <w14:ligatures w14:val="none"/>
+        </w:rPr>
+        <w:t>int</w:t>
+      </w:r>
+      <w:r>
+        <w:rPr>
+          <w:rFonts w:ascii="Consolas" w:eastAsia="Times New Roman" w:hAnsi="Consolas" w:cs="Times New Roman"/>
+          <w:color w:val="000000"/>
+          <w:kern w:val="0"/>
+          <w:sz w:val="21"/>
+          <w:szCs w:val="21"/>
+          <w:lang w:eastAsia="en-IN"/>
+          <w14:ligatures w14:val="none"/>
+        </w:rPr>
+        <w:t xml:space="preserve"> </w:t>
+      </w:r>
+      <w:proofErr w:type="spellStart"/>
+      <w:r>
+        <w:rPr>
+          <w:rFonts w:ascii="Consolas" w:eastAsia="Times New Roman" w:hAnsi="Consolas" w:cs="Times New Roman"/>
+          <w:color w:val="001080"/>
+          <w:kern w:val="0"/>
+          <w:sz w:val="21"/>
+          <w:szCs w:val="21"/>
+          <w:lang w:eastAsia="en-IN"/>
+          <w14:ligatures w14:val="none"/>
+        </w:rPr>
+        <w:t>i</w:t>
+      </w:r>
+      <w:proofErr w:type="spellEnd"/>
+      <w:r>
+        <w:rPr>
+          <w:rFonts w:ascii="Consolas" w:eastAsia="Times New Roman" w:hAnsi="Consolas" w:cs="Times New Roman"/>
+          <w:color w:val="000000"/>
+          <w:kern w:val="0"/>
+          <w:sz w:val="21"/>
+          <w:szCs w:val="21"/>
+          <w:lang w:eastAsia="en-IN"/>
+          <w14:ligatures w14:val="none"/>
+        </w:rPr>
+        <w:t xml:space="preserve"> = </w:t>
+      </w:r>
+      <w:r>
+        <w:rPr>
+          <w:rFonts w:ascii="Consolas" w:eastAsia="Times New Roman" w:hAnsi="Consolas" w:cs="Times New Roman"/>
+          <w:color w:val="098658"/>
+          <w:kern w:val="0"/>
+          <w:sz w:val="21"/>
+          <w:szCs w:val="21"/>
+          <w:lang w:eastAsia="en-IN"/>
+          <w14:ligatures w14:val="none"/>
+        </w:rPr>
+        <w:t>0</w:t>
+      </w:r>
+      <w:r>
+        <w:rPr>
+          <w:rFonts w:ascii="Consolas" w:eastAsia="Times New Roman" w:hAnsi="Consolas" w:cs="Times New Roman"/>
+          <w:color w:val="000000"/>
+          <w:kern w:val="0"/>
+          <w:sz w:val="21"/>
+          <w:szCs w:val="21"/>
+          <w:lang w:eastAsia="en-IN"/>
+          <w14:ligatures w14:val="none"/>
+        </w:rPr>
+        <w:t xml:space="preserve">, j = </w:t>
+      </w:r>
+      <w:r>
+        <w:rPr>
+          <w:rFonts w:ascii="Consolas" w:eastAsia="Times New Roman" w:hAnsi="Consolas" w:cs="Times New Roman"/>
+          <w:color w:val="098658"/>
+          <w:kern w:val="0"/>
+          <w:sz w:val="21"/>
+          <w:szCs w:val="21"/>
+          <w:lang w:eastAsia="en-IN"/>
+          <w14:ligatures w14:val="none"/>
+        </w:rPr>
+        <w:t>0</w:t>
+      </w:r>
+      <w:r>
+        <w:rPr>
+          <w:rFonts w:ascii="Consolas" w:eastAsia="Times New Roman" w:hAnsi="Consolas" w:cs="Times New Roman"/>
+          <w:color w:val="000000"/>
+          <w:kern w:val="0"/>
+          <w:sz w:val="21"/>
+          <w:szCs w:val="21"/>
+          <w:lang w:eastAsia="en-IN"/>
+          <w14:ligatures w14:val="none"/>
+        </w:rPr>
+        <w:t xml:space="preserve">; </w:t>
+      </w:r>
+      <w:proofErr w:type="spellStart"/>
+      <w:r>
+        <w:rPr>
+          <w:rFonts w:ascii="Consolas" w:eastAsia="Times New Roman" w:hAnsi="Consolas" w:cs="Times New Roman"/>
+          <w:color w:val="000000"/>
+          <w:kern w:val="0"/>
+          <w:sz w:val="21"/>
+          <w:szCs w:val="21"/>
+          <w:lang w:eastAsia="en-IN"/>
+          <w14:ligatures w14:val="none"/>
+        </w:rPr>
+        <w:t>i</w:t>
+      </w:r>
+      <w:proofErr w:type="spellEnd"/>
+      <w:r>
+        <w:rPr>
+          <w:rFonts w:ascii="Consolas" w:eastAsia="Times New Roman" w:hAnsi="Consolas" w:cs="Times New Roman"/>
+          <w:color w:val="000000"/>
+          <w:kern w:val="0"/>
+          <w:sz w:val="21"/>
+          <w:szCs w:val="21"/>
+          <w:lang w:eastAsia="en-IN"/>
+          <w14:ligatures w14:val="none"/>
+        </w:rPr>
+        <w:t xml:space="preserve"> &lt; m; </w:t>
+      </w:r>
+      <w:proofErr w:type="spellStart"/>
+      <w:r>
+        <w:rPr>
+          <w:rFonts w:ascii="Consolas" w:eastAsia="Times New Roman" w:hAnsi="Consolas" w:cs="Times New Roman"/>
+          <w:color w:val="000000"/>
+          <w:kern w:val="0"/>
+          <w:sz w:val="21"/>
+          <w:szCs w:val="21"/>
+          <w:lang w:eastAsia="en-IN"/>
+          <w14:ligatures w14:val="none"/>
+        </w:rPr>
+        <w:t>i</w:t>
+      </w:r>
+      <w:proofErr w:type="spellEnd"/>
+      <w:r>
+        <w:rPr>
+          <w:rFonts w:ascii="Consolas" w:eastAsia="Times New Roman" w:hAnsi="Consolas" w:cs="Times New Roman"/>
+          <w:color w:val="000000"/>
+          <w:kern w:val="0"/>
+          <w:sz w:val="21"/>
+          <w:szCs w:val="21"/>
+          <w:lang w:eastAsia="en-IN"/>
+          <w14:ligatures w14:val="none"/>
+        </w:rPr>
+        <w:t>++) {</w:t>
+      </w:r>
+    </w:p>
+    <w:p>
+      <w:pPr>
+        <w:shd w:val="clear" w:color="auto" w:fill="FFFFFF"/>
+        <w:spacing w:after="0" w:line="285" w:lineRule="atLeast"/>
+        <w:rPr>
+          <w:rFonts w:ascii="Consolas" w:eastAsia="Times New Roman" w:hAnsi="Consolas" w:cs="Times New Roman"/>
+          <w:color w:val="000000"/>
+          <w:kern w:val="0"/>
+          <w:sz w:val="21"/>
+          <w:szCs w:val="21"/>
+          <w:lang w:eastAsia="en-IN"/>
+          <w14:ligatures w14:val="none"/>
+        </w:rPr>
+      </w:pPr>
+      <w:r>
+        <w:rPr>
+          <w:rFonts w:ascii="Consolas" w:eastAsia="Times New Roman" w:hAnsi="Consolas" w:cs="Times New Roman"/>
+          <w:color w:val="000000"/>
+          <w:kern w:val="0"/>
+          <w:sz w:val="21"/>
+          <w:szCs w:val="21"/>
+          <w:lang w:eastAsia="en-IN"/>
+          <w14:ligatures w14:val="none"/>
+        </w:rPr>
+        <w:t xml:space="preserve">            </w:t>
+      </w:r>
+      <w:r>
+        <w:rPr>
+          <w:rFonts w:ascii="Consolas" w:eastAsia="Times New Roman" w:hAnsi="Consolas" w:cs="Times New Roman"/>
+          <w:color w:val="AF00DB"/>
+          <w:kern w:val="0"/>
+          <w:sz w:val="21"/>
+          <w:szCs w:val="21"/>
+          <w:lang w:eastAsia="en-IN"/>
+          <w14:ligatures w14:val="none"/>
+        </w:rPr>
+        <w:t>if</w:t>
+      </w:r>
+      <w:r>
+        <w:rPr>
+          <w:rFonts w:ascii="Consolas" w:eastAsia="Times New Roman" w:hAnsi="Consolas" w:cs="Times New Roman"/>
+          <w:color w:val="000000"/>
+          <w:kern w:val="0"/>
+          <w:sz w:val="21"/>
+          <w:szCs w:val="21"/>
+          <w:lang w:eastAsia="en-IN"/>
+          <w14:ligatures w14:val="none"/>
+        </w:rPr>
+        <w:t xml:space="preserve"> (j &lt; n &amp;&amp; spaces[j] == </w:t>
+      </w:r>
+      <w:proofErr w:type="spellStart"/>
+      <w:r>
+        <w:rPr>
+          <w:rFonts w:ascii="Consolas" w:eastAsia="Times New Roman" w:hAnsi="Consolas" w:cs="Times New Roman"/>
+          <w:color w:val="000000"/>
+          <w:kern w:val="0"/>
+          <w:sz w:val="21"/>
+          <w:szCs w:val="21"/>
+          <w:lang w:eastAsia="en-IN"/>
+          <w14:ligatures w14:val="none"/>
+        </w:rPr>
+        <w:t>i</w:t>
+      </w:r>
+      <w:proofErr w:type="spellEnd"/>
+      <w:r>
+        <w:rPr>
+          <w:rFonts w:ascii="Consolas" w:eastAsia="Times New Roman" w:hAnsi="Consolas" w:cs="Times New Roman"/>
+          <w:color w:val="000000"/>
+          <w:kern w:val="0"/>
+          <w:sz w:val="21"/>
+          <w:szCs w:val="21"/>
+          <w:lang w:eastAsia="en-IN"/>
+          <w14:ligatures w14:val="none"/>
+        </w:rPr>
+        <w:t>) {</w:t>
+      </w:r>
+    </w:p>
+    <w:p>
+      <w:pPr>
+        <w:shd w:val="clear" w:color="auto" w:fill="FFFFFF"/>
+        <w:spacing w:after="0" w:line="285" w:lineRule="atLeast"/>
+        <w:rPr>
+          <w:rFonts w:ascii="Consolas" w:eastAsia="Times New Roman" w:hAnsi="Consolas" w:cs="Times New Roman"/>
+          <w:color w:val="000000"/>
+          <w:kern w:val="0"/>
+          <w:sz w:val="21"/>
+          <w:szCs w:val="21"/>
+          <w:lang w:eastAsia="en-IN"/>
+          <w14:ligatures w14:val="none"/>
+        </w:rPr>
+      </w:pPr>
+      <w:r>
+        <w:rPr>
+          <w:rFonts w:ascii="Consolas" w:eastAsia="Times New Roman" w:hAnsi="Consolas" w:cs="Times New Roman"/>
+          <w:color w:val="000000"/>
+          <w:kern w:val="0"/>
+          <w:sz w:val="21"/>
+          <w:szCs w:val="21"/>
+          <w:lang w:eastAsia="en-IN"/>
+          <w14:ligatures w14:val="none"/>
+        </w:rPr>
+        <w:t xml:space="preserve">                </w:t>
+      </w:r>
+      <w:proofErr w:type="spellStart"/>
+      <w:r>
+        <w:rPr>
+          <w:rFonts w:ascii="Consolas" w:eastAsia="Times New Roman" w:hAnsi="Consolas" w:cs="Times New Roman"/>
+          <w:color w:val="000000"/>
+          <w:kern w:val="0"/>
+          <w:sz w:val="21"/>
+          <w:szCs w:val="21"/>
+          <w:lang w:eastAsia="en-IN"/>
+          <w14:ligatures w14:val="none"/>
+        </w:rPr>
+        <w:t>j++</w:t>
+      </w:r>
+      <w:proofErr w:type="spellEnd"/>
+      <w:r>
+        <w:rPr>
+          <w:rFonts w:ascii="Consolas" w:eastAsia="Times New Roman" w:hAnsi="Consolas" w:cs="Times New Roman"/>
+          <w:color w:val="000000"/>
+          <w:kern w:val="0"/>
+          <w:sz w:val="21"/>
+          <w:szCs w:val="21"/>
+          <w:lang w:eastAsia="en-IN"/>
+          <w14:ligatures w14:val="none"/>
+        </w:rPr>
+        <w:t>;</w:t>
+      </w:r>
+    </w:p>
+    <w:p>
+      <w:pPr>
+        <w:shd w:val="clear" w:color="auto" w:fill="FFFFFF"/>
+        <w:spacing w:after="0" w:line="285" w:lineRule="atLeast"/>
+        <w:rPr>
+          <w:rFonts w:ascii="Consolas" w:eastAsia="Times New Roman" w:hAnsi="Consolas" w:cs="Times New Roman"/>
+          <w:color w:val="000000"/>
+          <w:kern w:val="0"/>
+          <w:sz w:val="21"/>
+          <w:szCs w:val="21"/>
+          <w:lang w:eastAsia="en-IN"/>
+          <w14:ligatures w14:val="none"/>
+        </w:rPr>
+      </w:pPr>
+      <w:r>
+        <w:rPr>
+          <w:rFonts w:ascii="Consolas" w:eastAsia="Times New Roman" w:hAnsi="Consolas" w:cs="Times New Roman"/>
+          <w:color w:val="000000"/>
+          <w:kern w:val="0"/>
+          <w:sz w:val="21"/>
+          <w:szCs w:val="21"/>
+          <w:lang w:eastAsia="en-IN"/>
+          <w14:ligatures w14:val="none"/>
+        </w:rPr>
+        <w:t xml:space="preserve">                </w:t>
+      </w:r>
+      <w:proofErr w:type="spellStart"/>
+      <w:proofErr w:type="gramStart"/>
+      <w:r>
+        <w:rPr>
+          <w:rFonts w:ascii="Consolas" w:eastAsia="Times New Roman" w:hAnsi="Consolas" w:cs="Times New Roman"/>
+          <w:color w:val="001080"/>
+          <w:kern w:val="0"/>
+          <w:sz w:val="21"/>
+          <w:szCs w:val="21"/>
+          <w:lang w:eastAsia="en-IN"/>
+          <w14:ligatures w14:val="none"/>
+        </w:rPr>
+        <w:t>ans</w:t>
+      </w:r>
+      <w:r>
+        <w:rPr>
+          <w:rFonts w:ascii="Consolas" w:eastAsia="Times New Roman" w:hAnsi="Consolas" w:cs="Times New Roman"/>
+          <w:color w:val="000000"/>
+          <w:kern w:val="0"/>
+          <w:sz w:val="21"/>
+          <w:szCs w:val="21"/>
+          <w:lang w:eastAsia="en-IN"/>
+          <w14:ligatures w14:val="none"/>
+        </w:rPr>
+        <w:t>.</w:t>
+      </w:r>
+      <w:r>
+        <w:rPr>
+          <w:rFonts w:ascii="Consolas" w:eastAsia="Times New Roman" w:hAnsi="Consolas" w:cs="Times New Roman"/>
+          <w:color w:val="795E26"/>
+          <w:kern w:val="0"/>
+          <w:sz w:val="21"/>
+          <w:szCs w:val="21"/>
+          <w:lang w:eastAsia="en-IN"/>
+          <w14:ligatures w14:val="none"/>
+        </w:rPr>
+        <w:t>append</w:t>
+      </w:r>
+      <w:proofErr w:type="spellEnd"/>
+      <w:proofErr w:type="gramEnd"/>
+      <w:r>
+        <w:rPr>
+          <w:rFonts w:ascii="Consolas" w:eastAsia="Times New Roman" w:hAnsi="Consolas" w:cs="Times New Roman"/>
+          <w:color w:val="000000"/>
+          <w:kern w:val="0"/>
+          <w:sz w:val="21"/>
+          <w:szCs w:val="21"/>
+          <w:lang w:eastAsia="en-IN"/>
+          <w14:ligatures w14:val="none"/>
+        </w:rPr>
+        <w:t>(</w:t>
+      </w:r>
+      <w:r>
+        <w:rPr>
+          <w:rFonts w:ascii="Consolas" w:eastAsia="Times New Roman" w:hAnsi="Consolas" w:cs="Times New Roman"/>
+          <w:color w:val="A31515"/>
+          <w:kern w:val="0"/>
+          <w:sz w:val="21"/>
+          <w:szCs w:val="21"/>
+          <w:lang w:eastAsia="en-IN"/>
+          <w14:ligatures w14:val="none"/>
+        </w:rPr>
+        <w:t>' '</w:t>
+      </w:r>
+      <w:r>
+        <w:rPr>
+          <w:rFonts w:ascii="Consolas" w:eastAsia="Times New Roman" w:hAnsi="Consolas" w:cs="Times New Roman"/>
+          <w:color w:val="000000"/>
+          <w:kern w:val="0"/>
+          <w:sz w:val="21"/>
+          <w:szCs w:val="21"/>
+          <w:lang w:eastAsia="en-IN"/>
+          <w14:ligatures w14:val="none"/>
+        </w:rPr>
+        <w:t>);</w:t>
+      </w:r>
+    </w:p>
+    <w:p>
+      <w:pPr>
+        <w:shd w:val="clear" w:color="auto" w:fill="FFFFFF"/>
+        <w:spacing w:after="0" w:line="285" w:lineRule="atLeast"/>
+        <w:rPr>
+          <w:rFonts w:ascii="Consolas" w:eastAsia="Times New Roman" w:hAnsi="Consolas" w:cs="Times New Roman"/>
+          <w:color w:val="000000"/>
+          <w:kern w:val="0"/>
+          <w:sz w:val="21"/>
+          <w:szCs w:val="21"/>
+          <w:lang w:eastAsia="en-IN"/>
+          <w14:ligatures w14:val="none"/>
+        </w:rPr>
+      </w:pPr>
+      <w:r>
+        <w:rPr>
+          <w:rFonts w:ascii="Consolas" w:eastAsia="Times New Roman" w:hAnsi="Consolas" w:cs="Times New Roman"/>
+          <w:color w:val="000000"/>
+          <w:kern w:val="0"/>
+          <w:sz w:val="21"/>
+          <w:szCs w:val="21"/>
+          <w:lang w:eastAsia="en-IN"/>
+          <w14:ligatures w14:val="none"/>
+        </w:rPr>
+        <w:t>            }</w:t>
+      </w:r>
+    </w:p>
+    <w:p>
+      <w:pPr>
+        <w:shd w:val="clear" w:color="auto" w:fill="FFFFFF"/>
+        <w:spacing w:after="0" w:line="285" w:lineRule="atLeast"/>
+        <w:rPr>
+          <w:rFonts w:ascii="Consolas" w:eastAsia="Times New Roman" w:hAnsi="Consolas" w:cs="Times New Roman"/>
+          <w:color w:val="000000"/>
+          <w:kern w:val="0"/>
+          <w:sz w:val="21"/>
+          <w:szCs w:val="21"/>
+          <w:lang w:eastAsia="en-IN"/>
+          <w14:ligatures w14:val="none"/>
+        </w:rPr>
+      </w:pPr>
+      <w:r>
+        <w:rPr>
+          <w:rFonts w:ascii="Consolas" w:eastAsia="Times New Roman" w:hAnsi="Consolas" w:cs="Times New Roman"/>
+          <w:color w:val="000000"/>
+          <w:kern w:val="0"/>
+          <w:sz w:val="21"/>
+          <w:szCs w:val="21"/>
+          <w:lang w:eastAsia="en-IN"/>
+          <w14:ligatures w14:val="none"/>
+        </w:rPr>
+        <w:t xml:space="preserve">            </w:t>
+      </w:r>
+      <w:proofErr w:type="spellStart"/>
+      <w:proofErr w:type="gramStart"/>
+      <w:r>
+        <w:rPr>
+          <w:rFonts w:ascii="Consolas" w:eastAsia="Times New Roman" w:hAnsi="Consolas" w:cs="Times New Roman"/>
+          <w:color w:val="001080"/>
+          <w:kern w:val="0"/>
+          <w:sz w:val="21"/>
+          <w:szCs w:val="21"/>
+          <w:lang w:eastAsia="en-IN"/>
+          <w14:ligatures w14:val="none"/>
+        </w:rPr>
+        <w:t>ans</w:t>
+      </w:r>
+      <w:r>
+        <w:rPr>
+          <w:rFonts w:ascii="Consolas" w:eastAsia="Times New Roman" w:hAnsi="Consolas" w:cs="Times New Roman"/>
+          <w:color w:val="000000"/>
+          <w:kern w:val="0"/>
+          <w:sz w:val="21"/>
+          <w:szCs w:val="21"/>
+          <w:lang w:eastAsia="en-IN"/>
+          <w14:ligatures w14:val="none"/>
+        </w:rPr>
+        <w:t>.</w:t>
+      </w:r>
+      <w:r>
+        <w:rPr>
+          <w:rFonts w:ascii="Consolas" w:eastAsia="Times New Roman" w:hAnsi="Consolas" w:cs="Times New Roman"/>
+          <w:color w:val="795E26"/>
+          <w:kern w:val="0"/>
+          <w:sz w:val="21"/>
+          <w:szCs w:val="21"/>
+          <w:lang w:eastAsia="en-IN"/>
+          <w14:ligatures w14:val="none"/>
+        </w:rPr>
+        <w:t>append</w:t>
+      </w:r>
+      <w:proofErr w:type="spellEnd"/>
+      <w:proofErr w:type="gramEnd"/>
+      <w:r>
+        <w:rPr>
+          <w:rFonts w:ascii="Consolas" w:eastAsia="Times New Roman" w:hAnsi="Consolas" w:cs="Times New Roman"/>
+          <w:color w:val="000000"/>
+          <w:kern w:val="0"/>
+          <w:sz w:val="21"/>
+          <w:szCs w:val="21"/>
+          <w:lang w:eastAsia="en-IN"/>
+          <w14:ligatures w14:val="none"/>
+        </w:rPr>
+        <w:t>(</w:t>
+      </w:r>
+      <w:proofErr w:type="spellStart"/>
+      <w:r>
+        <w:rPr>
+          <w:rFonts w:ascii="Consolas" w:eastAsia="Times New Roman" w:hAnsi="Consolas" w:cs="Times New Roman"/>
+          <w:color w:val="001080"/>
+          <w:kern w:val="0"/>
+          <w:sz w:val="21"/>
+          <w:szCs w:val="21"/>
+          <w:lang w:eastAsia="en-IN"/>
+          <w14:ligatures w14:val="none"/>
+        </w:rPr>
+        <w:t>s</w:t>
+      </w:r>
+      <w:r>
+        <w:rPr>
+          <w:rFonts w:ascii="Consolas" w:eastAsia="Times New Roman" w:hAnsi="Consolas" w:cs="Times New Roman"/>
+          <w:color w:val="000000"/>
+          <w:kern w:val="0"/>
+          <w:sz w:val="21"/>
+          <w:szCs w:val="21"/>
+          <w:lang w:eastAsia="en-IN"/>
+          <w14:ligatures w14:val="none"/>
+        </w:rPr>
+        <w:t>.</w:t>
+      </w:r>
+      <w:r>
+        <w:rPr>
+          <w:rFonts w:ascii="Consolas" w:eastAsia="Times New Roman" w:hAnsi="Consolas" w:cs="Times New Roman"/>
+          <w:color w:val="795E26"/>
+          <w:kern w:val="0"/>
+          <w:sz w:val="21"/>
+          <w:szCs w:val="21"/>
+          <w:lang w:eastAsia="en-IN"/>
+          <w14:ligatures w14:val="none"/>
+        </w:rPr>
+        <w:t>charAt</w:t>
+      </w:r>
+      <w:proofErr w:type="spellEnd"/>
+      <w:r>
+        <w:rPr>
+          <w:rFonts w:ascii="Consolas" w:eastAsia="Times New Roman" w:hAnsi="Consolas" w:cs="Times New Roman"/>
+          <w:color w:val="000000"/>
+          <w:kern w:val="0"/>
+          <w:sz w:val="21"/>
+          <w:szCs w:val="21"/>
+          <w:lang w:eastAsia="en-IN"/>
+          <w14:ligatures w14:val="none"/>
+        </w:rPr>
+        <w:t>(</w:t>
+      </w:r>
+      <w:proofErr w:type="spellStart"/>
+      <w:r>
+        <w:rPr>
+          <w:rFonts w:ascii="Consolas" w:eastAsia="Times New Roman" w:hAnsi="Consolas" w:cs="Times New Roman"/>
+          <w:color w:val="000000"/>
+          <w:kern w:val="0"/>
+          <w:sz w:val="21"/>
+          <w:szCs w:val="21"/>
+          <w:lang w:eastAsia="en-IN"/>
+          <w14:ligatures w14:val="none"/>
+        </w:rPr>
+        <w:t>i</w:t>
+      </w:r>
+      <w:proofErr w:type="spellEnd"/>
+      <w:r>
+        <w:rPr>
+          <w:rFonts w:ascii="Consolas" w:eastAsia="Times New Roman" w:hAnsi="Consolas" w:cs="Times New Roman"/>
+          <w:color w:val="000000"/>
+          <w:kern w:val="0"/>
+          <w:sz w:val="21"/>
+          <w:szCs w:val="21"/>
+          <w:lang w:eastAsia="en-IN"/>
+          <w14:ligatures w14:val="none"/>
+        </w:rPr>
+        <w:t>));</w:t>
+      </w:r>
+    </w:p>
+    <w:p>
+      <w:pPr>
+        <w:shd w:val="clear" w:color="auto" w:fill="FFFFFF"/>
+        <w:spacing w:after="0" w:line="285" w:lineRule="atLeast"/>
+        <w:rPr>
+          <w:rFonts w:ascii="Consolas" w:eastAsia="Times New Roman" w:hAnsi="Consolas" w:cs="Times New Roman"/>
+          <w:color w:val="000000"/>
+          <w:kern w:val="0"/>
+          <w:sz w:val="21"/>
+          <w:szCs w:val="21"/>
+          <w:lang w:eastAsia="en-IN"/>
+          <w14:ligatures w14:val="none"/>
+        </w:rPr>
+      </w:pPr>
+      <w:r>
+        <w:rPr>
+          <w:rFonts w:ascii="Consolas" w:eastAsia="Times New Roman" w:hAnsi="Consolas" w:cs="Times New Roman"/>
+          <w:color w:val="000000"/>
+          <w:kern w:val="0"/>
+          <w:sz w:val="21"/>
+          <w:szCs w:val="21"/>
+          <w:lang w:eastAsia="en-IN"/>
+          <w14:ligatures w14:val="none"/>
+        </w:rPr>
+        <w:t>        }</w:t>
+      </w:r>
+    </w:p>
+    <w:p>
+      <w:pPr>
+        <w:shd w:val="clear" w:color="auto" w:fill="FFFFFF"/>
+        <w:spacing w:after="0" w:line="285" w:lineRule="atLeast"/>
+        <w:rPr>
+          <w:rFonts w:ascii="Consolas" w:eastAsia="Times New Roman" w:hAnsi="Consolas" w:cs="Times New Roman"/>
+          <w:color w:val="000000"/>
+          <w:kern w:val="0"/>
+          <w:sz w:val="21"/>
+          <w:szCs w:val="21"/>
+          <w:lang w:eastAsia="en-IN"/>
+          <w14:ligatures w14:val="none"/>
+        </w:rPr>
+      </w:pPr>
+      <w:r>
+        <w:rPr>
+          <w:rFonts w:ascii="Consolas" w:eastAsia="Times New Roman" w:hAnsi="Consolas" w:cs="Times New Roman"/>
+          <w:color w:val="000000"/>
+          <w:kern w:val="0"/>
+          <w:sz w:val="21"/>
+          <w:szCs w:val="21"/>
+          <w:lang w:eastAsia="en-IN"/>
+          <w14:ligatures w14:val="none"/>
+        </w:rPr>
+        <w:t xml:space="preserve">        </w:t>
+      </w:r>
+      <w:r>
+        <w:rPr>
+          <w:rFonts w:ascii="Consolas" w:eastAsia="Times New Roman" w:hAnsi="Consolas" w:cs="Times New Roman"/>
+          <w:color w:val="AF00DB"/>
+          <w:kern w:val="0"/>
+          <w:sz w:val="21"/>
+          <w:szCs w:val="21"/>
+          <w:lang w:eastAsia="en-IN"/>
+          <w14:ligatures w14:val="none"/>
+        </w:rPr>
+        <w:t>return</w:t>
+      </w:r>
+      <w:r>
+        <w:rPr>
+          <w:rFonts w:ascii="Consolas" w:eastAsia="Times New Roman" w:hAnsi="Consolas" w:cs="Times New Roman"/>
+          <w:color w:val="000000"/>
+          <w:kern w:val="0"/>
+          <w:sz w:val="21"/>
+          <w:szCs w:val="21"/>
+          <w:lang w:eastAsia="en-IN"/>
+          <w14:ligatures w14:val="none"/>
+        </w:rPr>
+        <w:t xml:space="preserve"> </w:t>
+      </w:r>
+      <w:proofErr w:type="spellStart"/>
+      <w:proofErr w:type="gramStart"/>
+      <w:r>
+        <w:rPr>
+          <w:rFonts w:ascii="Consolas" w:eastAsia="Times New Roman" w:hAnsi="Consolas" w:cs="Times New Roman"/>
+          <w:color w:val="001080"/>
+          <w:kern w:val="0"/>
+          <w:sz w:val="21"/>
+          <w:szCs w:val="21"/>
+          <w:lang w:eastAsia="en-IN"/>
+          <w14:ligatures w14:val="none"/>
+        </w:rPr>
+        <w:t>ans</w:t>
+      </w:r>
+      <w:r>
+        <w:rPr>
+          <w:rFonts w:ascii="Consolas" w:eastAsia="Times New Roman" w:hAnsi="Consolas" w:cs="Times New Roman"/>
+          <w:color w:val="000000"/>
+          <w:kern w:val="0"/>
+          <w:sz w:val="21"/>
+          <w:szCs w:val="21"/>
+          <w:lang w:eastAsia="en-IN"/>
+          <w14:ligatures w14:val="none"/>
+        </w:rPr>
+        <w:t>.</w:t>
+      </w:r>
+      <w:r>
+        <w:rPr>
+          <w:rFonts w:ascii="Consolas" w:eastAsia="Times New Roman" w:hAnsi="Consolas" w:cs="Times New Roman"/>
+          <w:color w:val="795E26"/>
+          <w:kern w:val="0"/>
+          <w:sz w:val="21"/>
+          <w:szCs w:val="21"/>
+          <w:lang w:eastAsia="en-IN"/>
+          <w14:ligatures w14:val="none"/>
+        </w:rPr>
+        <w:t>toString</w:t>
+      </w:r>
+      <w:proofErr w:type="spellEnd"/>
+      <w:proofErr w:type="gramEnd"/>
+      <w:r>
+        <w:rPr>
+          <w:rFonts w:ascii="Consolas" w:eastAsia="Times New Roman" w:hAnsi="Consolas" w:cs="Times New Roman"/>
+          <w:color w:val="000000"/>
+          <w:kern w:val="0"/>
+          <w:sz w:val="21"/>
+          <w:szCs w:val="21"/>
+          <w:lang w:eastAsia="en-IN"/>
+          <w14:ligatures w14:val="none"/>
+        </w:rPr>
+        <w:t>();</w:t>
       </w:r>
     </w:p>
     <w:p>

</xml_diff>

<commit_message>
added todays 2 dsa question
</commit_message>
<xml_diff>
--- a/dsa_updates.docx
+++ b/dsa_updates.docx
@@ -22335,6 +22335,4589 @@
           <w:lang w:eastAsia="en-IN"/>
           <w14:ligatures w14:val="none"/>
         </w:rPr>
+        <w:t>    }</w:t>
+      </w:r>
+    </w:p>
+    <w:p>
+      <w:pPr>
+        <w:shd w:val="clear" w:color="auto" w:fill="FFFFFF"/>
+        <w:spacing w:after="0" w:line="285" w:lineRule="atLeast"/>
+        <w:rPr>
+          <w:rFonts w:ascii="Consolas" w:eastAsia="Times New Roman" w:hAnsi="Consolas" w:cs="Times New Roman"/>
+          <w:color w:val="000000"/>
+          <w:kern w:val="0"/>
+          <w:sz w:val="21"/>
+          <w:szCs w:val="21"/>
+          <w:lang w:eastAsia="en-IN"/>
+          <w14:ligatures w14:val="none"/>
+        </w:rPr>
+      </w:pPr>
+      <w:r>
+        <w:rPr>
+          <w:rFonts w:ascii="Consolas" w:eastAsia="Times New Roman" w:hAnsi="Consolas" w:cs="Times New Roman"/>
+          <w:color w:val="000000"/>
+          <w:kern w:val="0"/>
+          <w:sz w:val="21"/>
+          <w:szCs w:val="21"/>
+          <w:lang w:eastAsia="en-IN"/>
+          <w14:ligatures w14:val="none"/>
+        </w:rPr>
+        <w:t>}</w:t>
+      </w:r>
+    </w:p>
+    <w:p/>
+    <w:p>
+      <w:r>
+        <w:t>06/08/2024</w:t>
+      </w:r>
+    </w:p>
+    <w:p>
+      <w:r>
+        <w:t xml:space="preserve">Que </w:t>
+      </w:r>
+      <w:proofErr w:type="gramStart"/>
+      <w:r>
+        <w:t>1 .</w:t>
+      </w:r>
+      <w:proofErr w:type="gramEnd"/>
+      <w:r>
+        <w:t xml:space="preserve"> </w:t>
+      </w:r>
+      <w:hyperlink r:id="rId23" w:history="1">
+        <w:r>
+          <w:rPr>
+            <w:rStyle w:val="Hyperlink"/>
+            <w:b/>
+            <w:bCs/>
+          </w:rPr>
+          <w:t xml:space="preserve">Minimum Changes </w:t>
+        </w:r>
+        <w:proofErr w:type="gramStart"/>
+        <w:r>
+          <w:rPr>
+            <w:rStyle w:val="Hyperlink"/>
+            <w:b/>
+            <w:bCs/>
+          </w:rPr>
+          <w:t>To</w:t>
+        </w:r>
+        <w:proofErr w:type="gramEnd"/>
+        <w:r>
+          <w:rPr>
+            <w:rStyle w:val="Hyperlink"/>
+            <w:b/>
+            <w:bCs/>
+          </w:rPr>
+          <w:t xml:space="preserve"> Make Alternating Binary String</w:t>
+        </w:r>
+      </w:hyperlink>
+    </w:p>
+    <w:p>
+      <w:hyperlink r:id="rId24" w:history="1">
+        <w:r>
+          <w:rPr>
+            <w:rStyle w:val="Hyperlink"/>
+          </w:rPr>
+          <w:t>https://leetcode.com/problems/minimum-changes-to-make-alternating-binary-string/description/</w:t>
+        </w:r>
+      </w:hyperlink>
+    </w:p>
+    <w:p>
+      <w:pPr>
+        <w:shd w:val="clear" w:color="auto" w:fill="FFFFFF"/>
+        <w:spacing w:after="0" w:line="285" w:lineRule="atLeast"/>
+        <w:rPr>
+          <w:rFonts w:ascii="Consolas" w:eastAsia="Times New Roman" w:hAnsi="Consolas" w:cs="Times New Roman"/>
+          <w:color w:val="000000"/>
+          <w:kern w:val="0"/>
+          <w:sz w:val="21"/>
+          <w:szCs w:val="21"/>
+          <w:lang w:eastAsia="en-IN"/>
+          <w14:ligatures w14:val="none"/>
+        </w:rPr>
+      </w:pPr>
+      <w:r>
+        <w:rPr>
+          <w:rFonts w:ascii="Consolas" w:eastAsia="Times New Roman" w:hAnsi="Consolas" w:cs="Times New Roman"/>
+          <w:color w:val="0000FF"/>
+          <w:kern w:val="0"/>
+          <w:sz w:val="21"/>
+          <w:szCs w:val="21"/>
+          <w:lang w:eastAsia="en-IN"/>
+          <w14:ligatures w14:val="none"/>
+        </w:rPr>
+        <w:lastRenderedPageBreak/>
+        <w:t>class</w:t>
+      </w:r>
+      <w:r>
+        <w:rPr>
+          <w:rFonts w:ascii="Consolas" w:eastAsia="Times New Roman" w:hAnsi="Consolas" w:cs="Times New Roman"/>
+          <w:color w:val="000000"/>
+          <w:kern w:val="0"/>
+          <w:sz w:val="21"/>
+          <w:szCs w:val="21"/>
+          <w:lang w:eastAsia="en-IN"/>
+          <w14:ligatures w14:val="none"/>
+        </w:rPr>
+        <w:t xml:space="preserve"> </w:t>
+      </w:r>
+      <w:r>
+        <w:rPr>
+          <w:rFonts w:ascii="Consolas" w:eastAsia="Times New Roman" w:hAnsi="Consolas" w:cs="Times New Roman"/>
+          <w:color w:val="267F99"/>
+          <w:kern w:val="0"/>
+          <w:sz w:val="21"/>
+          <w:szCs w:val="21"/>
+          <w:lang w:eastAsia="en-IN"/>
+          <w14:ligatures w14:val="none"/>
+        </w:rPr>
+        <w:t>Solution</w:t>
+      </w:r>
+      <w:r>
+        <w:rPr>
+          <w:rFonts w:ascii="Consolas" w:eastAsia="Times New Roman" w:hAnsi="Consolas" w:cs="Times New Roman"/>
+          <w:color w:val="000000"/>
+          <w:kern w:val="0"/>
+          <w:sz w:val="21"/>
+          <w:szCs w:val="21"/>
+          <w:lang w:eastAsia="en-IN"/>
+          <w14:ligatures w14:val="none"/>
+        </w:rPr>
+        <w:t xml:space="preserve"> {</w:t>
+      </w:r>
+    </w:p>
+    <w:p>
+      <w:pPr>
+        <w:shd w:val="clear" w:color="auto" w:fill="FFFFFF"/>
+        <w:spacing w:after="0" w:line="285" w:lineRule="atLeast"/>
+        <w:rPr>
+          <w:rFonts w:ascii="Consolas" w:eastAsia="Times New Roman" w:hAnsi="Consolas" w:cs="Times New Roman"/>
+          <w:color w:val="000000"/>
+          <w:kern w:val="0"/>
+          <w:sz w:val="21"/>
+          <w:szCs w:val="21"/>
+          <w:lang w:eastAsia="en-IN"/>
+          <w14:ligatures w14:val="none"/>
+        </w:rPr>
+      </w:pPr>
+      <w:r>
+        <w:rPr>
+          <w:rFonts w:ascii="Consolas" w:eastAsia="Times New Roman" w:hAnsi="Consolas" w:cs="Times New Roman"/>
+          <w:color w:val="000000"/>
+          <w:kern w:val="0"/>
+          <w:sz w:val="21"/>
+          <w:szCs w:val="21"/>
+          <w:lang w:eastAsia="en-IN"/>
+          <w14:ligatures w14:val="none"/>
+        </w:rPr>
+        <w:t xml:space="preserve">    </w:t>
+      </w:r>
+      <w:r>
+        <w:rPr>
+          <w:rFonts w:ascii="Consolas" w:eastAsia="Times New Roman" w:hAnsi="Consolas" w:cs="Times New Roman"/>
+          <w:color w:val="0000FF"/>
+          <w:kern w:val="0"/>
+          <w:sz w:val="21"/>
+          <w:szCs w:val="21"/>
+          <w:lang w:eastAsia="en-IN"/>
+          <w14:ligatures w14:val="none"/>
+        </w:rPr>
+        <w:t>public</w:t>
+      </w:r>
+      <w:r>
+        <w:rPr>
+          <w:rFonts w:ascii="Consolas" w:eastAsia="Times New Roman" w:hAnsi="Consolas" w:cs="Times New Roman"/>
+          <w:color w:val="000000"/>
+          <w:kern w:val="0"/>
+          <w:sz w:val="21"/>
+          <w:szCs w:val="21"/>
+          <w:lang w:eastAsia="en-IN"/>
+          <w14:ligatures w14:val="none"/>
+        </w:rPr>
+        <w:t xml:space="preserve"> </w:t>
+      </w:r>
+      <w:r>
+        <w:rPr>
+          <w:rFonts w:ascii="Consolas" w:eastAsia="Times New Roman" w:hAnsi="Consolas" w:cs="Times New Roman"/>
+          <w:color w:val="267F99"/>
+          <w:kern w:val="0"/>
+          <w:sz w:val="21"/>
+          <w:szCs w:val="21"/>
+          <w:lang w:eastAsia="en-IN"/>
+          <w14:ligatures w14:val="none"/>
+        </w:rPr>
+        <w:t>int</w:t>
+      </w:r>
+      <w:r>
+        <w:rPr>
+          <w:rFonts w:ascii="Consolas" w:eastAsia="Times New Roman" w:hAnsi="Consolas" w:cs="Times New Roman"/>
+          <w:color w:val="000000"/>
+          <w:kern w:val="0"/>
+          <w:sz w:val="21"/>
+          <w:szCs w:val="21"/>
+          <w:lang w:eastAsia="en-IN"/>
+          <w14:ligatures w14:val="none"/>
+        </w:rPr>
+        <w:t xml:space="preserve"> </w:t>
+      </w:r>
+      <w:proofErr w:type="spellStart"/>
+      <w:proofErr w:type="gramStart"/>
+      <w:r>
+        <w:rPr>
+          <w:rFonts w:ascii="Consolas" w:eastAsia="Times New Roman" w:hAnsi="Consolas" w:cs="Times New Roman"/>
+          <w:color w:val="795E26"/>
+          <w:kern w:val="0"/>
+          <w:sz w:val="21"/>
+          <w:szCs w:val="21"/>
+          <w:lang w:eastAsia="en-IN"/>
+          <w14:ligatures w14:val="none"/>
+        </w:rPr>
+        <w:t>minOperations</w:t>
+      </w:r>
+      <w:proofErr w:type="spellEnd"/>
+      <w:r>
+        <w:rPr>
+          <w:rFonts w:ascii="Consolas" w:eastAsia="Times New Roman" w:hAnsi="Consolas" w:cs="Times New Roman"/>
+          <w:color w:val="000000"/>
+          <w:kern w:val="0"/>
+          <w:sz w:val="21"/>
+          <w:szCs w:val="21"/>
+          <w:lang w:eastAsia="en-IN"/>
+          <w14:ligatures w14:val="none"/>
+        </w:rPr>
+        <w:t>(</w:t>
+      </w:r>
+      <w:proofErr w:type="gramEnd"/>
+      <w:r>
+        <w:rPr>
+          <w:rFonts w:ascii="Consolas" w:eastAsia="Times New Roman" w:hAnsi="Consolas" w:cs="Times New Roman"/>
+          <w:color w:val="267F99"/>
+          <w:kern w:val="0"/>
+          <w:sz w:val="21"/>
+          <w:szCs w:val="21"/>
+          <w:lang w:eastAsia="en-IN"/>
+          <w14:ligatures w14:val="none"/>
+        </w:rPr>
+        <w:t>String</w:t>
+      </w:r>
+      <w:r>
+        <w:rPr>
+          <w:rFonts w:ascii="Consolas" w:eastAsia="Times New Roman" w:hAnsi="Consolas" w:cs="Times New Roman"/>
+          <w:color w:val="000000"/>
+          <w:kern w:val="0"/>
+          <w:sz w:val="21"/>
+          <w:szCs w:val="21"/>
+          <w:lang w:eastAsia="en-IN"/>
+          <w14:ligatures w14:val="none"/>
+        </w:rPr>
+        <w:t xml:space="preserve"> </w:t>
+      </w:r>
+      <w:r>
+        <w:rPr>
+          <w:rFonts w:ascii="Consolas" w:eastAsia="Times New Roman" w:hAnsi="Consolas" w:cs="Times New Roman"/>
+          <w:color w:val="001080"/>
+          <w:kern w:val="0"/>
+          <w:sz w:val="21"/>
+          <w:szCs w:val="21"/>
+          <w:lang w:eastAsia="en-IN"/>
+          <w14:ligatures w14:val="none"/>
+        </w:rPr>
+        <w:t>s</w:t>
+      </w:r>
+      <w:r>
+        <w:rPr>
+          <w:rFonts w:ascii="Consolas" w:eastAsia="Times New Roman" w:hAnsi="Consolas" w:cs="Times New Roman"/>
+          <w:color w:val="000000"/>
+          <w:kern w:val="0"/>
+          <w:sz w:val="21"/>
+          <w:szCs w:val="21"/>
+          <w:lang w:eastAsia="en-IN"/>
+          <w14:ligatures w14:val="none"/>
+        </w:rPr>
+        <w:t>) {</w:t>
+      </w:r>
+    </w:p>
+    <w:p>
+      <w:pPr>
+        <w:shd w:val="clear" w:color="auto" w:fill="FFFFFF"/>
+        <w:spacing w:after="0" w:line="285" w:lineRule="atLeast"/>
+        <w:rPr>
+          <w:rFonts w:ascii="Consolas" w:eastAsia="Times New Roman" w:hAnsi="Consolas" w:cs="Times New Roman"/>
+          <w:color w:val="000000"/>
+          <w:kern w:val="0"/>
+          <w:sz w:val="21"/>
+          <w:szCs w:val="21"/>
+          <w:lang w:eastAsia="en-IN"/>
+          <w14:ligatures w14:val="none"/>
+        </w:rPr>
+      </w:pPr>
+      <w:r>
+        <w:rPr>
+          <w:rFonts w:ascii="Consolas" w:eastAsia="Times New Roman" w:hAnsi="Consolas" w:cs="Times New Roman"/>
+          <w:color w:val="000000"/>
+          <w:kern w:val="0"/>
+          <w:sz w:val="21"/>
+          <w:szCs w:val="21"/>
+          <w:lang w:eastAsia="en-IN"/>
+          <w14:ligatures w14:val="none"/>
+        </w:rPr>
+        <w:t>       </w:t>
+      </w:r>
+      <w:r>
+        <w:rPr>
+          <w:rFonts w:ascii="Consolas" w:eastAsia="Times New Roman" w:hAnsi="Consolas" w:cs="Times New Roman"/>
+          <w:color w:val="267F99"/>
+          <w:kern w:val="0"/>
+          <w:sz w:val="21"/>
+          <w:szCs w:val="21"/>
+          <w:lang w:eastAsia="en-IN"/>
+          <w14:ligatures w14:val="none"/>
+        </w:rPr>
+        <w:t>int</w:t>
+      </w:r>
+      <w:r>
+        <w:rPr>
+          <w:rFonts w:ascii="Consolas" w:eastAsia="Times New Roman" w:hAnsi="Consolas" w:cs="Times New Roman"/>
+          <w:color w:val="000000"/>
+          <w:kern w:val="0"/>
+          <w:sz w:val="21"/>
+          <w:szCs w:val="21"/>
+          <w:lang w:eastAsia="en-IN"/>
+          <w14:ligatures w14:val="none"/>
+        </w:rPr>
+        <w:t xml:space="preserve"> </w:t>
+      </w:r>
+      <w:r>
+        <w:rPr>
+          <w:rFonts w:ascii="Consolas" w:eastAsia="Times New Roman" w:hAnsi="Consolas" w:cs="Times New Roman"/>
+          <w:color w:val="001080"/>
+          <w:kern w:val="0"/>
+          <w:sz w:val="21"/>
+          <w:szCs w:val="21"/>
+          <w:lang w:eastAsia="en-IN"/>
+          <w14:ligatures w14:val="none"/>
+        </w:rPr>
+        <w:t>res</w:t>
+      </w:r>
+      <w:r>
+        <w:rPr>
+          <w:rFonts w:ascii="Consolas" w:eastAsia="Times New Roman" w:hAnsi="Consolas" w:cs="Times New Roman"/>
+          <w:color w:val="000000"/>
+          <w:kern w:val="0"/>
+          <w:sz w:val="21"/>
+          <w:szCs w:val="21"/>
+          <w:lang w:eastAsia="en-IN"/>
+          <w14:ligatures w14:val="none"/>
+        </w:rPr>
+        <w:t>=</w:t>
+      </w:r>
+      <w:proofErr w:type="spellStart"/>
+      <w:r>
+        <w:rPr>
+          <w:rFonts w:ascii="Consolas" w:eastAsia="Times New Roman" w:hAnsi="Consolas" w:cs="Times New Roman"/>
+          <w:color w:val="001080"/>
+          <w:kern w:val="0"/>
+          <w:sz w:val="21"/>
+          <w:szCs w:val="21"/>
+          <w:lang w:eastAsia="en-IN"/>
+          <w14:ligatures w14:val="none"/>
+        </w:rPr>
+        <w:t>Integer</w:t>
+      </w:r>
+      <w:r>
+        <w:rPr>
+          <w:rFonts w:ascii="Consolas" w:eastAsia="Times New Roman" w:hAnsi="Consolas" w:cs="Times New Roman"/>
+          <w:color w:val="000000"/>
+          <w:kern w:val="0"/>
+          <w:sz w:val="21"/>
+          <w:szCs w:val="21"/>
+          <w:lang w:eastAsia="en-IN"/>
+          <w14:ligatures w14:val="none"/>
+        </w:rPr>
+        <w:t>.</w:t>
+      </w:r>
+      <w:r>
+        <w:rPr>
+          <w:rFonts w:ascii="Consolas" w:eastAsia="Times New Roman" w:hAnsi="Consolas" w:cs="Times New Roman"/>
+          <w:color w:val="001080"/>
+          <w:kern w:val="0"/>
+          <w:sz w:val="21"/>
+          <w:szCs w:val="21"/>
+          <w:lang w:eastAsia="en-IN"/>
+          <w14:ligatures w14:val="none"/>
+        </w:rPr>
+        <w:t>MAX_VALUE</w:t>
+      </w:r>
+      <w:proofErr w:type="spellEnd"/>
+      <w:r>
+        <w:rPr>
+          <w:rFonts w:ascii="Consolas" w:eastAsia="Times New Roman" w:hAnsi="Consolas" w:cs="Times New Roman"/>
+          <w:color w:val="000000"/>
+          <w:kern w:val="0"/>
+          <w:sz w:val="21"/>
+          <w:szCs w:val="21"/>
+          <w:lang w:eastAsia="en-IN"/>
+          <w14:ligatures w14:val="none"/>
+        </w:rPr>
+        <w:t>;</w:t>
+      </w:r>
+    </w:p>
+    <w:p>
+      <w:pPr>
+        <w:shd w:val="clear" w:color="auto" w:fill="FFFFFF"/>
+        <w:spacing w:after="0" w:line="285" w:lineRule="atLeast"/>
+        <w:rPr>
+          <w:rFonts w:ascii="Consolas" w:eastAsia="Times New Roman" w:hAnsi="Consolas" w:cs="Times New Roman"/>
+          <w:color w:val="000000"/>
+          <w:kern w:val="0"/>
+          <w:sz w:val="21"/>
+          <w:szCs w:val="21"/>
+          <w:lang w:eastAsia="en-IN"/>
+          <w14:ligatures w14:val="none"/>
+        </w:rPr>
+      </w:pPr>
+      <w:r>
+        <w:rPr>
+          <w:rFonts w:ascii="Consolas" w:eastAsia="Times New Roman" w:hAnsi="Consolas" w:cs="Times New Roman"/>
+          <w:color w:val="000000"/>
+          <w:kern w:val="0"/>
+          <w:sz w:val="21"/>
+          <w:szCs w:val="21"/>
+          <w:lang w:eastAsia="en-IN"/>
+          <w14:ligatures w14:val="none"/>
+        </w:rPr>
+        <w:t>       </w:t>
+      </w:r>
+      <w:r>
+        <w:rPr>
+          <w:rFonts w:ascii="Consolas" w:eastAsia="Times New Roman" w:hAnsi="Consolas" w:cs="Times New Roman"/>
+          <w:color w:val="267F99"/>
+          <w:kern w:val="0"/>
+          <w:sz w:val="21"/>
+          <w:szCs w:val="21"/>
+          <w:lang w:eastAsia="en-IN"/>
+          <w14:ligatures w14:val="none"/>
+        </w:rPr>
+        <w:t>int</w:t>
+      </w:r>
+      <w:r>
+        <w:rPr>
+          <w:rFonts w:ascii="Consolas" w:eastAsia="Times New Roman" w:hAnsi="Consolas" w:cs="Times New Roman"/>
+          <w:color w:val="000000"/>
+          <w:kern w:val="0"/>
+          <w:sz w:val="21"/>
+          <w:szCs w:val="21"/>
+          <w:lang w:eastAsia="en-IN"/>
+          <w14:ligatures w14:val="none"/>
+        </w:rPr>
+        <w:t xml:space="preserve"> </w:t>
+      </w:r>
+      <w:proofErr w:type="spellStart"/>
+      <w:r>
+        <w:rPr>
+          <w:rFonts w:ascii="Consolas" w:eastAsia="Times New Roman" w:hAnsi="Consolas" w:cs="Times New Roman"/>
+          <w:color w:val="001080"/>
+          <w:kern w:val="0"/>
+          <w:sz w:val="21"/>
+          <w:szCs w:val="21"/>
+          <w:lang w:eastAsia="en-IN"/>
+          <w14:ligatures w14:val="none"/>
+        </w:rPr>
+        <w:t>curr</w:t>
+      </w:r>
+      <w:proofErr w:type="spellEnd"/>
+      <w:r>
+        <w:rPr>
+          <w:rFonts w:ascii="Consolas" w:eastAsia="Times New Roman" w:hAnsi="Consolas" w:cs="Times New Roman"/>
+          <w:color w:val="000000"/>
+          <w:kern w:val="0"/>
+          <w:sz w:val="21"/>
+          <w:szCs w:val="21"/>
+          <w:lang w:eastAsia="en-IN"/>
+          <w14:ligatures w14:val="none"/>
+        </w:rPr>
+        <w:t>=</w:t>
+      </w:r>
+      <w:r>
+        <w:rPr>
+          <w:rFonts w:ascii="Consolas" w:eastAsia="Times New Roman" w:hAnsi="Consolas" w:cs="Times New Roman"/>
+          <w:color w:val="098658"/>
+          <w:kern w:val="0"/>
+          <w:sz w:val="21"/>
+          <w:szCs w:val="21"/>
+          <w:lang w:eastAsia="en-IN"/>
+          <w14:ligatures w14:val="none"/>
+        </w:rPr>
+        <w:t>0</w:t>
+      </w:r>
+      <w:r>
+        <w:rPr>
+          <w:rFonts w:ascii="Consolas" w:eastAsia="Times New Roman" w:hAnsi="Consolas" w:cs="Times New Roman"/>
+          <w:color w:val="000000"/>
+          <w:kern w:val="0"/>
+          <w:sz w:val="21"/>
+          <w:szCs w:val="21"/>
+          <w:lang w:eastAsia="en-IN"/>
+          <w14:ligatures w14:val="none"/>
+        </w:rPr>
+        <w:t>;</w:t>
+      </w:r>
+    </w:p>
+    <w:p>
+      <w:pPr>
+        <w:shd w:val="clear" w:color="auto" w:fill="FFFFFF"/>
+        <w:spacing w:after="0" w:line="285" w:lineRule="atLeast"/>
+        <w:rPr>
+          <w:rFonts w:ascii="Consolas" w:eastAsia="Times New Roman" w:hAnsi="Consolas" w:cs="Times New Roman"/>
+          <w:color w:val="000000"/>
+          <w:kern w:val="0"/>
+          <w:sz w:val="21"/>
+          <w:szCs w:val="21"/>
+          <w:lang w:eastAsia="en-IN"/>
+          <w14:ligatures w14:val="none"/>
+        </w:rPr>
+      </w:pPr>
+      <w:r>
+        <w:rPr>
+          <w:rFonts w:ascii="Consolas" w:eastAsia="Times New Roman" w:hAnsi="Consolas" w:cs="Times New Roman"/>
+          <w:color w:val="000000"/>
+          <w:kern w:val="0"/>
+          <w:sz w:val="21"/>
+          <w:szCs w:val="21"/>
+          <w:lang w:eastAsia="en-IN"/>
+          <w14:ligatures w14:val="none"/>
+        </w:rPr>
+        <w:t xml:space="preserve">        </w:t>
+      </w:r>
+      <w:proofErr w:type="gramStart"/>
+      <w:r>
+        <w:rPr>
+          <w:rFonts w:ascii="Consolas" w:eastAsia="Times New Roman" w:hAnsi="Consolas" w:cs="Times New Roman"/>
+          <w:color w:val="AF00DB"/>
+          <w:kern w:val="0"/>
+          <w:sz w:val="21"/>
+          <w:szCs w:val="21"/>
+          <w:lang w:eastAsia="en-IN"/>
+          <w14:ligatures w14:val="none"/>
+        </w:rPr>
+        <w:t>for</w:t>
+      </w:r>
+      <w:r>
+        <w:rPr>
+          <w:rFonts w:ascii="Consolas" w:eastAsia="Times New Roman" w:hAnsi="Consolas" w:cs="Times New Roman"/>
+          <w:color w:val="000000"/>
+          <w:kern w:val="0"/>
+          <w:sz w:val="21"/>
+          <w:szCs w:val="21"/>
+          <w:lang w:eastAsia="en-IN"/>
+          <w14:ligatures w14:val="none"/>
+        </w:rPr>
+        <w:t>(</w:t>
+      </w:r>
+      <w:proofErr w:type="gramEnd"/>
+      <w:r>
+        <w:rPr>
+          <w:rFonts w:ascii="Consolas" w:eastAsia="Times New Roman" w:hAnsi="Consolas" w:cs="Times New Roman"/>
+          <w:color w:val="267F99"/>
+          <w:kern w:val="0"/>
+          <w:sz w:val="21"/>
+          <w:szCs w:val="21"/>
+          <w:lang w:eastAsia="en-IN"/>
+          <w14:ligatures w14:val="none"/>
+        </w:rPr>
+        <w:t>int</w:t>
+      </w:r>
+      <w:r>
+        <w:rPr>
+          <w:rFonts w:ascii="Consolas" w:eastAsia="Times New Roman" w:hAnsi="Consolas" w:cs="Times New Roman"/>
+          <w:color w:val="000000"/>
+          <w:kern w:val="0"/>
+          <w:sz w:val="21"/>
+          <w:szCs w:val="21"/>
+          <w:lang w:eastAsia="en-IN"/>
+          <w14:ligatures w14:val="none"/>
+        </w:rPr>
+        <w:t xml:space="preserve"> </w:t>
+      </w:r>
+      <w:proofErr w:type="spellStart"/>
+      <w:r>
+        <w:rPr>
+          <w:rFonts w:ascii="Consolas" w:eastAsia="Times New Roman" w:hAnsi="Consolas" w:cs="Times New Roman"/>
+          <w:color w:val="001080"/>
+          <w:kern w:val="0"/>
+          <w:sz w:val="21"/>
+          <w:szCs w:val="21"/>
+          <w:lang w:eastAsia="en-IN"/>
+          <w14:ligatures w14:val="none"/>
+        </w:rPr>
+        <w:t>i</w:t>
+      </w:r>
+      <w:proofErr w:type="spellEnd"/>
+      <w:r>
+        <w:rPr>
+          <w:rFonts w:ascii="Consolas" w:eastAsia="Times New Roman" w:hAnsi="Consolas" w:cs="Times New Roman"/>
+          <w:color w:val="000000"/>
+          <w:kern w:val="0"/>
+          <w:sz w:val="21"/>
+          <w:szCs w:val="21"/>
+          <w:lang w:eastAsia="en-IN"/>
+          <w14:ligatures w14:val="none"/>
+        </w:rPr>
+        <w:t>=</w:t>
+      </w:r>
+      <w:r>
+        <w:rPr>
+          <w:rFonts w:ascii="Consolas" w:eastAsia="Times New Roman" w:hAnsi="Consolas" w:cs="Times New Roman"/>
+          <w:color w:val="098658"/>
+          <w:kern w:val="0"/>
+          <w:sz w:val="21"/>
+          <w:szCs w:val="21"/>
+          <w:lang w:eastAsia="en-IN"/>
+          <w14:ligatures w14:val="none"/>
+        </w:rPr>
+        <w:t>0</w:t>
+      </w:r>
+      <w:r>
+        <w:rPr>
+          <w:rFonts w:ascii="Consolas" w:eastAsia="Times New Roman" w:hAnsi="Consolas" w:cs="Times New Roman"/>
+          <w:color w:val="000000"/>
+          <w:kern w:val="0"/>
+          <w:sz w:val="21"/>
+          <w:szCs w:val="21"/>
+          <w:lang w:eastAsia="en-IN"/>
+          <w14:ligatures w14:val="none"/>
+        </w:rPr>
+        <w:t>;i&lt;</w:t>
+      </w:r>
+      <w:proofErr w:type="spellStart"/>
+      <w:r>
+        <w:rPr>
+          <w:rFonts w:ascii="Consolas" w:eastAsia="Times New Roman" w:hAnsi="Consolas" w:cs="Times New Roman"/>
+          <w:color w:val="001080"/>
+          <w:kern w:val="0"/>
+          <w:sz w:val="21"/>
+          <w:szCs w:val="21"/>
+          <w:lang w:eastAsia="en-IN"/>
+          <w14:ligatures w14:val="none"/>
+        </w:rPr>
+        <w:t>s</w:t>
+      </w:r>
+      <w:r>
+        <w:rPr>
+          <w:rFonts w:ascii="Consolas" w:eastAsia="Times New Roman" w:hAnsi="Consolas" w:cs="Times New Roman"/>
+          <w:color w:val="000000"/>
+          <w:kern w:val="0"/>
+          <w:sz w:val="21"/>
+          <w:szCs w:val="21"/>
+          <w:lang w:eastAsia="en-IN"/>
+          <w14:ligatures w14:val="none"/>
+        </w:rPr>
+        <w:t>.</w:t>
+      </w:r>
+      <w:r>
+        <w:rPr>
+          <w:rFonts w:ascii="Consolas" w:eastAsia="Times New Roman" w:hAnsi="Consolas" w:cs="Times New Roman"/>
+          <w:color w:val="795E26"/>
+          <w:kern w:val="0"/>
+          <w:sz w:val="21"/>
+          <w:szCs w:val="21"/>
+          <w:lang w:eastAsia="en-IN"/>
+          <w14:ligatures w14:val="none"/>
+        </w:rPr>
+        <w:t>length</w:t>
+      </w:r>
+      <w:proofErr w:type="spellEnd"/>
+      <w:r>
+        <w:rPr>
+          <w:rFonts w:ascii="Consolas" w:eastAsia="Times New Roman" w:hAnsi="Consolas" w:cs="Times New Roman"/>
+          <w:color w:val="000000"/>
+          <w:kern w:val="0"/>
+          <w:sz w:val="21"/>
+          <w:szCs w:val="21"/>
+          <w:lang w:eastAsia="en-IN"/>
+          <w14:ligatures w14:val="none"/>
+        </w:rPr>
+        <w:t>();</w:t>
+      </w:r>
+      <w:proofErr w:type="spellStart"/>
+      <w:r>
+        <w:rPr>
+          <w:rFonts w:ascii="Consolas" w:eastAsia="Times New Roman" w:hAnsi="Consolas" w:cs="Times New Roman"/>
+          <w:color w:val="000000"/>
+          <w:kern w:val="0"/>
+          <w:sz w:val="21"/>
+          <w:szCs w:val="21"/>
+          <w:lang w:eastAsia="en-IN"/>
+          <w14:ligatures w14:val="none"/>
+        </w:rPr>
+        <w:t>i</w:t>
+      </w:r>
+      <w:proofErr w:type="spellEnd"/>
+      <w:r>
+        <w:rPr>
+          <w:rFonts w:ascii="Consolas" w:eastAsia="Times New Roman" w:hAnsi="Consolas" w:cs="Times New Roman"/>
+          <w:color w:val="000000"/>
+          <w:kern w:val="0"/>
+          <w:sz w:val="21"/>
+          <w:szCs w:val="21"/>
+          <w:lang w:eastAsia="en-IN"/>
+          <w14:ligatures w14:val="none"/>
+        </w:rPr>
+        <w:t>++){</w:t>
+      </w:r>
+    </w:p>
+    <w:p>
+      <w:pPr>
+        <w:shd w:val="clear" w:color="auto" w:fill="FFFFFF"/>
+        <w:spacing w:after="0" w:line="285" w:lineRule="atLeast"/>
+        <w:rPr>
+          <w:rFonts w:ascii="Consolas" w:eastAsia="Times New Roman" w:hAnsi="Consolas" w:cs="Times New Roman"/>
+          <w:color w:val="000000"/>
+          <w:kern w:val="0"/>
+          <w:sz w:val="21"/>
+          <w:szCs w:val="21"/>
+          <w:lang w:eastAsia="en-IN"/>
+          <w14:ligatures w14:val="none"/>
+        </w:rPr>
+      </w:pPr>
+      <w:r>
+        <w:rPr>
+          <w:rFonts w:ascii="Consolas" w:eastAsia="Times New Roman" w:hAnsi="Consolas" w:cs="Times New Roman"/>
+          <w:color w:val="000000"/>
+          <w:kern w:val="0"/>
+          <w:sz w:val="21"/>
+          <w:szCs w:val="21"/>
+          <w:lang w:eastAsia="en-IN"/>
+          <w14:ligatures w14:val="none"/>
+        </w:rPr>
+        <w:t xml:space="preserve">            </w:t>
+      </w:r>
+      <w:r>
+        <w:rPr>
+          <w:rFonts w:ascii="Consolas" w:eastAsia="Times New Roman" w:hAnsi="Consolas" w:cs="Times New Roman"/>
+          <w:color w:val="AF00DB"/>
+          <w:kern w:val="0"/>
+          <w:sz w:val="21"/>
+          <w:szCs w:val="21"/>
+          <w:lang w:eastAsia="en-IN"/>
+          <w14:ligatures w14:val="none"/>
+        </w:rPr>
+        <w:t>if</w:t>
+      </w:r>
+      <w:r>
+        <w:rPr>
+          <w:rFonts w:ascii="Consolas" w:eastAsia="Times New Roman" w:hAnsi="Consolas" w:cs="Times New Roman"/>
+          <w:color w:val="000000"/>
+          <w:kern w:val="0"/>
+          <w:sz w:val="21"/>
+          <w:szCs w:val="21"/>
+          <w:lang w:eastAsia="en-IN"/>
+          <w14:ligatures w14:val="none"/>
+        </w:rPr>
+        <w:t>(i%</w:t>
+      </w:r>
+      <w:r>
+        <w:rPr>
+          <w:rFonts w:ascii="Consolas" w:eastAsia="Times New Roman" w:hAnsi="Consolas" w:cs="Times New Roman"/>
+          <w:color w:val="098658"/>
+          <w:kern w:val="0"/>
+          <w:sz w:val="21"/>
+          <w:szCs w:val="21"/>
+          <w:lang w:eastAsia="en-IN"/>
+          <w14:ligatures w14:val="none"/>
+        </w:rPr>
+        <w:t>2</w:t>
+      </w:r>
+      <w:r>
+        <w:rPr>
+          <w:rFonts w:ascii="Consolas" w:eastAsia="Times New Roman" w:hAnsi="Consolas" w:cs="Times New Roman"/>
+          <w:color w:val="000000"/>
+          <w:kern w:val="0"/>
+          <w:sz w:val="21"/>
+          <w:szCs w:val="21"/>
+          <w:lang w:eastAsia="en-IN"/>
+          <w14:ligatures w14:val="none"/>
+        </w:rPr>
+        <w:t>==</w:t>
+      </w:r>
+      <w:proofErr w:type="gramStart"/>
+      <w:r>
+        <w:rPr>
+          <w:rFonts w:ascii="Consolas" w:eastAsia="Times New Roman" w:hAnsi="Consolas" w:cs="Times New Roman"/>
+          <w:color w:val="098658"/>
+          <w:kern w:val="0"/>
+          <w:sz w:val="21"/>
+          <w:szCs w:val="21"/>
+          <w:lang w:eastAsia="en-IN"/>
+          <w14:ligatures w14:val="none"/>
+        </w:rPr>
+        <w:t>0</w:t>
+      </w:r>
+      <w:r>
+        <w:rPr>
+          <w:rFonts w:ascii="Consolas" w:eastAsia="Times New Roman" w:hAnsi="Consolas" w:cs="Times New Roman"/>
+          <w:color w:val="000000"/>
+          <w:kern w:val="0"/>
+          <w:sz w:val="21"/>
+          <w:szCs w:val="21"/>
+          <w:lang w:eastAsia="en-IN"/>
+          <w14:ligatures w14:val="none"/>
+        </w:rPr>
+        <w:t>){</w:t>
+      </w:r>
+      <w:proofErr w:type="gramEnd"/>
+    </w:p>
+    <w:p>
+      <w:pPr>
+        <w:shd w:val="clear" w:color="auto" w:fill="FFFFFF"/>
+        <w:spacing w:after="0" w:line="285" w:lineRule="atLeast"/>
+        <w:rPr>
+          <w:rFonts w:ascii="Consolas" w:eastAsia="Times New Roman" w:hAnsi="Consolas" w:cs="Times New Roman"/>
+          <w:color w:val="000000"/>
+          <w:kern w:val="0"/>
+          <w:sz w:val="21"/>
+          <w:szCs w:val="21"/>
+          <w:lang w:eastAsia="en-IN"/>
+          <w14:ligatures w14:val="none"/>
+        </w:rPr>
+      </w:pPr>
+      <w:r>
+        <w:rPr>
+          <w:rFonts w:ascii="Consolas" w:eastAsia="Times New Roman" w:hAnsi="Consolas" w:cs="Times New Roman"/>
+          <w:color w:val="000000"/>
+          <w:kern w:val="0"/>
+          <w:sz w:val="21"/>
+          <w:szCs w:val="21"/>
+          <w:lang w:eastAsia="en-IN"/>
+          <w14:ligatures w14:val="none"/>
+        </w:rPr>
+        <w:t xml:space="preserve">                </w:t>
+      </w:r>
+      <w:r>
+        <w:rPr>
+          <w:rFonts w:ascii="Consolas" w:eastAsia="Times New Roman" w:hAnsi="Consolas" w:cs="Times New Roman"/>
+          <w:color w:val="AF00DB"/>
+          <w:kern w:val="0"/>
+          <w:sz w:val="21"/>
+          <w:szCs w:val="21"/>
+          <w:lang w:eastAsia="en-IN"/>
+          <w14:ligatures w14:val="none"/>
+        </w:rPr>
+        <w:t>if</w:t>
+      </w:r>
+      <w:r>
+        <w:rPr>
+          <w:rFonts w:ascii="Consolas" w:eastAsia="Times New Roman" w:hAnsi="Consolas" w:cs="Times New Roman"/>
+          <w:color w:val="000000"/>
+          <w:kern w:val="0"/>
+          <w:sz w:val="21"/>
+          <w:szCs w:val="21"/>
+          <w:lang w:eastAsia="en-IN"/>
+          <w14:ligatures w14:val="none"/>
+        </w:rPr>
+        <w:t>(</w:t>
+      </w:r>
+      <w:proofErr w:type="spellStart"/>
+      <w:proofErr w:type="gramStart"/>
+      <w:r>
+        <w:rPr>
+          <w:rFonts w:ascii="Consolas" w:eastAsia="Times New Roman" w:hAnsi="Consolas" w:cs="Times New Roman"/>
+          <w:color w:val="001080"/>
+          <w:kern w:val="0"/>
+          <w:sz w:val="21"/>
+          <w:szCs w:val="21"/>
+          <w:lang w:eastAsia="en-IN"/>
+          <w14:ligatures w14:val="none"/>
+        </w:rPr>
+        <w:t>s</w:t>
+      </w:r>
+      <w:r>
+        <w:rPr>
+          <w:rFonts w:ascii="Consolas" w:eastAsia="Times New Roman" w:hAnsi="Consolas" w:cs="Times New Roman"/>
+          <w:color w:val="000000"/>
+          <w:kern w:val="0"/>
+          <w:sz w:val="21"/>
+          <w:szCs w:val="21"/>
+          <w:lang w:eastAsia="en-IN"/>
+          <w14:ligatures w14:val="none"/>
+        </w:rPr>
+        <w:t>.</w:t>
+      </w:r>
+      <w:r>
+        <w:rPr>
+          <w:rFonts w:ascii="Consolas" w:eastAsia="Times New Roman" w:hAnsi="Consolas" w:cs="Times New Roman"/>
+          <w:color w:val="795E26"/>
+          <w:kern w:val="0"/>
+          <w:sz w:val="21"/>
+          <w:szCs w:val="21"/>
+          <w:lang w:eastAsia="en-IN"/>
+          <w14:ligatures w14:val="none"/>
+        </w:rPr>
+        <w:t>charAt</w:t>
+      </w:r>
+      <w:proofErr w:type="spellEnd"/>
+      <w:proofErr w:type="gramEnd"/>
+      <w:r>
+        <w:rPr>
+          <w:rFonts w:ascii="Consolas" w:eastAsia="Times New Roman" w:hAnsi="Consolas" w:cs="Times New Roman"/>
+          <w:color w:val="000000"/>
+          <w:kern w:val="0"/>
+          <w:sz w:val="21"/>
+          <w:szCs w:val="21"/>
+          <w:lang w:eastAsia="en-IN"/>
+          <w14:ligatures w14:val="none"/>
+        </w:rPr>
+        <w:t>(</w:t>
+      </w:r>
+      <w:proofErr w:type="spellStart"/>
+      <w:r>
+        <w:rPr>
+          <w:rFonts w:ascii="Consolas" w:eastAsia="Times New Roman" w:hAnsi="Consolas" w:cs="Times New Roman"/>
+          <w:color w:val="000000"/>
+          <w:kern w:val="0"/>
+          <w:sz w:val="21"/>
+          <w:szCs w:val="21"/>
+          <w:lang w:eastAsia="en-IN"/>
+          <w14:ligatures w14:val="none"/>
+        </w:rPr>
+        <w:t>i</w:t>
+      </w:r>
+      <w:proofErr w:type="spellEnd"/>
+      <w:r>
+        <w:rPr>
+          <w:rFonts w:ascii="Consolas" w:eastAsia="Times New Roman" w:hAnsi="Consolas" w:cs="Times New Roman"/>
+          <w:color w:val="000000"/>
+          <w:kern w:val="0"/>
+          <w:sz w:val="21"/>
+          <w:szCs w:val="21"/>
+          <w:lang w:eastAsia="en-IN"/>
+          <w14:ligatures w14:val="none"/>
+        </w:rPr>
+        <w:t>)==</w:t>
+      </w:r>
+      <w:r>
+        <w:rPr>
+          <w:rFonts w:ascii="Consolas" w:eastAsia="Times New Roman" w:hAnsi="Consolas" w:cs="Times New Roman"/>
+          <w:color w:val="A31515"/>
+          <w:kern w:val="0"/>
+          <w:sz w:val="21"/>
+          <w:szCs w:val="21"/>
+          <w:lang w:eastAsia="en-IN"/>
+          <w14:ligatures w14:val="none"/>
+        </w:rPr>
+        <w:t>'0'</w:t>
+      </w:r>
+      <w:r>
+        <w:rPr>
+          <w:rFonts w:ascii="Consolas" w:eastAsia="Times New Roman" w:hAnsi="Consolas" w:cs="Times New Roman"/>
+          <w:color w:val="000000"/>
+          <w:kern w:val="0"/>
+          <w:sz w:val="21"/>
+          <w:szCs w:val="21"/>
+          <w:lang w:eastAsia="en-IN"/>
+          <w14:ligatures w14:val="none"/>
+        </w:rPr>
+        <w:t>)</w:t>
+      </w:r>
+      <w:proofErr w:type="spellStart"/>
+      <w:r>
+        <w:rPr>
+          <w:rFonts w:ascii="Consolas" w:eastAsia="Times New Roman" w:hAnsi="Consolas" w:cs="Times New Roman"/>
+          <w:color w:val="000000"/>
+          <w:kern w:val="0"/>
+          <w:sz w:val="21"/>
+          <w:szCs w:val="21"/>
+          <w:lang w:eastAsia="en-IN"/>
+          <w14:ligatures w14:val="none"/>
+        </w:rPr>
+        <w:t>curr</w:t>
+      </w:r>
+      <w:proofErr w:type="spellEnd"/>
+      <w:r>
+        <w:rPr>
+          <w:rFonts w:ascii="Consolas" w:eastAsia="Times New Roman" w:hAnsi="Consolas" w:cs="Times New Roman"/>
+          <w:color w:val="000000"/>
+          <w:kern w:val="0"/>
+          <w:sz w:val="21"/>
+          <w:szCs w:val="21"/>
+          <w:lang w:eastAsia="en-IN"/>
+          <w14:ligatures w14:val="none"/>
+        </w:rPr>
+        <w:t>++;</w:t>
+      </w:r>
+    </w:p>
+    <w:p>
+      <w:pPr>
+        <w:shd w:val="clear" w:color="auto" w:fill="FFFFFF"/>
+        <w:spacing w:after="0" w:line="285" w:lineRule="atLeast"/>
+        <w:rPr>
+          <w:rFonts w:ascii="Consolas" w:eastAsia="Times New Roman" w:hAnsi="Consolas" w:cs="Times New Roman"/>
+          <w:color w:val="000000"/>
+          <w:kern w:val="0"/>
+          <w:sz w:val="21"/>
+          <w:szCs w:val="21"/>
+          <w:lang w:eastAsia="en-IN"/>
+          <w14:ligatures w14:val="none"/>
+        </w:rPr>
+      </w:pPr>
+      <w:r>
+        <w:rPr>
+          <w:rFonts w:ascii="Consolas" w:eastAsia="Times New Roman" w:hAnsi="Consolas" w:cs="Times New Roman"/>
+          <w:color w:val="000000"/>
+          <w:kern w:val="0"/>
+          <w:sz w:val="21"/>
+          <w:szCs w:val="21"/>
+          <w:lang w:eastAsia="en-IN"/>
+          <w14:ligatures w14:val="none"/>
+        </w:rPr>
+        <w:t>            }</w:t>
+      </w:r>
+    </w:p>
+    <w:p>
+      <w:pPr>
+        <w:shd w:val="clear" w:color="auto" w:fill="FFFFFF"/>
+        <w:spacing w:after="0" w:line="285" w:lineRule="atLeast"/>
+        <w:rPr>
+          <w:rFonts w:ascii="Consolas" w:eastAsia="Times New Roman" w:hAnsi="Consolas" w:cs="Times New Roman"/>
+          <w:color w:val="000000"/>
+          <w:kern w:val="0"/>
+          <w:sz w:val="21"/>
+          <w:szCs w:val="21"/>
+          <w:lang w:eastAsia="en-IN"/>
+          <w14:ligatures w14:val="none"/>
+        </w:rPr>
+      </w:pPr>
+      <w:r>
+        <w:rPr>
+          <w:rFonts w:ascii="Consolas" w:eastAsia="Times New Roman" w:hAnsi="Consolas" w:cs="Times New Roman"/>
+          <w:color w:val="000000"/>
+          <w:kern w:val="0"/>
+          <w:sz w:val="21"/>
+          <w:szCs w:val="21"/>
+          <w:lang w:eastAsia="en-IN"/>
+          <w14:ligatures w14:val="none"/>
+        </w:rPr>
+        <w:t xml:space="preserve">            </w:t>
+      </w:r>
+      <w:proofErr w:type="gramStart"/>
+      <w:r>
+        <w:rPr>
+          <w:rFonts w:ascii="Consolas" w:eastAsia="Times New Roman" w:hAnsi="Consolas" w:cs="Times New Roman"/>
+          <w:color w:val="AF00DB"/>
+          <w:kern w:val="0"/>
+          <w:sz w:val="21"/>
+          <w:szCs w:val="21"/>
+          <w:lang w:eastAsia="en-IN"/>
+          <w14:ligatures w14:val="none"/>
+        </w:rPr>
+        <w:t>else</w:t>
+      </w:r>
+      <w:r>
+        <w:rPr>
+          <w:rFonts w:ascii="Consolas" w:eastAsia="Times New Roman" w:hAnsi="Consolas" w:cs="Times New Roman"/>
+          <w:color w:val="000000"/>
+          <w:kern w:val="0"/>
+          <w:sz w:val="21"/>
+          <w:szCs w:val="21"/>
+          <w:lang w:eastAsia="en-IN"/>
+          <w14:ligatures w14:val="none"/>
+        </w:rPr>
+        <w:t>{</w:t>
+      </w:r>
+      <w:proofErr w:type="gramEnd"/>
+    </w:p>
+    <w:p>
+      <w:pPr>
+        <w:shd w:val="clear" w:color="auto" w:fill="FFFFFF"/>
+        <w:spacing w:after="0" w:line="285" w:lineRule="atLeast"/>
+        <w:rPr>
+          <w:rFonts w:ascii="Consolas" w:eastAsia="Times New Roman" w:hAnsi="Consolas" w:cs="Times New Roman"/>
+          <w:color w:val="000000"/>
+          <w:kern w:val="0"/>
+          <w:sz w:val="21"/>
+          <w:szCs w:val="21"/>
+          <w:lang w:eastAsia="en-IN"/>
+          <w14:ligatures w14:val="none"/>
+        </w:rPr>
+      </w:pPr>
+      <w:r>
+        <w:rPr>
+          <w:rFonts w:ascii="Consolas" w:eastAsia="Times New Roman" w:hAnsi="Consolas" w:cs="Times New Roman"/>
+          <w:color w:val="000000"/>
+          <w:kern w:val="0"/>
+          <w:sz w:val="21"/>
+          <w:szCs w:val="21"/>
+          <w:lang w:eastAsia="en-IN"/>
+          <w14:ligatures w14:val="none"/>
+        </w:rPr>
+        <w:t xml:space="preserve">                </w:t>
+      </w:r>
+      <w:r>
+        <w:rPr>
+          <w:rFonts w:ascii="Consolas" w:eastAsia="Times New Roman" w:hAnsi="Consolas" w:cs="Times New Roman"/>
+          <w:color w:val="AF00DB"/>
+          <w:kern w:val="0"/>
+          <w:sz w:val="21"/>
+          <w:szCs w:val="21"/>
+          <w:lang w:eastAsia="en-IN"/>
+          <w14:ligatures w14:val="none"/>
+        </w:rPr>
+        <w:t>if</w:t>
+      </w:r>
+      <w:r>
+        <w:rPr>
+          <w:rFonts w:ascii="Consolas" w:eastAsia="Times New Roman" w:hAnsi="Consolas" w:cs="Times New Roman"/>
+          <w:color w:val="000000"/>
+          <w:kern w:val="0"/>
+          <w:sz w:val="21"/>
+          <w:szCs w:val="21"/>
+          <w:lang w:eastAsia="en-IN"/>
+          <w14:ligatures w14:val="none"/>
+        </w:rPr>
+        <w:t>(</w:t>
+      </w:r>
+      <w:proofErr w:type="spellStart"/>
+      <w:proofErr w:type="gramStart"/>
+      <w:r>
+        <w:rPr>
+          <w:rFonts w:ascii="Consolas" w:eastAsia="Times New Roman" w:hAnsi="Consolas" w:cs="Times New Roman"/>
+          <w:color w:val="001080"/>
+          <w:kern w:val="0"/>
+          <w:sz w:val="21"/>
+          <w:szCs w:val="21"/>
+          <w:lang w:eastAsia="en-IN"/>
+          <w14:ligatures w14:val="none"/>
+        </w:rPr>
+        <w:t>s</w:t>
+      </w:r>
+      <w:r>
+        <w:rPr>
+          <w:rFonts w:ascii="Consolas" w:eastAsia="Times New Roman" w:hAnsi="Consolas" w:cs="Times New Roman"/>
+          <w:color w:val="000000"/>
+          <w:kern w:val="0"/>
+          <w:sz w:val="21"/>
+          <w:szCs w:val="21"/>
+          <w:lang w:eastAsia="en-IN"/>
+          <w14:ligatures w14:val="none"/>
+        </w:rPr>
+        <w:t>.</w:t>
+      </w:r>
+      <w:r>
+        <w:rPr>
+          <w:rFonts w:ascii="Consolas" w:eastAsia="Times New Roman" w:hAnsi="Consolas" w:cs="Times New Roman"/>
+          <w:color w:val="795E26"/>
+          <w:kern w:val="0"/>
+          <w:sz w:val="21"/>
+          <w:szCs w:val="21"/>
+          <w:lang w:eastAsia="en-IN"/>
+          <w14:ligatures w14:val="none"/>
+        </w:rPr>
+        <w:t>charAt</w:t>
+      </w:r>
+      <w:proofErr w:type="spellEnd"/>
+      <w:proofErr w:type="gramEnd"/>
+      <w:r>
+        <w:rPr>
+          <w:rFonts w:ascii="Consolas" w:eastAsia="Times New Roman" w:hAnsi="Consolas" w:cs="Times New Roman"/>
+          <w:color w:val="000000"/>
+          <w:kern w:val="0"/>
+          <w:sz w:val="21"/>
+          <w:szCs w:val="21"/>
+          <w:lang w:eastAsia="en-IN"/>
+          <w14:ligatures w14:val="none"/>
+        </w:rPr>
+        <w:t>(</w:t>
+      </w:r>
+      <w:proofErr w:type="spellStart"/>
+      <w:r>
+        <w:rPr>
+          <w:rFonts w:ascii="Consolas" w:eastAsia="Times New Roman" w:hAnsi="Consolas" w:cs="Times New Roman"/>
+          <w:color w:val="000000"/>
+          <w:kern w:val="0"/>
+          <w:sz w:val="21"/>
+          <w:szCs w:val="21"/>
+          <w:lang w:eastAsia="en-IN"/>
+          <w14:ligatures w14:val="none"/>
+        </w:rPr>
+        <w:t>i</w:t>
+      </w:r>
+      <w:proofErr w:type="spellEnd"/>
+      <w:r>
+        <w:rPr>
+          <w:rFonts w:ascii="Consolas" w:eastAsia="Times New Roman" w:hAnsi="Consolas" w:cs="Times New Roman"/>
+          <w:color w:val="000000"/>
+          <w:kern w:val="0"/>
+          <w:sz w:val="21"/>
+          <w:szCs w:val="21"/>
+          <w:lang w:eastAsia="en-IN"/>
+          <w14:ligatures w14:val="none"/>
+        </w:rPr>
+        <w:t>)==</w:t>
+      </w:r>
+      <w:r>
+        <w:rPr>
+          <w:rFonts w:ascii="Consolas" w:eastAsia="Times New Roman" w:hAnsi="Consolas" w:cs="Times New Roman"/>
+          <w:color w:val="A31515"/>
+          <w:kern w:val="0"/>
+          <w:sz w:val="21"/>
+          <w:szCs w:val="21"/>
+          <w:lang w:eastAsia="en-IN"/>
+          <w14:ligatures w14:val="none"/>
+        </w:rPr>
+        <w:t>'1'</w:t>
+      </w:r>
+      <w:r>
+        <w:rPr>
+          <w:rFonts w:ascii="Consolas" w:eastAsia="Times New Roman" w:hAnsi="Consolas" w:cs="Times New Roman"/>
+          <w:color w:val="000000"/>
+          <w:kern w:val="0"/>
+          <w:sz w:val="21"/>
+          <w:szCs w:val="21"/>
+          <w:lang w:eastAsia="en-IN"/>
+          <w14:ligatures w14:val="none"/>
+        </w:rPr>
+        <w:t>)</w:t>
+      </w:r>
+      <w:proofErr w:type="spellStart"/>
+      <w:r>
+        <w:rPr>
+          <w:rFonts w:ascii="Consolas" w:eastAsia="Times New Roman" w:hAnsi="Consolas" w:cs="Times New Roman"/>
+          <w:color w:val="000000"/>
+          <w:kern w:val="0"/>
+          <w:sz w:val="21"/>
+          <w:szCs w:val="21"/>
+          <w:lang w:eastAsia="en-IN"/>
+          <w14:ligatures w14:val="none"/>
+        </w:rPr>
+        <w:t>curr</w:t>
+      </w:r>
+      <w:proofErr w:type="spellEnd"/>
+      <w:r>
+        <w:rPr>
+          <w:rFonts w:ascii="Consolas" w:eastAsia="Times New Roman" w:hAnsi="Consolas" w:cs="Times New Roman"/>
+          <w:color w:val="000000"/>
+          <w:kern w:val="0"/>
+          <w:sz w:val="21"/>
+          <w:szCs w:val="21"/>
+          <w:lang w:eastAsia="en-IN"/>
+          <w14:ligatures w14:val="none"/>
+        </w:rPr>
+        <w:t>++;</w:t>
+      </w:r>
+    </w:p>
+    <w:p>
+      <w:pPr>
+        <w:shd w:val="clear" w:color="auto" w:fill="FFFFFF"/>
+        <w:spacing w:after="0" w:line="285" w:lineRule="atLeast"/>
+        <w:rPr>
+          <w:rFonts w:ascii="Consolas" w:eastAsia="Times New Roman" w:hAnsi="Consolas" w:cs="Times New Roman"/>
+          <w:color w:val="000000"/>
+          <w:kern w:val="0"/>
+          <w:sz w:val="21"/>
+          <w:szCs w:val="21"/>
+          <w:lang w:eastAsia="en-IN"/>
+          <w14:ligatures w14:val="none"/>
+        </w:rPr>
+      </w:pPr>
+      <w:r>
+        <w:rPr>
+          <w:rFonts w:ascii="Consolas" w:eastAsia="Times New Roman" w:hAnsi="Consolas" w:cs="Times New Roman"/>
+          <w:color w:val="000000"/>
+          <w:kern w:val="0"/>
+          <w:sz w:val="21"/>
+          <w:szCs w:val="21"/>
+          <w:lang w:eastAsia="en-IN"/>
+          <w14:ligatures w14:val="none"/>
+        </w:rPr>
+        <w:t>            }</w:t>
+      </w:r>
+    </w:p>
+    <w:p>
+      <w:pPr>
+        <w:shd w:val="clear" w:color="auto" w:fill="FFFFFF"/>
+        <w:spacing w:after="0" w:line="285" w:lineRule="atLeast"/>
+        <w:rPr>
+          <w:rFonts w:ascii="Consolas" w:eastAsia="Times New Roman" w:hAnsi="Consolas" w:cs="Times New Roman"/>
+          <w:color w:val="000000"/>
+          <w:kern w:val="0"/>
+          <w:sz w:val="21"/>
+          <w:szCs w:val="21"/>
+          <w:lang w:eastAsia="en-IN"/>
+          <w14:ligatures w14:val="none"/>
+        </w:rPr>
+      </w:pPr>
+      <w:r>
+        <w:rPr>
+          <w:rFonts w:ascii="Consolas" w:eastAsia="Times New Roman" w:hAnsi="Consolas" w:cs="Times New Roman"/>
+          <w:color w:val="000000"/>
+          <w:kern w:val="0"/>
+          <w:sz w:val="21"/>
+          <w:szCs w:val="21"/>
+          <w:lang w:eastAsia="en-IN"/>
+          <w14:ligatures w14:val="none"/>
+        </w:rPr>
+        <w:t>        }</w:t>
+      </w:r>
+    </w:p>
+    <w:p>
+      <w:pPr>
+        <w:shd w:val="clear" w:color="auto" w:fill="FFFFFF"/>
+        <w:spacing w:after="0" w:line="285" w:lineRule="atLeast"/>
+        <w:rPr>
+          <w:rFonts w:ascii="Consolas" w:eastAsia="Times New Roman" w:hAnsi="Consolas" w:cs="Times New Roman"/>
+          <w:color w:val="000000"/>
+          <w:kern w:val="0"/>
+          <w:sz w:val="21"/>
+          <w:szCs w:val="21"/>
+          <w:lang w:eastAsia="en-IN"/>
+          <w14:ligatures w14:val="none"/>
+        </w:rPr>
+      </w:pPr>
+      <w:r>
+        <w:rPr>
+          <w:rFonts w:ascii="Consolas" w:eastAsia="Times New Roman" w:hAnsi="Consolas" w:cs="Times New Roman"/>
+          <w:color w:val="000000"/>
+          <w:kern w:val="0"/>
+          <w:sz w:val="21"/>
+          <w:szCs w:val="21"/>
+          <w:lang w:eastAsia="en-IN"/>
+          <w14:ligatures w14:val="none"/>
+        </w:rPr>
+        <w:t xml:space="preserve">        </w:t>
+      </w:r>
+    </w:p>
+    <w:p>
+      <w:pPr>
+        <w:shd w:val="clear" w:color="auto" w:fill="FFFFFF"/>
+        <w:spacing w:after="0" w:line="285" w:lineRule="atLeast"/>
+        <w:rPr>
+          <w:rFonts w:ascii="Consolas" w:eastAsia="Times New Roman" w:hAnsi="Consolas" w:cs="Times New Roman"/>
+          <w:color w:val="000000"/>
+          <w:kern w:val="0"/>
+          <w:sz w:val="21"/>
+          <w:szCs w:val="21"/>
+          <w:lang w:eastAsia="en-IN"/>
+          <w14:ligatures w14:val="none"/>
+        </w:rPr>
+      </w:pPr>
+      <w:r>
+        <w:rPr>
+          <w:rFonts w:ascii="Consolas" w:eastAsia="Times New Roman" w:hAnsi="Consolas" w:cs="Times New Roman"/>
+          <w:color w:val="000000"/>
+          <w:kern w:val="0"/>
+          <w:sz w:val="21"/>
+          <w:szCs w:val="21"/>
+          <w:lang w:eastAsia="en-IN"/>
+          <w14:ligatures w14:val="none"/>
+        </w:rPr>
+        <w:t>        res=</w:t>
+      </w:r>
+      <w:proofErr w:type="spellStart"/>
+      <w:r>
+        <w:rPr>
+          <w:rFonts w:ascii="Consolas" w:eastAsia="Times New Roman" w:hAnsi="Consolas" w:cs="Times New Roman"/>
+          <w:color w:val="001080"/>
+          <w:kern w:val="0"/>
+          <w:sz w:val="21"/>
+          <w:szCs w:val="21"/>
+          <w:lang w:eastAsia="en-IN"/>
+          <w14:ligatures w14:val="none"/>
+        </w:rPr>
+        <w:t>Math</w:t>
+      </w:r>
+      <w:r>
+        <w:rPr>
+          <w:rFonts w:ascii="Consolas" w:eastAsia="Times New Roman" w:hAnsi="Consolas" w:cs="Times New Roman"/>
+          <w:color w:val="000000"/>
+          <w:kern w:val="0"/>
+          <w:sz w:val="21"/>
+          <w:szCs w:val="21"/>
+          <w:lang w:eastAsia="en-IN"/>
+          <w14:ligatures w14:val="none"/>
+        </w:rPr>
+        <w:t>.</w:t>
+      </w:r>
+      <w:r>
+        <w:rPr>
+          <w:rFonts w:ascii="Consolas" w:eastAsia="Times New Roman" w:hAnsi="Consolas" w:cs="Times New Roman"/>
+          <w:color w:val="795E26"/>
+          <w:kern w:val="0"/>
+          <w:sz w:val="21"/>
+          <w:szCs w:val="21"/>
+          <w:lang w:eastAsia="en-IN"/>
+          <w14:ligatures w14:val="none"/>
+        </w:rPr>
+        <w:t>min</w:t>
+      </w:r>
+      <w:proofErr w:type="spellEnd"/>
+      <w:r>
+        <w:rPr>
+          <w:rFonts w:ascii="Consolas" w:eastAsia="Times New Roman" w:hAnsi="Consolas" w:cs="Times New Roman"/>
+          <w:color w:val="000000"/>
+          <w:kern w:val="0"/>
+          <w:sz w:val="21"/>
+          <w:szCs w:val="21"/>
+          <w:lang w:eastAsia="en-IN"/>
+          <w14:ligatures w14:val="none"/>
+        </w:rPr>
+        <w:t>(</w:t>
+      </w:r>
+      <w:proofErr w:type="spellStart"/>
+      <w:proofErr w:type="gramStart"/>
+      <w:r>
+        <w:rPr>
+          <w:rFonts w:ascii="Consolas" w:eastAsia="Times New Roman" w:hAnsi="Consolas" w:cs="Times New Roman"/>
+          <w:color w:val="000000"/>
+          <w:kern w:val="0"/>
+          <w:sz w:val="21"/>
+          <w:szCs w:val="21"/>
+          <w:lang w:eastAsia="en-IN"/>
+          <w14:ligatures w14:val="none"/>
+        </w:rPr>
+        <w:t>res,curr</w:t>
+      </w:r>
+      <w:proofErr w:type="spellEnd"/>
+      <w:proofErr w:type="gramEnd"/>
+      <w:r>
+        <w:rPr>
+          <w:rFonts w:ascii="Consolas" w:eastAsia="Times New Roman" w:hAnsi="Consolas" w:cs="Times New Roman"/>
+          <w:color w:val="000000"/>
+          <w:kern w:val="0"/>
+          <w:sz w:val="21"/>
+          <w:szCs w:val="21"/>
+          <w:lang w:eastAsia="en-IN"/>
+          <w14:ligatures w14:val="none"/>
+        </w:rPr>
+        <w:t>);</w:t>
+      </w:r>
+    </w:p>
+    <w:p>
+      <w:pPr>
+        <w:shd w:val="clear" w:color="auto" w:fill="FFFFFF"/>
+        <w:spacing w:after="0" w:line="285" w:lineRule="atLeast"/>
+        <w:rPr>
+          <w:rFonts w:ascii="Consolas" w:eastAsia="Times New Roman" w:hAnsi="Consolas" w:cs="Times New Roman"/>
+          <w:color w:val="000000"/>
+          <w:kern w:val="0"/>
+          <w:sz w:val="21"/>
+          <w:szCs w:val="21"/>
+          <w:lang w:eastAsia="en-IN"/>
+          <w14:ligatures w14:val="none"/>
+        </w:rPr>
+      </w:pPr>
+      <w:r>
+        <w:rPr>
+          <w:rFonts w:ascii="Consolas" w:eastAsia="Times New Roman" w:hAnsi="Consolas" w:cs="Times New Roman"/>
+          <w:color w:val="000000"/>
+          <w:kern w:val="0"/>
+          <w:sz w:val="21"/>
+          <w:szCs w:val="21"/>
+          <w:lang w:eastAsia="en-IN"/>
+          <w14:ligatures w14:val="none"/>
+        </w:rPr>
+        <w:t xml:space="preserve">        </w:t>
+      </w:r>
+      <w:proofErr w:type="spellStart"/>
+      <w:r>
+        <w:rPr>
+          <w:rFonts w:ascii="Consolas" w:eastAsia="Times New Roman" w:hAnsi="Consolas" w:cs="Times New Roman"/>
+          <w:color w:val="000000"/>
+          <w:kern w:val="0"/>
+          <w:sz w:val="21"/>
+          <w:szCs w:val="21"/>
+          <w:lang w:eastAsia="en-IN"/>
+          <w14:ligatures w14:val="none"/>
+        </w:rPr>
+        <w:t>curr</w:t>
+      </w:r>
+      <w:proofErr w:type="spellEnd"/>
+      <w:r>
+        <w:rPr>
+          <w:rFonts w:ascii="Consolas" w:eastAsia="Times New Roman" w:hAnsi="Consolas" w:cs="Times New Roman"/>
+          <w:color w:val="000000"/>
+          <w:kern w:val="0"/>
+          <w:sz w:val="21"/>
+          <w:szCs w:val="21"/>
+          <w:lang w:eastAsia="en-IN"/>
+          <w14:ligatures w14:val="none"/>
+        </w:rPr>
+        <w:t>=</w:t>
+      </w:r>
+      <w:r>
+        <w:rPr>
+          <w:rFonts w:ascii="Consolas" w:eastAsia="Times New Roman" w:hAnsi="Consolas" w:cs="Times New Roman"/>
+          <w:color w:val="098658"/>
+          <w:kern w:val="0"/>
+          <w:sz w:val="21"/>
+          <w:szCs w:val="21"/>
+          <w:lang w:eastAsia="en-IN"/>
+          <w14:ligatures w14:val="none"/>
+        </w:rPr>
+        <w:t>0</w:t>
+      </w:r>
+      <w:r>
+        <w:rPr>
+          <w:rFonts w:ascii="Consolas" w:eastAsia="Times New Roman" w:hAnsi="Consolas" w:cs="Times New Roman"/>
+          <w:color w:val="000000"/>
+          <w:kern w:val="0"/>
+          <w:sz w:val="21"/>
+          <w:szCs w:val="21"/>
+          <w:lang w:eastAsia="en-IN"/>
+          <w14:ligatures w14:val="none"/>
+        </w:rPr>
+        <w:t>;</w:t>
+      </w:r>
+    </w:p>
+    <w:p>
+      <w:pPr>
+        <w:shd w:val="clear" w:color="auto" w:fill="FFFFFF"/>
+        <w:spacing w:after="0" w:line="285" w:lineRule="atLeast"/>
+        <w:rPr>
+          <w:rFonts w:ascii="Consolas" w:eastAsia="Times New Roman" w:hAnsi="Consolas" w:cs="Times New Roman"/>
+          <w:color w:val="000000"/>
+          <w:kern w:val="0"/>
+          <w:sz w:val="21"/>
+          <w:szCs w:val="21"/>
+          <w:lang w:eastAsia="en-IN"/>
+          <w14:ligatures w14:val="none"/>
+        </w:rPr>
+      </w:pPr>
+      <w:r>
+        <w:rPr>
+          <w:rFonts w:ascii="Consolas" w:eastAsia="Times New Roman" w:hAnsi="Consolas" w:cs="Times New Roman"/>
+          <w:color w:val="000000"/>
+          <w:kern w:val="0"/>
+          <w:sz w:val="21"/>
+          <w:szCs w:val="21"/>
+          <w:lang w:eastAsia="en-IN"/>
+          <w14:ligatures w14:val="none"/>
+        </w:rPr>
+        <w:t xml:space="preserve">        </w:t>
+      </w:r>
+      <w:proofErr w:type="gramStart"/>
+      <w:r>
+        <w:rPr>
+          <w:rFonts w:ascii="Consolas" w:eastAsia="Times New Roman" w:hAnsi="Consolas" w:cs="Times New Roman"/>
+          <w:color w:val="AF00DB"/>
+          <w:kern w:val="0"/>
+          <w:sz w:val="21"/>
+          <w:szCs w:val="21"/>
+          <w:lang w:eastAsia="en-IN"/>
+          <w14:ligatures w14:val="none"/>
+        </w:rPr>
+        <w:t>for</w:t>
+      </w:r>
+      <w:r>
+        <w:rPr>
+          <w:rFonts w:ascii="Consolas" w:eastAsia="Times New Roman" w:hAnsi="Consolas" w:cs="Times New Roman"/>
+          <w:color w:val="000000"/>
+          <w:kern w:val="0"/>
+          <w:sz w:val="21"/>
+          <w:szCs w:val="21"/>
+          <w:lang w:eastAsia="en-IN"/>
+          <w14:ligatures w14:val="none"/>
+        </w:rPr>
+        <w:t>(</w:t>
+      </w:r>
+      <w:proofErr w:type="gramEnd"/>
+      <w:r>
+        <w:rPr>
+          <w:rFonts w:ascii="Consolas" w:eastAsia="Times New Roman" w:hAnsi="Consolas" w:cs="Times New Roman"/>
+          <w:color w:val="267F99"/>
+          <w:kern w:val="0"/>
+          <w:sz w:val="21"/>
+          <w:szCs w:val="21"/>
+          <w:lang w:eastAsia="en-IN"/>
+          <w14:ligatures w14:val="none"/>
+        </w:rPr>
+        <w:t>int</w:t>
+      </w:r>
+      <w:r>
+        <w:rPr>
+          <w:rFonts w:ascii="Consolas" w:eastAsia="Times New Roman" w:hAnsi="Consolas" w:cs="Times New Roman"/>
+          <w:color w:val="000000"/>
+          <w:kern w:val="0"/>
+          <w:sz w:val="21"/>
+          <w:szCs w:val="21"/>
+          <w:lang w:eastAsia="en-IN"/>
+          <w14:ligatures w14:val="none"/>
+        </w:rPr>
+        <w:t xml:space="preserve"> </w:t>
+      </w:r>
+      <w:proofErr w:type="spellStart"/>
+      <w:r>
+        <w:rPr>
+          <w:rFonts w:ascii="Consolas" w:eastAsia="Times New Roman" w:hAnsi="Consolas" w:cs="Times New Roman"/>
+          <w:color w:val="001080"/>
+          <w:kern w:val="0"/>
+          <w:sz w:val="21"/>
+          <w:szCs w:val="21"/>
+          <w:lang w:eastAsia="en-IN"/>
+          <w14:ligatures w14:val="none"/>
+        </w:rPr>
+        <w:t>i</w:t>
+      </w:r>
+      <w:proofErr w:type="spellEnd"/>
+      <w:r>
+        <w:rPr>
+          <w:rFonts w:ascii="Consolas" w:eastAsia="Times New Roman" w:hAnsi="Consolas" w:cs="Times New Roman"/>
+          <w:color w:val="000000"/>
+          <w:kern w:val="0"/>
+          <w:sz w:val="21"/>
+          <w:szCs w:val="21"/>
+          <w:lang w:eastAsia="en-IN"/>
+          <w14:ligatures w14:val="none"/>
+        </w:rPr>
+        <w:t>=</w:t>
+      </w:r>
+      <w:r>
+        <w:rPr>
+          <w:rFonts w:ascii="Consolas" w:eastAsia="Times New Roman" w:hAnsi="Consolas" w:cs="Times New Roman"/>
+          <w:color w:val="098658"/>
+          <w:kern w:val="0"/>
+          <w:sz w:val="21"/>
+          <w:szCs w:val="21"/>
+          <w:lang w:eastAsia="en-IN"/>
+          <w14:ligatures w14:val="none"/>
+        </w:rPr>
+        <w:t>0</w:t>
+      </w:r>
+      <w:r>
+        <w:rPr>
+          <w:rFonts w:ascii="Consolas" w:eastAsia="Times New Roman" w:hAnsi="Consolas" w:cs="Times New Roman"/>
+          <w:color w:val="000000"/>
+          <w:kern w:val="0"/>
+          <w:sz w:val="21"/>
+          <w:szCs w:val="21"/>
+          <w:lang w:eastAsia="en-IN"/>
+          <w14:ligatures w14:val="none"/>
+        </w:rPr>
+        <w:t>;i&lt;</w:t>
+      </w:r>
+      <w:proofErr w:type="spellStart"/>
+      <w:r>
+        <w:rPr>
+          <w:rFonts w:ascii="Consolas" w:eastAsia="Times New Roman" w:hAnsi="Consolas" w:cs="Times New Roman"/>
+          <w:color w:val="001080"/>
+          <w:kern w:val="0"/>
+          <w:sz w:val="21"/>
+          <w:szCs w:val="21"/>
+          <w:lang w:eastAsia="en-IN"/>
+          <w14:ligatures w14:val="none"/>
+        </w:rPr>
+        <w:t>s</w:t>
+      </w:r>
+      <w:r>
+        <w:rPr>
+          <w:rFonts w:ascii="Consolas" w:eastAsia="Times New Roman" w:hAnsi="Consolas" w:cs="Times New Roman"/>
+          <w:color w:val="000000"/>
+          <w:kern w:val="0"/>
+          <w:sz w:val="21"/>
+          <w:szCs w:val="21"/>
+          <w:lang w:eastAsia="en-IN"/>
+          <w14:ligatures w14:val="none"/>
+        </w:rPr>
+        <w:t>.</w:t>
+      </w:r>
+      <w:r>
+        <w:rPr>
+          <w:rFonts w:ascii="Consolas" w:eastAsia="Times New Roman" w:hAnsi="Consolas" w:cs="Times New Roman"/>
+          <w:color w:val="795E26"/>
+          <w:kern w:val="0"/>
+          <w:sz w:val="21"/>
+          <w:szCs w:val="21"/>
+          <w:lang w:eastAsia="en-IN"/>
+          <w14:ligatures w14:val="none"/>
+        </w:rPr>
+        <w:t>length</w:t>
+      </w:r>
+      <w:proofErr w:type="spellEnd"/>
+      <w:r>
+        <w:rPr>
+          <w:rFonts w:ascii="Consolas" w:eastAsia="Times New Roman" w:hAnsi="Consolas" w:cs="Times New Roman"/>
+          <w:color w:val="000000"/>
+          <w:kern w:val="0"/>
+          <w:sz w:val="21"/>
+          <w:szCs w:val="21"/>
+          <w:lang w:eastAsia="en-IN"/>
+          <w14:ligatures w14:val="none"/>
+        </w:rPr>
+        <w:t>();</w:t>
+      </w:r>
+      <w:proofErr w:type="spellStart"/>
+      <w:r>
+        <w:rPr>
+          <w:rFonts w:ascii="Consolas" w:eastAsia="Times New Roman" w:hAnsi="Consolas" w:cs="Times New Roman"/>
+          <w:color w:val="000000"/>
+          <w:kern w:val="0"/>
+          <w:sz w:val="21"/>
+          <w:szCs w:val="21"/>
+          <w:lang w:eastAsia="en-IN"/>
+          <w14:ligatures w14:val="none"/>
+        </w:rPr>
+        <w:t>i</w:t>
+      </w:r>
+      <w:proofErr w:type="spellEnd"/>
+      <w:r>
+        <w:rPr>
+          <w:rFonts w:ascii="Consolas" w:eastAsia="Times New Roman" w:hAnsi="Consolas" w:cs="Times New Roman"/>
+          <w:color w:val="000000"/>
+          <w:kern w:val="0"/>
+          <w:sz w:val="21"/>
+          <w:szCs w:val="21"/>
+          <w:lang w:eastAsia="en-IN"/>
+          <w14:ligatures w14:val="none"/>
+        </w:rPr>
+        <w:t>++){</w:t>
+      </w:r>
+    </w:p>
+    <w:p>
+      <w:pPr>
+        <w:shd w:val="clear" w:color="auto" w:fill="FFFFFF"/>
+        <w:spacing w:after="0" w:line="285" w:lineRule="atLeast"/>
+        <w:rPr>
+          <w:rFonts w:ascii="Consolas" w:eastAsia="Times New Roman" w:hAnsi="Consolas" w:cs="Times New Roman"/>
+          <w:color w:val="000000"/>
+          <w:kern w:val="0"/>
+          <w:sz w:val="21"/>
+          <w:szCs w:val="21"/>
+          <w:lang w:eastAsia="en-IN"/>
+          <w14:ligatures w14:val="none"/>
+        </w:rPr>
+      </w:pPr>
+      <w:r>
+        <w:rPr>
+          <w:rFonts w:ascii="Consolas" w:eastAsia="Times New Roman" w:hAnsi="Consolas" w:cs="Times New Roman"/>
+          <w:color w:val="000000"/>
+          <w:kern w:val="0"/>
+          <w:sz w:val="21"/>
+          <w:szCs w:val="21"/>
+          <w:lang w:eastAsia="en-IN"/>
+          <w14:ligatures w14:val="none"/>
+        </w:rPr>
+        <w:t xml:space="preserve">            </w:t>
+      </w:r>
+      <w:r>
+        <w:rPr>
+          <w:rFonts w:ascii="Consolas" w:eastAsia="Times New Roman" w:hAnsi="Consolas" w:cs="Times New Roman"/>
+          <w:color w:val="AF00DB"/>
+          <w:kern w:val="0"/>
+          <w:sz w:val="21"/>
+          <w:szCs w:val="21"/>
+          <w:lang w:eastAsia="en-IN"/>
+          <w14:ligatures w14:val="none"/>
+        </w:rPr>
+        <w:t>if</w:t>
+      </w:r>
+      <w:r>
+        <w:rPr>
+          <w:rFonts w:ascii="Consolas" w:eastAsia="Times New Roman" w:hAnsi="Consolas" w:cs="Times New Roman"/>
+          <w:color w:val="000000"/>
+          <w:kern w:val="0"/>
+          <w:sz w:val="21"/>
+          <w:szCs w:val="21"/>
+          <w:lang w:eastAsia="en-IN"/>
+          <w14:ligatures w14:val="none"/>
+        </w:rPr>
+        <w:t>(i%</w:t>
+      </w:r>
+      <w:r>
+        <w:rPr>
+          <w:rFonts w:ascii="Consolas" w:eastAsia="Times New Roman" w:hAnsi="Consolas" w:cs="Times New Roman"/>
+          <w:color w:val="098658"/>
+          <w:kern w:val="0"/>
+          <w:sz w:val="21"/>
+          <w:szCs w:val="21"/>
+          <w:lang w:eastAsia="en-IN"/>
+          <w14:ligatures w14:val="none"/>
+        </w:rPr>
+        <w:t>2</w:t>
+      </w:r>
+      <w:r>
+        <w:rPr>
+          <w:rFonts w:ascii="Consolas" w:eastAsia="Times New Roman" w:hAnsi="Consolas" w:cs="Times New Roman"/>
+          <w:color w:val="000000"/>
+          <w:kern w:val="0"/>
+          <w:sz w:val="21"/>
+          <w:szCs w:val="21"/>
+          <w:lang w:eastAsia="en-IN"/>
+          <w14:ligatures w14:val="none"/>
+        </w:rPr>
+        <w:t>==</w:t>
+      </w:r>
+      <w:proofErr w:type="gramStart"/>
+      <w:r>
+        <w:rPr>
+          <w:rFonts w:ascii="Consolas" w:eastAsia="Times New Roman" w:hAnsi="Consolas" w:cs="Times New Roman"/>
+          <w:color w:val="098658"/>
+          <w:kern w:val="0"/>
+          <w:sz w:val="21"/>
+          <w:szCs w:val="21"/>
+          <w:lang w:eastAsia="en-IN"/>
+          <w14:ligatures w14:val="none"/>
+        </w:rPr>
+        <w:t>0</w:t>
+      </w:r>
+      <w:r>
+        <w:rPr>
+          <w:rFonts w:ascii="Consolas" w:eastAsia="Times New Roman" w:hAnsi="Consolas" w:cs="Times New Roman"/>
+          <w:color w:val="000000"/>
+          <w:kern w:val="0"/>
+          <w:sz w:val="21"/>
+          <w:szCs w:val="21"/>
+          <w:lang w:eastAsia="en-IN"/>
+          <w14:ligatures w14:val="none"/>
+        </w:rPr>
+        <w:t>){</w:t>
+      </w:r>
+      <w:proofErr w:type="gramEnd"/>
+    </w:p>
+    <w:p>
+      <w:pPr>
+        <w:shd w:val="clear" w:color="auto" w:fill="FFFFFF"/>
+        <w:spacing w:after="0" w:line="285" w:lineRule="atLeast"/>
+        <w:rPr>
+          <w:rFonts w:ascii="Consolas" w:eastAsia="Times New Roman" w:hAnsi="Consolas" w:cs="Times New Roman"/>
+          <w:color w:val="000000"/>
+          <w:kern w:val="0"/>
+          <w:sz w:val="21"/>
+          <w:szCs w:val="21"/>
+          <w:lang w:eastAsia="en-IN"/>
+          <w14:ligatures w14:val="none"/>
+        </w:rPr>
+      </w:pPr>
+      <w:r>
+        <w:rPr>
+          <w:rFonts w:ascii="Consolas" w:eastAsia="Times New Roman" w:hAnsi="Consolas" w:cs="Times New Roman"/>
+          <w:color w:val="000000"/>
+          <w:kern w:val="0"/>
+          <w:sz w:val="21"/>
+          <w:szCs w:val="21"/>
+          <w:lang w:eastAsia="en-IN"/>
+          <w14:ligatures w14:val="none"/>
+        </w:rPr>
+        <w:t xml:space="preserve">                </w:t>
+      </w:r>
+      <w:r>
+        <w:rPr>
+          <w:rFonts w:ascii="Consolas" w:eastAsia="Times New Roman" w:hAnsi="Consolas" w:cs="Times New Roman"/>
+          <w:color w:val="AF00DB"/>
+          <w:kern w:val="0"/>
+          <w:sz w:val="21"/>
+          <w:szCs w:val="21"/>
+          <w:lang w:eastAsia="en-IN"/>
+          <w14:ligatures w14:val="none"/>
+        </w:rPr>
+        <w:t>if</w:t>
+      </w:r>
+      <w:r>
+        <w:rPr>
+          <w:rFonts w:ascii="Consolas" w:eastAsia="Times New Roman" w:hAnsi="Consolas" w:cs="Times New Roman"/>
+          <w:color w:val="000000"/>
+          <w:kern w:val="0"/>
+          <w:sz w:val="21"/>
+          <w:szCs w:val="21"/>
+          <w:lang w:eastAsia="en-IN"/>
+          <w14:ligatures w14:val="none"/>
+        </w:rPr>
+        <w:t>(</w:t>
+      </w:r>
+      <w:proofErr w:type="spellStart"/>
+      <w:proofErr w:type="gramStart"/>
+      <w:r>
+        <w:rPr>
+          <w:rFonts w:ascii="Consolas" w:eastAsia="Times New Roman" w:hAnsi="Consolas" w:cs="Times New Roman"/>
+          <w:color w:val="001080"/>
+          <w:kern w:val="0"/>
+          <w:sz w:val="21"/>
+          <w:szCs w:val="21"/>
+          <w:lang w:eastAsia="en-IN"/>
+          <w14:ligatures w14:val="none"/>
+        </w:rPr>
+        <w:t>s</w:t>
+      </w:r>
+      <w:r>
+        <w:rPr>
+          <w:rFonts w:ascii="Consolas" w:eastAsia="Times New Roman" w:hAnsi="Consolas" w:cs="Times New Roman"/>
+          <w:color w:val="000000"/>
+          <w:kern w:val="0"/>
+          <w:sz w:val="21"/>
+          <w:szCs w:val="21"/>
+          <w:lang w:eastAsia="en-IN"/>
+          <w14:ligatures w14:val="none"/>
+        </w:rPr>
+        <w:t>.</w:t>
+      </w:r>
+      <w:r>
+        <w:rPr>
+          <w:rFonts w:ascii="Consolas" w:eastAsia="Times New Roman" w:hAnsi="Consolas" w:cs="Times New Roman"/>
+          <w:color w:val="795E26"/>
+          <w:kern w:val="0"/>
+          <w:sz w:val="21"/>
+          <w:szCs w:val="21"/>
+          <w:lang w:eastAsia="en-IN"/>
+          <w14:ligatures w14:val="none"/>
+        </w:rPr>
+        <w:t>charAt</w:t>
+      </w:r>
+      <w:proofErr w:type="spellEnd"/>
+      <w:proofErr w:type="gramEnd"/>
+      <w:r>
+        <w:rPr>
+          <w:rFonts w:ascii="Consolas" w:eastAsia="Times New Roman" w:hAnsi="Consolas" w:cs="Times New Roman"/>
+          <w:color w:val="000000"/>
+          <w:kern w:val="0"/>
+          <w:sz w:val="21"/>
+          <w:szCs w:val="21"/>
+          <w:lang w:eastAsia="en-IN"/>
+          <w14:ligatures w14:val="none"/>
+        </w:rPr>
+        <w:t>(</w:t>
+      </w:r>
+      <w:proofErr w:type="spellStart"/>
+      <w:r>
+        <w:rPr>
+          <w:rFonts w:ascii="Consolas" w:eastAsia="Times New Roman" w:hAnsi="Consolas" w:cs="Times New Roman"/>
+          <w:color w:val="000000"/>
+          <w:kern w:val="0"/>
+          <w:sz w:val="21"/>
+          <w:szCs w:val="21"/>
+          <w:lang w:eastAsia="en-IN"/>
+          <w14:ligatures w14:val="none"/>
+        </w:rPr>
+        <w:t>i</w:t>
+      </w:r>
+      <w:proofErr w:type="spellEnd"/>
+      <w:r>
+        <w:rPr>
+          <w:rFonts w:ascii="Consolas" w:eastAsia="Times New Roman" w:hAnsi="Consolas" w:cs="Times New Roman"/>
+          <w:color w:val="000000"/>
+          <w:kern w:val="0"/>
+          <w:sz w:val="21"/>
+          <w:szCs w:val="21"/>
+          <w:lang w:eastAsia="en-IN"/>
+          <w14:ligatures w14:val="none"/>
+        </w:rPr>
+        <w:t>)==</w:t>
+      </w:r>
+      <w:r>
+        <w:rPr>
+          <w:rFonts w:ascii="Consolas" w:eastAsia="Times New Roman" w:hAnsi="Consolas" w:cs="Times New Roman"/>
+          <w:color w:val="A31515"/>
+          <w:kern w:val="0"/>
+          <w:sz w:val="21"/>
+          <w:szCs w:val="21"/>
+          <w:lang w:eastAsia="en-IN"/>
+          <w14:ligatures w14:val="none"/>
+        </w:rPr>
+        <w:t>'1'</w:t>
+      </w:r>
+      <w:r>
+        <w:rPr>
+          <w:rFonts w:ascii="Consolas" w:eastAsia="Times New Roman" w:hAnsi="Consolas" w:cs="Times New Roman"/>
+          <w:color w:val="000000"/>
+          <w:kern w:val="0"/>
+          <w:sz w:val="21"/>
+          <w:szCs w:val="21"/>
+          <w:lang w:eastAsia="en-IN"/>
+          <w14:ligatures w14:val="none"/>
+        </w:rPr>
+        <w:t>)</w:t>
+      </w:r>
+      <w:proofErr w:type="spellStart"/>
+      <w:r>
+        <w:rPr>
+          <w:rFonts w:ascii="Consolas" w:eastAsia="Times New Roman" w:hAnsi="Consolas" w:cs="Times New Roman"/>
+          <w:color w:val="000000"/>
+          <w:kern w:val="0"/>
+          <w:sz w:val="21"/>
+          <w:szCs w:val="21"/>
+          <w:lang w:eastAsia="en-IN"/>
+          <w14:ligatures w14:val="none"/>
+        </w:rPr>
+        <w:t>curr</w:t>
+      </w:r>
+      <w:proofErr w:type="spellEnd"/>
+      <w:r>
+        <w:rPr>
+          <w:rFonts w:ascii="Consolas" w:eastAsia="Times New Roman" w:hAnsi="Consolas" w:cs="Times New Roman"/>
+          <w:color w:val="000000"/>
+          <w:kern w:val="0"/>
+          <w:sz w:val="21"/>
+          <w:szCs w:val="21"/>
+          <w:lang w:eastAsia="en-IN"/>
+          <w14:ligatures w14:val="none"/>
+        </w:rPr>
+        <w:t>++;</w:t>
+      </w:r>
+    </w:p>
+    <w:p>
+      <w:pPr>
+        <w:shd w:val="clear" w:color="auto" w:fill="FFFFFF"/>
+        <w:spacing w:after="0" w:line="285" w:lineRule="atLeast"/>
+        <w:rPr>
+          <w:rFonts w:ascii="Consolas" w:eastAsia="Times New Roman" w:hAnsi="Consolas" w:cs="Times New Roman"/>
+          <w:color w:val="000000"/>
+          <w:kern w:val="0"/>
+          <w:sz w:val="21"/>
+          <w:szCs w:val="21"/>
+          <w:lang w:eastAsia="en-IN"/>
+          <w14:ligatures w14:val="none"/>
+        </w:rPr>
+      </w:pPr>
+      <w:r>
+        <w:rPr>
+          <w:rFonts w:ascii="Consolas" w:eastAsia="Times New Roman" w:hAnsi="Consolas" w:cs="Times New Roman"/>
+          <w:color w:val="000000"/>
+          <w:kern w:val="0"/>
+          <w:sz w:val="21"/>
+          <w:szCs w:val="21"/>
+          <w:lang w:eastAsia="en-IN"/>
+          <w14:ligatures w14:val="none"/>
+        </w:rPr>
+        <w:t>            }</w:t>
+      </w:r>
+    </w:p>
+    <w:p>
+      <w:pPr>
+        <w:shd w:val="clear" w:color="auto" w:fill="FFFFFF"/>
+        <w:spacing w:after="0" w:line="285" w:lineRule="atLeast"/>
+        <w:rPr>
+          <w:rFonts w:ascii="Consolas" w:eastAsia="Times New Roman" w:hAnsi="Consolas" w:cs="Times New Roman"/>
+          <w:color w:val="000000"/>
+          <w:kern w:val="0"/>
+          <w:sz w:val="21"/>
+          <w:szCs w:val="21"/>
+          <w:lang w:eastAsia="en-IN"/>
+          <w14:ligatures w14:val="none"/>
+        </w:rPr>
+      </w:pPr>
+      <w:r>
+        <w:rPr>
+          <w:rFonts w:ascii="Consolas" w:eastAsia="Times New Roman" w:hAnsi="Consolas" w:cs="Times New Roman"/>
+          <w:color w:val="000000"/>
+          <w:kern w:val="0"/>
+          <w:sz w:val="21"/>
+          <w:szCs w:val="21"/>
+          <w:lang w:eastAsia="en-IN"/>
+          <w14:ligatures w14:val="none"/>
+        </w:rPr>
+        <w:t xml:space="preserve">            </w:t>
+      </w:r>
+      <w:proofErr w:type="gramStart"/>
+      <w:r>
+        <w:rPr>
+          <w:rFonts w:ascii="Consolas" w:eastAsia="Times New Roman" w:hAnsi="Consolas" w:cs="Times New Roman"/>
+          <w:color w:val="AF00DB"/>
+          <w:kern w:val="0"/>
+          <w:sz w:val="21"/>
+          <w:szCs w:val="21"/>
+          <w:lang w:eastAsia="en-IN"/>
+          <w14:ligatures w14:val="none"/>
+        </w:rPr>
+        <w:t>else</w:t>
+      </w:r>
+      <w:r>
+        <w:rPr>
+          <w:rFonts w:ascii="Consolas" w:eastAsia="Times New Roman" w:hAnsi="Consolas" w:cs="Times New Roman"/>
+          <w:color w:val="000000"/>
+          <w:kern w:val="0"/>
+          <w:sz w:val="21"/>
+          <w:szCs w:val="21"/>
+          <w:lang w:eastAsia="en-IN"/>
+          <w14:ligatures w14:val="none"/>
+        </w:rPr>
+        <w:t>{</w:t>
+      </w:r>
+      <w:proofErr w:type="gramEnd"/>
+    </w:p>
+    <w:p>
+      <w:pPr>
+        <w:shd w:val="clear" w:color="auto" w:fill="FFFFFF"/>
+        <w:spacing w:after="0" w:line="285" w:lineRule="atLeast"/>
+        <w:rPr>
+          <w:rFonts w:ascii="Consolas" w:eastAsia="Times New Roman" w:hAnsi="Consolas" w:cs="Times New Roman"/>
+          <w:color w:val="000000"/>
+          <w:kern w:val="0"/>
+          <w:sz w:val="21"/>
+          <w:szCs w:val="21"/>
+          <w:lang w:eastAsia="en-IN"/>
+          <w14:ligatures w14:val="none"/>
+        </w:rPr>
+      </w:pPr>
+      <w:r>
+        <w:rPr>
+          <w:rFonts w:ascii="Consolas" w:eastAsia="Times New Roman" w:hAnsi="Consolas" w:cs="Times New Roman"/>
+          <w:color w:val="000000"/>
+          <w:kern w:val="0"/>
+          <w:sz w:val="21"/>
+          <w:szCs w:val="21"/>
+          <w:lang w:eastAsia="en-IN"/>
+          <w14:ligatures w14:val="none"/>
+        </w:rPr>
+        <w:t xml:space="preserve">                </w:t>
+      </w:r>
+      <w:r>
+        <w:rPr>
+          <w:rFonts w:ascii="Consolas" w:eastAsia="Times New Roman" w:hAnsi="Consolas" w:cs="Times New Roman"/>
+          <w:color w:val="AF00DB"/>
+          <w:kern w:val="0"/>
+          <w:sz w:val="21"/>
+          <w:szCs w:val="21"/>
+          <w:lang w:eastAsia="en-IN"/>
+          <w14:ligatures w14:val="none"/>
+        </w:rPr>
+        <w:t>if</w:t>
+      </w:r>
+      <w:r>
+        <w:rPr>
+          <w:rFonts w:ascii="Consolas" w:eastAsia="Times New Roman" w:hAnsi="Consolas" w:cs="Times New Roman"/>
+          <w:color w:val="000000"/>
+          <w:kern w:val="0"/>
+          <w:sz w:val="21"/>
+          <w:szCs w:val="21"/>
+          <w:lang w:eastAsia="en-IN"/>
+          <w14:ligatures w14:val="none"/>
+        </w:rPr>
+        <w:t>(</w:t>
+      </w:r>
+      <w:proofErr w:type="spellStart"/>
+      <w:proofErr w:type="gramStart"/>
+      <w:r>
+        <w:rPr>
+          <w:rFonts w:ascii="Consolas" w:eastAsia="Times New Roman" w:hAnsi="Consolas" w:cs="Times New Roman"/>
+          <w:color w:val="001080"/>
+          <w:kern w:val="0"/>
+          <w:sz w:val="21"/>
+          <w:szCs w:val="21"/>
+          <w:lang w:eastAsia="en-IN"/>
+          <w14:ligatures w14:val="none"/>
+        </w:rPr>
+        <w:t>s</w:t>
+      </w:r>
+      <w:r>
+        <w:rPr>
+          <w:rFonts w:ascii="Consolas" w:eastAsia="Times New Roman" w:hAnsi="Consolas" w:cs="Times New Roman"/>
+          <w:color w:val="000000"/>
+          <w:kern w:val="0"/>
+          <w:sz w:val="21"/>
+          <w:szCs w:val="21"/>
+          <w:lang w:eastAsia="en-IN"/>
+          <w14:ligatures w14:val="none"/>
+        </w:rPr>
+        <w:t>.</w:t>
+      </w:r>
+      <w:r>
+        <w:rPr>
+          <w:rFonts w:ascii="Consolas" w:eastAsia="Times New Roman" w:hAnsi="Consolas" w:cs="Times New Roman"/>
+          <w:color w:val="795E26"/>
+          <w:kern w:val="0"/>
+          <w:sz w:val="21"/>
+          <w:szCs w:val="21"/>
+          <w:lang w:eastAsia="en-IN"/>
+          <w14:ligatures w14:val="none"/>
+        </w:rPr>
+        <w:t>charAt</w:t>
+      </w:r>
+      <w:proofErr w:type="spellEnd"/>
+      <w:proofErr w:type="gramEnd"/>
+      <w:r>
+        <w:rPr>
+          <w:rFonts w:ascii="Consolas" w:eastAsia="Times New Roman" w:hAnsi="Consolas" w:cs="Times New Roman"/>
+          <w:color w:val="000000"/>
+          <w:kern w:val="0"/>
+          <w:sz w:val="21"/>
+          <w:szCs w:val="21"/>
+          <w:lang w:eastAsia="en-IN"/>
+          <w14:ligatures w14:val="none"/>
+        </w:rPr>
+        <w:t>(</w:t>
+      </w:r>
+      <w:proofErr w:type="spellStart"/>
+      <w:r>
+        <w:rPr>
+          <w:rFonts w:ascii="Consolas" w:eastAsia="Times New Roman" w:hAnsi="Consolas" w:cs="Times New Roman"/>
+          <w:color w:val="000000"/>
+          <w:kern w:val="0"/>
+          <w:sz w:val="21"/>
+          <w:szCs w:val="21"/>
+          <w:lang w:eastAsia="en-IN"/>
+          <w14:ligatures w14:val="none"/>
+        </w:rPr>
+        <w:t>i</w:t>
+      </w:r>
+      <w:proofErr w:type="spellEnd"/>
+      <w:r>
+        <w:rPr>
+          <w:rFonts w:ascii="Consolas" w:eastAsia="Times New Roman" w:hAnsi="Consolas" w:cs="Times New Roman"/>
+          <w:color w:val="000000"/>
+          <w:kern w:val="0"/>
+          <w:sz w:val="21"/>
+          <w:szCs w:val="21"/>
+          <w:lang w:eastAsia="en-IN"/>
+          <w14:ligatures w14:val="none"/>
+        </w:rPr>
+        <w:t>)==</w:t>
+      </w:r>
+      <w:r>
+        <w:rPr>
+          <w:rFonts w:ascii="Consolas" w:eastAsia="Times New Roman" w:hAnsi="Consolas" w:cs="Times New Roman"/>
+          <w:color w:val="A31515"/>
+          <w:kern w:val="0"/>
+          <w:sz w:val="21"/>
+          <w:szCs w:val="21"/>
+          <w:lang w:eastAsia="en-IN"/>
+          <w14:ligatures w14:val="none"/>
+        </w:rPr>
+        <w:t>'0'</w:t>
+      </w:r>
+      <w:r>
+        <w:rPr>
+          <w:rFonts w:ascii="Consolas" w:eastAsia="Times New Roman" w:hAnsi="Consolas" w:cs="Times New Roman"/>
+          <w:color w:val="000000"/>
+          <w:kern w:val="0"/>
+          <w:sz w:val="21"/>
+          <w:szCs w:val="21"/>
+          <w:lang w:eastAsia="en-IN"/>
+          <w14:ligatures w14:val="none"/>
+        </w:rPr>
+        <w:t>)</w:t>
+      </w:r>
+      <w:proofErr w:type="spellStart"/>
+      <w:r>
+        <w:rPr>
+          <w:rFonts w:ascii="Consolas" w:eastAsia="Times New Roman" w:hAnsi="Consolas" w:cs="Times New Roman"/>
+          <w:color w:val="000000"/>
+          <w:kern w:val="0"/>
+          <w:sz w:val="21"/>
+          <w:szCs w:val="21"/>
+          <w:lang w:eastAsia="en-IN"/>
+          <w14:ligatures w14:val="none"/>
+        </w:rPr>
+        <w:t>curr</w:t>
+      </w:r>
+      <w:proofErr w:type="spellEnd"/>
+      <w:r>
+        <w:rPr>
+          <w:rFonts w:ascii="Consolas" w:eastAsia="Times New Roman" w:hAnsi="Consolas" w:cs="Times New Roman"/>
+          <w:color w:val="000000"/>
+          <w:kern w:val="0"/>
+          <w:sz w:val="21"/>
+          <w:szCs w:val="21"/>
+          <w:lang w:eastAsia="en-IN"/>
+          <w14:ligatures w14:val="none"/>
+        </w:rPr>
+        <w:t>++;</w:t>
+      </w:r>
+    </w:p>
+    <w:p>
+      <w:pPr>
+        <w:shd w:val="clear" w:color="auto" w:fill="FFFFFF"/>
+        <w:spacing w:after="0" w:line="285" w:lineRule="atLeast"/>
+        <w:rPr>
+          <w:rFonts w:ascii="Consolas" w:eastAsia="Times New Roman" w:hAnsi="Consolas" w:cs="Times New Roman"/>
+          <w:color w:val="000000"/>
+          <w:kern w:val="0"/>
+          <w:sz w:val="21"/>
+          <w:szCs w:val="21"/>
+          <w:lang w:eastAsia="en-IN"/>
+          <w14:ligatures w14:val="none"/>
+        </w:rPr>
+      </w:pPr>
+      <w:r>
+        <w:rPr>
+          <w:rFonts w:ascii="Consolas" w:eastAsia="Times New Roman" w:hAnsi="Consolas" w:cs="Times New Roman"/>
+          <w:color w:val="000000"/>
+          <w:kern w:val="0"/>
+          <w:sz w:val="21"/>
+          <w:szCs w:val="21"/>
+          <w:lang w:eastAsia="en-IN"/>
+          <w14:ligatures w14:val="none"/>
+        </w:rPr>
+        <w:t>            }</w:t>
+      </w:r>
+    </w:p>
+    <w:p>
+      <w:pPr>
+        <w:shd w:val="clear" w:color="auto" w:fill="FFFFFF"/>
+        <w:spacing w:after="0" w:line="285" w:lineRule="atLeast"/>
+        <w:rPr>
+          <w:rFonts w:ascii="Consolas" w:eastAsia="Times New Roman" w:hAnsi="Consolas" w:cs="Times New Roman"/>
+          <w:color w:val="000000"/>
+          <w:kern w:val="0"/>
+          <w:sz w:val="21"/>
+          <w:szCs w:val="21"/>
+          <w:lang w:eastAsia="en-IN"/>
+          <w14:ligatures w14:val="none"/>
+        </w:rPr>
+      </w:pPr>
+      <w:r>
+        <w:rPr>
+          <w:rFonts w:ascii="Consolas" w:eastAsia="Times New Roman" w:hAnsi="Consolas" w:cs="Times New Roman"/>
+          <w:color w:val="000000"/>
+          <w:kern w:val="0"/>
+          <w:sz w:val="21"/>
+          <w:szCs w:val="21"/>
+          <w:lang w:eastAsia="en-IN"/>
+          <w14:ligatures w14:val="none"/>
+        </w:rPr>
+        <w:t>        }</w:t>
+      </w:r>
+    </w:p>
+    <w:p>
+      <w:pPr>
+        <w:shd w:val="clear" w:color="auto" w:fill="FFFFFF"/>
+        <w:spacing w:after="0" w:line="285" w:lineRule="atLeast"/>
+        <w:rPr>
+          <w:rFonts w:ascii="Consolas" w:eastAsia="Times New Roman" w:hAnsi="Consolas" w:cs="Times New Roman"/>
+          <w:color w:val="000000"/>
+          <w:kern w:val="0"/>
+          <w:sz w:val="21"/>
+          <w:szCs w:val="21"/>
+          <w:lang w:eastAsia="en-IN"/>
+          <w14:ligatures w14:val="none"/>
+        </w:rPr>
+      </w:pPr>
+      <w:r>
+        <w:rPr>
+          <w:rFonts w:ascii="Consolas" w:eastAsia="Times New Roman" w:hAnsi="Consolas" w:cs="Times New Roman"/>
+          <w:color w:val="000000"/>
+          <w:kern w:val="0"/>
+          <w:sz w:val="21"/>
+          <w:szCs w:val="21"/>
+          <w:lang w:eastAsia="en-IN"/>
+          <w14:ligatures w14:val="none"/>
+        </w:rPr>
+        <w:t xml:space="preserve">        </w:t>
+      </w:r>
+      <w:r>
+        <w:rPr>
+          <w:rFonts w:ascii="Consolas" w:eastAsia="Times New Roman" w:hAnsi="Consolas" w:cs="Times New Roman"/>
+          <w:color w:val="AF00DB"/>
+          <w:kern w:val="0"/>
+          <w:sz w:val="21"/>
+          <w:szCs w:val="21"/>
+          <w:lang w:eastAsia="en-IN"/>
+          <w14:ligatures w14:val="none"/>
+        </w:rPr>
+        <w:t>return</w:t>
+      </w:r>
+      <w:r>
+        <w:rPr>
+          <w:rFonts w:ascii="Consolas" w:eastAsia="Times New Roman" w:hAnsi="Consolas" w:cs="Times New Roman"/>
+          <w:color w:val="000000"/>
+          <w:kern w:val="0"/>
+          <w:sz w:val="21"/>
+          <w:szCs w:val="21"/>
+          <w:lang w:eastAsia="en-IN"/>
+          <w14:ligatures w14:val="none"/>
+        </w:rPr>
+        <w:t xml:space="preserve"> </w:t>
+      </w:r>
+      <w:proofErr w:type="spellStart"/>
+      <w:r>
+        <w:rPr>
+          <w:rFonts w:ascii="Consolas" w:eastAsia="Times New Roman" w:hAnsi="Consolas" w:cs="Times New Roman"/>
+          <w:color w:val="001080"/>
+          <w:kern w:val="0"/>
+          <w:sz w:val="21"/>
+          <w:szCs w:val="21"/>
+          <w:lang w:eastAsia="en-IN"/>
+          <w14:ligatures w14:val="none"/>
+        </w:rPr>
+        <w:t>Math</w:t>
+      </w:r>
+      <w:r>
+        <w:rPr>
+          <w:rFonts w:ascii="Consolas" w:eastAsia="Times New Roman" w:hAnsi="Consolas" w:cs="Times New Roman"/>
+          <w:color w:val="000000"/>
+          <w:kern w:val="0"/>
+          <w:sz w:val="21"/>
+          <w:szCs w:val="21"/>
+          <w:lang w:eastAsia="en-IN"/>
+          <w14:ligatures w14:val="none"/>
+        </w:rPr>
+        <w:t>.</w:t>
+      </w:r>
+      <w:r>
+        <w:rPr>
+          <w:rFonts w:ascii="Consolas" w:eastAsia="Times New Roman" w:hAnsi="Consolas" w:cs="Times New Roman"/>
+          <w:color w:val="795E26"/>
+          <w:kern w:val="0"/>
+          <w:sz w:val="21"/>
+          <w:szCs w:val="21"/>
+          <w:lang w:eastAsia="en-IN"/>
+          <w14:ligatures w14:val="none"/>
+        </w:rPr>
+        <w:t>min</w:t>
+      </w:r>
+      <w:proofErr w:type="spellEnd"/>
+      <w:r>
+        <w:rPr>
+          <w:rFonts w:ascii="Consolas" w:eastAsia="Times New Roman" w:hAnsi="Consolas" w:cs="Times New Roman"/>
+          <w:color w:val="000000"/>
+          <w:kern w:val="0"/>
+          <w:sz w:val="21"/>
+          <w:szCs w:val="21"/>
+          <w:lang w:eastAsia="en-IN"/>
+          <w14:ligatures w14:val="none"/>
+        </w:rPr>
+        <w:t>(</w:t>
+      </w:r>
+      <w:proofErr w:type="spellStart"/>
+      <w:proofErr w:type="gramStart"/>
+      <w:r>
+        <w:rPr>
+          <w:rFonts w:ascii="Consolas" w:eastAsia="Times New Roman" w:hAnsi="Consolas" w:cs="Times New Roman"/>
+          <w:color w:val="000000"/>
+          <w:kern w:val="0"/>
+          <w:sz w:val="21"/>
+          <w:szCs w:val="21"/>
+          <w:lang w:eastAsia="en-IN"/>
+          <w14:ligatures w14:val="none"/>
+        </w:rPr>
+        <w:t>res,curr</w:t>
+      </w:r>
+      <w:proofErr w:type="spellEnd"/>
+      <w:proofErr w:type="gramEnd"/>
+      <w:r>
+        <w:rPr>
+          <w:rFonts w:ascii="Consolas" w:eastAsia="Times New Roman" w:hAnsi="Consolas" w:cs="Times New Roman"/>
+          <w:color w:val="000000"/>
+          <w:kern w:val="0"/>
+          <w:sz w:val="21"/>
+          <w:szCs w:val="21"/>
+          <w:lang w:eastAsia="en-IN"/>
+          <w14:ligatures w14:val="none"/>
+        </w:rPr>
+        <w:t>);</w:t>
+      </w:r>
+    </w:p>
+    <w:p>
+      <w:pPr>
+        <w:shd w:val="clear" w:color="auto" w:fill="FFFFFF"/>
+        <w:spacing w:after="0" w:line="285" w:lineRule="atLeast"/>
+        <w:rPr>
+          <w:rFonts w:ascii="Consolas" w:eastAsia="Times New Roman" w:hAnsi="Consolas" w:cs="Times New Roman"/>
+          <w:color w:val="000000"/>
+          <w:kern w:val="0"/>
+          <w:sz w:val="21"/>
+          <w:szCs w:val="21"/>
+          <w:lang w:eastAsia="en-IN"/>
+          <w14:ligatures w14:val="none"/>
+        </w:rPr>
+      </w:pPr>
+      <w:r>
+        <w:rPr>
+          <w:rFonts w:ascii="Consolas" w:eastAsia="Times New Roman" w:hAnsi="Consolas" w:cs="Times New Roman"/>
+          <w:color w:val="000000"/>
+          <w:kern w:val="0"/>
+          <w:sz w:val="21"/>
+          <w:szCs w:val="21"/>
+          <w:lang w:eastAsia="en-IN"/>
+          <w14:ligatures w14:val="none"/>
+        </w:rPr>
+        <w:t>    }</w:t>
+      </w:r>
+    </w:p>
+    <w:p>
+      <w:pPr>
+        <w:shd w:val="clear" w:color="auto" w:fill="FFFFFF"/>
+        <w:spacing w:after="0" w:line="285" w:lineRule="atLeast"/>
+        <w:rPr>
+          <w:rFonts w:ascii="Consolas" w:eastAsia="Times New Roman" w:hAnsi="Consolas" w:cs="Times New Roman"/>
+          <w:color w:val="000000"/>
+          <w:kern w:val="0"/>
+          <w:sz w:val="21"/>
+          <w:szCs w:val="21"/>
+          <w:lang w:eastAsia="en-IN"/>
+          <w14:ligatures w14:val="none"/>
+        </w:rPr>
+      </w:pPr>
+      <w:r>
+        <w:rPr>
+          <w:rFonts w:ascii="Consolas" w:eastAsia="Times New Roman" w:hAnsi="Consolas" w:cs="Times New Roman"/>
+          <w:color w:val="000000"/>
+          <w:kern w:val="0"/>
+          <w:sz w:val="21"/>
+          <w:szCs w:val="21"/>
+          <w:lang w:eastAsia="en-IN"/>
+          <w14:ligatures w14:val="none"/>
+        </w:rPr>
+        <w:t>}</w:t>
+      </w:r>
+    </w:p>
+    <w:p/>
+    <w:p>
+      <w:r>
+        <w:t xml:space="preserve">Que </w:t>
+      </w:r>
+      <w:proofErr w:type="gramStart"/>
+      <w:r>
+        <w:t>2 .</w:t>
+      </w:r>
+      <w:proofErr w:type="gramEnd"/>
+      <w:r>
+        <w:t xml:space="preserve"> </w:t>
+      </w:r>
+      <w:hyperlink r:id="rId25" w:history="1">
+        <w:r>
+          <w:rPr>
+            <w:rStyle w:val="Hyperlink"/>
+            <w:b/>
+            <w:bCs/>
+          </w:rPr>
+          <w:t>Maximum Number of Words You Can Type</w:t>
+        </w:r>
+      </w:hyperlink>
+    </w:p>
+    <w:p>
+      <w:hyperlink r:id="rId26" w:history="1">
+        <w:r>
+          <w:rPr>
+            <w:rStyle w:val="Hyperlink"/>
+          </w:rPr>
+          <w:t>https://leetcode.com/problems/maximum-number-of-words-you-can-type/description/</w:t>
+        </w:r>
+      </w:hyperlink>
+    </w:p>
+    <w:p>
+      <w:pPr>
+        <w:shd w:val="clear" w:color="auto" w:fill="FFFFFF"/>
+        <w:spacing w:after="0" w:line="285" w:lineRule="atLeast"/>
+        <w:rPr>
+          <w:rFonts w:ascii="Consolas" w:eastAsia="Times New Roman" w:hAnsi="Consolas" w:cs="Times New Roman"/>
+          <w:color w:val="000000"/>
+          <w:kern w:val="0"/>
+          <w:sz w:val="21"/>
+          <w:szCs w:val="21"/>
+          <w:lang w:eastAsia="en-IN"/>
+          <w14:ligatures w14:val="none"/>
+        </w:rPr>
+      </w:pPr>
+      <w:r>
+        <w:rPr>
+          <w:rFonts w:ascii="Consolas" w:eastAsia="Times New Roman" w:hAnsi="Consolas" w:cs="Times New Roman"/>
+          <w:color w:val="0000FF"/>
+          <w:kern w:val="0"/>
+          <w:sz w:val="21"/>
+          <w:szCs w:val="21"/>
+          <w:lang w:eastAsia="en-IN"/>
+          <w14:ligatures w14:val="none"/>
+        </w:rPr>
+        <w:t>class</w:t>
+      </w:r>
+      <w:r>
+        <w:rPr>
+          <w:rFonts w:ascii="Consolas" w:eastAsia="Times New Roman" w:hAnsi="Consolas" w:cs="Times New Roman"/>
+          <w:color w:val="000000"/>
+          <w:kern w:val="0"/>
+          <w:sz w:val="21"/>
+          <w:szCs w:val="21"/>
+          <w:lang w:eastAsia="en-IN"/>
+          <w14:ligatures w14:val="none"/>
+        </w:rPr>
+        <w:t xml:space="preserve"> </w:t>
+      </w:r>
+      <w:r>
+        <w:rPr>
+          <w:rFonts w:ascii="Consolas" w:eastAsia="Times New Roman" w:hAnsi="Consolas" w:cs="Times New Roman"/>
+          <w:color w:val="267F99"/>
+          <w:kern w:val="0"/>
+          <w:sz w:val="21"/>
+          <w:szCs w:val="21"/>
+          <w:lang w:eastAsia="en-IN"/>
+          <w14:ligatures w14:val="none"/>
+        </w:rPr>
+        <w:t>Solution</w:t>
+      </w:r>
+      <w:r>
+        <w:rPr>
+          <w:rFonts w:ascii="Consolas" w:eastAsia="Times New Roman" w:hAnsi="Consolas" w:cs="Times New Roman"/>
+          <w:color w:val="000000"/>
+          <w:kern w:val="0"/>
+          <w:sz w:val="21"/>
+          <w:szCs w:val="21"/>
+          <w:lang w:eastAsia="en-IN"/>
+          <w14:ligatures w14:val="none"/>
+        </w:rPr>
+        <w:t xml:space="preserve"> {</w:t>
+      </w:r>
+    </w:p>
+    <w:p>
+      <w:pPr>
+        <w:shd w:val="clear" w:color="auto" w:fill="FFFFFF"/>
+        <w:spacing w:after="0" w:line="285" w:lineRule="atLeast"/>
+        <w:rPr>
+          <w:rFonts w:ascii="Consolas" w:eastAsia="Times New Roman" w:hAnsi="Consolas" w:cs="Times New Roman"/>
+          <w:color w:val="000000"/>
+          <w:kern w:val="0"/>
+          <w:sz w:val="21"/>
+          <w:szCs w:val="21"/>
+          <w:lang w:eastAsia="en-IN"/>
+          <w14:ligatures w14:val="none"/>
+        </w:rPr>
+      </w:pPr>
+      <w:r>
+        <w:rPr>
+          <w:rFonts w:ascii="Consolas" w:eastAsia="Times New Roman" w:hAnsi="Consolas" w:cs="Times New Roman"/>
+          <w:color w:val="000000"/>
+          <w:kern w:val="0"/>
+          <w:sz w:val="21"/>
+          <w:szCs w:val="21"/>
+          <w:lang w:eastAsia="en-IN"/>
+          <w14:ligatures w14:val="none"/>
+        </w:rPr>
+        <w:t xml:space="preserve">    </w:t>
+      </w:r>
+      <w:r>
+        <w:rPr>
+          <w:rFonts w:ascii="Consolas" w:eastAsia="Times New Roman" w:hAnsi="Consolas" w:cs="Times New Roman"/>
+          <w:color w:val="0000FF"/>
+          <w:kern w:val="0"/>
+          <w:sz w:val="21"/>
+          <w:szCs w:val="21"/>
+          <w:lang w:eastAsia="en-IN"/>
+          <w14:ligatures w14:val="none"/>
+        </w:rPr>
+        <w:t>public</w:t>
+      </w:r>
+      <w:r>
+        <w:rPr>
+          <w:rFonts w:ascii="Consolas" w:eastAsia="Times New Roman" w:hAnsi="Consolas" w:cs="Times New Roman"/>
+          <w:color w:val="000000"/>
+          <w:kern w:val="0"/>
+          <w:sz w:val="21"/>
+          <w:szCs w:val="21"/>
+          <w:lang w:eastAsia="en-IN"/>
+          <w14:ligatures w14:val="none"/>
+        </w:rPr>
+        <w:t xml:space="preserve"> </w:t>
+      </w:r>
+      <w:r>
+        <w:rPr>
+          <w:rFonts w:ascii="Consolas" w:eastAsia="Times New Roman" w:hAnsi="Consolas" w:cs="Times New Roman"/>
+          <w:color w:val="267F99"/>
+          <w:kern w:val="0"/>
+          <w:sz w:val="21"/>
+          <w:szCs w:val="21"/>
+          <w:lang w:eastAsia="en-IN"/>
+          <w14:ligatures w14:val="none"/>
+        </w:rPr>
+        <w:t>int</w:t>
+      </w:r>
+      <w:r>
+        <w:rPr>
+          <w:rFonts w:ascii="Consolas" w:eastAsia="Times New Roman" w:hAnsi="Consolas" w:cs="Times New Roman"/>
+          <w:color w:val="000000"/>
+          <w:kern w:val="0"/>
+          <w:sz w:val="21"/>
+          <w:szCs w:val="21"/>
+          <w:lang w:eastAsia="en-IN"/>
+          <w14:ligatures w14:val="none"/>
+        </w:rPr>
+        <w:t xml:space="preserve"> </w:t>
+      </w:r>
+      <w:proofErr w:type="spellStart"/>
+      <w:proofErr w:type="gramStart"/>
+      <w:r>
+        <w:rPr>
+          <w:rFonts w:ascii="Consolas" w:eastAsia="Times New Roman" w:hAnsi="Consolas" w:cs="Times New Roman"/>
+          <w:color w:val="795E26"/>
+          <w:kern w:val="0"/>
+          <w:sz w:val="21"/>
+          <w:szCs w:val="21"/>
+          <w:lang w:eastAsia="en-IN"/>
+          <w14:ligatures w14:val="none"/>
+        </w:rPr>
+        <w:t>canBeTypedWords</w:t>
+      </w:r>
+      <w:proofErr w:type="spellEnd"/>
+      <w:r>
+        <w:rPr>
+          <w:rFonts w:ascii="Consolas" w:eastAsia="Times New Roman" w:hAnsi="Consolas" w:cs="Times New Roman"/>
+          <w:color w:val="000000"/>
+          <w:kern w:val="0"/>
+          <w:sz w:val="21"/>
+          <w:szCs w:val="21"/>
+          <w:lang w:eastAsia="en-IN"/>
+          <w14:ligatures w14:val="none"/>
+        </w:rPr>
+        <w:t>(</w:t>
+      </w:r>
+      <w:proofErr w:type="gramEnd"/>
+      <w:r>
+        <w:rPr>
+          <w:rFonts w:ascii="Consolas" w:eastAsia="Times New Roman" w:hAnsi="Consolas" w:cs="Times New Roman"/>
+          <w:color w:val="267F99"/>
+          <w:kern w:val="0"/>
+          <w:sz w:val="21"/>
+          <w:szCs w:val="21"/>
+          <w:lang w:eastAsia="en-IN"/>
+          <w14:ligatures w14:val="none"/>
+        </w:rPr>
+        <w:t>String</w:t>
+      </w:r>
+      <w:r>
+        <w:rPr>
+          <w:rFonts w:ascii="Consolas" w:eastAsia="Times New Roman" w:hAnsi="Consolas" w:cs="Times New Roman"/>
+          <w:color w:val="000000"/>
+          <w:kern w:val="0"/>
+          <w:sz w:val="21"/>
+          <w:szCs w:val="21"/>
+          <w:lang w:eastAsia="en-IN"/>
+          <w14:ligatures w14:val="none"/>
+        </w:rPr>
+        <w:t xml:space="preserve"> </w:t>
+      </w:r>
+      <w:r>
+        <w:rPr>
+          <w:rFonts w:ascii="Consolas" w:eastAsia="Times New Roman" w:hAnsi="Consolas" w:cs="Times New Roman"/>
+          <w:color w:val="001080"/>
+          <w:kern w:val="0"/>
+          <w:sz w:val="21"/>
+          <w:szCs w:val="21"/>
+          <w:lang w:eastAsia="en-IN"/>
+          <w14:ligatures w14:val="none"/>
+        </w:rPr>
+        <w:t>text</w:t>
+      </w:r>
+      <w:r>
+        <w:rPr>
+          <w:rFonts w:ascii="Consolas" w:eastAsia="Times New Roman" w:hAnsi="Consolas" w:cs="Times New Roman"/>
+          <w:color w:val="000000"/>
+          <w:kern w:val="0"/>
+          <w:sz w:val="21"/>
+          <w:szCs w:val="21"/>
+          <w:lang w:eastAsia="en-IN"/>
+          <w14:ligatures w14:val="none"/>
+        </w:rPr>
+        <w:t xml:space="preserve">, </w:t>
+      </w:r>
+      <w:r>
+        <w:rPr>
+          <w:rFonts w:ascii="Consolas" w:eastAsia="Times New Roman" w:hAnsi="Consolas" w:cs="Times New Roman"/>
+          <w:color w:val="267F99"/>
+          <w:kern w:val="0"/>
+          <w:sz w:val="21"/>
+          <w:szCs w:val="21"/>
+          <w:lang w:eastAsia="en-IN"/>
+          <w14:ligatures w14:val="none"/>
+        </w:rPr>
+        <w:t>String</w:t>
+      </w:r>
+      <w:r>
+        <w:rPr>
+          <w:rFonts w:ascii="Consolas" w:eastAsia="Times New Roman" w:hAnsi="Consolas" w:cs="Times New Roman"/>
+          <w:color w:val="000000"/>
+          <w:kern w:val="0"/>
+          <w:sz w:val="21"/>
+          <w:szCs w:val="21"/>
+          <w:lang w:eastAsia="en-IN"/>
+          <w14:ligatures w14:val="none"/>
+        </w:rPr>
+        <w:t xml:space="preserve"> </w:t>
+      </w:r>
+      <w:proofErr w:type="spellStart"/>
+      <w:r>
+        <w:rPr>
+          <w:rFonts w:ascii="Consolas" w:eastAsia="Times New Roman" w:hAnsi="Consolas" w:cs="Times New Roman"/>
+          <w:color w:val="001080"/>
+          <w:kern w:val="0"/>
+          <w:sz w:val="21"/>
+          <w:szCs w:val="21"/>
+          <w:lang w:eastAsia="en-IN"/>
+          <w14:ligatures w14:val="none"/>
+        </w:rPr>
+        <w:t>brokenLetters</w:t>
+      </w:r>
+      <w:proofErr w:type="spellEnd"/>
+      <w:r>
+        <w:rPr>
+          <w:rFonts w:ascii="Consolas" w:eastAsia="Times New Roman" w:hAnsi="Consolas" w:cs="Times New Roman"/>
+          <w:color w:val="000000"/>
+          <w:kern w:val="0"/>
+          <w:sz w:val="21"/>
+          <w:szCs w:val="21"/>
+          <w:lang w:eastAsia="en-IN"/>
+          <w14:ligatures w14:val="none"/>
+        </w:rPr>
+        <w:t>) {</w:t>
+      </w:r>
+    </w:p>
+    <w:p>
+      <w:pPr>
+        <w:shd w:val="clear" w:color="auto" w:fill="FFFFFF"/>
+        <w:spacing w:after="0" w:line="285" w:lineRule="atLeast"/>
+        <w:rPr>
+          <w:rFonts w:ascii="Consolas" w:eastAsia="Times New Roman" w:hAnsi="Consolas" w:cs="Times New Roman"/>
+          <w:color w:val="000000"/>
+          <w:kern w:val="0"/>
+          <w:sz w:val="21"/>
+          <w:szCs w:val="21"/>
+          <w:lang w:eastAsia="en-IN"/>
+          <w14:ligatures w14:val="none"/>
+        </w:rPr>
+      </w:pPr>
+      <w:r>
+        <w:rPr>
+          <w:rFonts w:ascii="Consolas" w:eastAsia="Times New Roman" w:hAnsi="Consolas" w:cs="Times New Roman"/>
+          <w:color w:val="000000"/>
+          <w:kern w:val="0"/>
+          <w:sz w:val="21"/>
+          <w:szCs w:val="21"/>
+          <w:lang w:eastAsia="en-IN"/>
+          <w14:ligatures w14:val="none"/>
+        </w:rPr>
+        <w:t xml:space="preserve">        </w:t>
+      </w:r>
+      <w:r>
+        <w:rPr>
+          <w:rFonts w:ascii="Consolas" w:eastAsia="Times New Roman" w:hAnsi="Consolas" w:cs="Times New Roman"/>
+          <w:color w:val="267F99"/>
+          <w:kern w:val="0"/>
+          <w:sz w:val="21"/>
+          <w:szCs w:val="21"/>
+          <w:lang w:eastAsia="en-IN"/>
+          <w14:ligatures w14:val="none"/>
+        </w:rPr>
+        <w:t>String</w:t>
+      </w:r>
+      <w:r>
+        <w:rPr>
+          <w:rFonts w:ascii="Consolas" w:eastAsia="Times New Roman" w:hAnsi="Consolas" w:cs="Times New Roman"/>
+          <w:color w:val="000000"/>
+          <w:kern w:val="0"/>
+          <w:sz w:val="21"/>
+          <w:szCs w:val="21"/>
+          <w:lang w:eastAsia="en-IN"/>
+          <w14:ligatures w14:val="none"/>
+        </w:rPr>
+        <w:t xml:space="preserve"> [] </w:t>
+      </w:r>
+      <w:proofErr w:type="spellStart"/>
+      <w:r>
+        <w:rPr>
+          <w:rFonts w:ascii="Consolas" w:eastAsia="Times New Roman" w:hAnsi="Consolas" w:cs="Times New Roman"/>
+          <w:color w:val="001080"/>
+          <w:kern w:val="0"/>
+          <w:sz w:val="21"/>
+          <w:szCs w:val="21"/>
+          <w:lang w:eastAsia="en-IN"/>
+          <w14:ligatures w14:val="none"/>
+        </w:rPr>
+        <w:t>textArray</w:t>
+      </w:r>
+      <w:proofErr w:type="spellEnd"/>
+      <w:r>
+        <w:rPr>
+          <w:rFonts w:ascii="Consolas" w:eastAsia="Times New Roman" w:hAnsi="Consolas" w:cs="Times New Roman"/>
+          <w:color w:val="000000"/>
+          <w:kern w:val="0"/>
+          <w:sz w:val="21"/>
+          <w:szCs w:val="21"/>
+          <w:lang w:eastAsia="en-IN"/>
+          <w14:ligatures w14:val="none"/>
+        </w:rPr>
+        <w:t>=</w:t>
+      </w:r>
+      <w:proofErr w:type="spellStart"/>
+      <w:r>
+        <w:rPr>
+          <w:rFonts w:ascii="Consolas" w:eastAsia="Times New Roman" w:hAnsi="Consolas" w:cs="Times New Roman"/>
+          <w:color w:val="001080"/>
+          <w:kern w:val="0"/>
+          <w:sz w:val="21"/>
+          <w:szCs w:val="21"/>
+          <w:lang w:eastAsia="en-IN"/>
+          <w14:ligatures w14:val="none"/>
+        </w:rPr>
+        <w:t>text</w:t>
+      </w:r>
+      <w:r>
+        <w:rPr>
+          <w:rFonts w:ascii="Consolas" w:eastAsia="Times New Roman" w:hAnsi="Consolas" w:cs="Times New Roman"/>
+          <w:color w:val="000000"/>
+          <w:kern w:val="0"/>
+          <w:sz w:val="21"/>
+          <w:szCs w:val="21"/>
+          <w:lang w:eastAsia="en-IN"/>
+          <w14:ligatures w14:val="none"/>
+        </w:rPr>
+        <w:t>.</w:t>
+      </w:r>
+      <w:r>
+        <w:rPr>
+          <w:rFonts w:ascii="Consolas" w:eastAsia="Times New Roman" w:hAnsi="Consolas" w:cs="Times New Roman"/>
+          <w:color w:val="795E26"/>
+          <w:kern w:val="0"/>
+          <w:sz w:val="21"/>
+          <w:szCs w:val="21"/>
+          <w:lang w:eastAsia="en-IN"/>
+          <w14:ligatures w14:val="none"/>
+        </w:rPr>
+        <w:t>split</w:t>
+      </w:r>
+      <w:proofErr w:type="spellEnd"/>
+      <w:r>
+        <w:rPr>
+          <w:rFonts w:ascii="Consolas" w:eastAsia="Times New Roman" w:hAnsi="Consolas" w:cs="Times New Roman"/>
+          <w:color w:val="000000"/>
+          <w:kern w:val="0"/>
+          <w:sz w:val="21"/>
+          <w:szCs w:val="21"/>
+          <w:lang w:eastAsia="en-IN"/>
+          <w14:ligatures w14:val="none"/>
+        </w:rPr>
+        <w:t>(</w:t>
+      </w:r>
+      <w:r>
+        <w:rPr>
+          <w:rFonts w:ascii="Consolas" w:eastAsia="Times New Roman" w:hAnsi="Consolas" w:cs="Times New Roman"/>
+          <w:color w:val="A31515"/>
+          <w:kern w:val="0"/>
+          <w:sz w:val="21"/>
+          <w:szCs w:val="21"/>
+          <w:lang w:eastAsia="en-IN"/>
+          <w14:ligatures w14:val="none"/>
+        </w:rPr>
+        <w:t>" "</w:t>
+      </w:r>
+      <w:r>
+        <w:rPr>
+          <w:rFonts w:ascii="Consolas" w:eastAsia="Times New Roman" w:hAnsi="Consolas" w:cs="Times New Roman"/>
+          <w:color w:val="000000"/>
+          <w:kern w:val="0"/>
+          <w:sz w:val="21"/>
+          <w:szCs w:val="21"/>
+          <w:lang w:eastAsia="en-IN"/>
+          <w14:ligatures w14:val="none"/>
+        </w:rPr>
+        <w:t>);</w:t>
+      </w:r>
+    </w:p>
+    <w:p>
+      <w:pPr>
+        <w:shd w:val="clear" w:color="auto" w:fill="FFFFFF"/>
+        <w:spacing w:after="0" w:line="285" w:lineRule="atLeast"/>
+        <w:rPr>
+          <w:rFonts w:ascii="Consolas" w:eastAsia="Times New Roman" w:hAnsi="Consolas" w:cs="Times New Roman"/>
+          <w:color w:val="000000"/>
+          <w:kern w:val="0"/>
+          <w:sz w:val="21"/>
+          <w:szCs w:val="21"/>
+          <w:lang w:eastAsia="en-IN"/>
+          <w14:ligatures w14:val="none"/>
+        </w:rPr>
+      </w:pPr>
+      <w:r>
+        <w:rPr>
+          <w:rFonts w:ascii="Consolas" w:eastAsia="Times New Roman" w:hAnsi="Consolas" w:cs="Times New Roman"/>
+          <w:color w:val="000000"/>
+          <w:kern w:val="0"/>
+          <w:sz w:val="21"/>
+          <w:szCs w:val="21"/>
+          <w:lang w:eastAsia="en-IN"/>
+          <w14:ligatures w14:val="none"/>
+        </w:rPr>
+        <w:t xml:space="preserve">        </w:t>
+      </w:r>
+      <w:r>
+        <w:rPr>
+          <w:rFonts w:ascii="Consolas" w:eastAsia="Times New Roman" w:hAnsi="Consolas" w:cs="Times New Roman"/>
+          <w:color w:val="267F99"/>
+          <w:kern w:val="0"/>
+          <w:sz w:val="21"/>
+          <w:szCs w:val="21"/>
+          <w:lang w:eastAsia="en-IN"/>
+          <w14:ligatures w14:val="none"/>
+        </w:rPr>
+        <w:t>HashMap</w:t>
+      </w:r>
+      <w:r>
+        <w:rPr>
+          <w:rFonts w:ascii="Consolas" w:eastAsia="Times New Roman" w:hAnsi="Consolas" w:cs="Times New Roman"/>
+          <w:color w:val="000000"/>
+          <w:kern w:val="0"/>
+          <w:sz w:val="21"/>
+          <w:szCs w:val="21"/>
+          <w:lang w:eastAsia="en-IN"/>
+          <w14:ligatures w14:val="none"/>
+        </w:rPr>
+        <w:t>&lt;</w:t>
+      </w:r>
+      <w:proofErr w:type="spellStart"/>
+      <w:proofErr w:type="gramStart"/>
+      <w:r>
+        <w:rPr>
+          <w:rFonts w:ascii="Consolas" w:eastAsia="Times New Roman" w:hAnsi="Consolas" w:cs="Times New Roman"/>
+          <w:color w:val="000000"/>
+          <w:kern w:val="0"/>
+          <w:sz w:val="21"/>
+          <w:szCs w:val="21"/>
+          <w:lang w:eastAsia="en-IN"/>
+          <w14:ligatures w14:val="none"/>
+        </w:rPr>
+        <w:t>Character,Integer</w:t>
+      </w:r>
+      <w:proofErr w:type="spellEnd"/>
+      <w:proofErr w:type="gramEnd"/>
+      <w:r>
+        <w:rPr>
+          <w:rFonts w:ascii="Consolas" w:eastAsia="Times New Roman" w:hAnsi="Consolas" w:cs="Times New Roman"/>
+          <w:color w:val="000000"/>
+          <w:kern w:val="0"/>
+          <w:sz w:val="21"/>
+          <w:szCs w:val="21"/>
+          <w:lang w:eastAsia="en-IN"/>
+          <w14:ligatures w14:val="none"/>
+        </w:rPr>
+        <w:t>&gt;</w:t>
+      </w:r>
+      <w:proofErr w:type="spellStart"/>
+      <w:r>
+        <w:rPr>
+          <w:rFonts w:ascii="Consolas" w:eastAsia="Times New Roman" w:hAnsi="Consolas" w:cs="Times New Roman"/>
+          <w:color w:val="000000"/>
+          <w:kern w:val="0"/>
+          <w:sz w:val="21"/>
+          <w:szCs w:val="21"/>
+          <w:lang w:eastAsia="en-IN"/>
+          <w14:ligatures w14:val="none"/>
+        </w:rPr>
+        <w:t>hashMap</w:t>
+      </w:r>
+      <w:proofErr w:type="spellEnd"/>
+      <w:r>
+        <w:rPr>
+          <w:rFonts w:ascii="Consolas" w:eastAsia="Times New Roman" w:hAnsi="Consolas" w:cs="Times New Roman"/>
+          <w:color w:val="000000"/>
+          <w:kern w:val="0"/>
+          <w:sz w:val="21"/>
+          <w:szCs w:val="21"/>
+          <w:lang w:eastAsia="en-IN"/>
+          <w14:ligatures w14:val="none"/>
+        </w:rPr>
+        <w:t>=</w:t>
+      </w:r>
+      <w:r>
+        <w:rPr>
+          <w:rFonts w:ascii="Consolas" w:eastAsia="Times New Roman" w:hAnsi="Consolas" w:cs="Times New Roman"/>
+          <w:color w:val="AF00DB"/>
+          <w:kern w:val="0"/>
+          <w:sz w:val="21"/>
+          <w:szCs w:val="21"/>
+          <w:lang w:eastAsia="en-IN"/>
+          <w14:ligatures w14:val="none"/>
+        </w:rPr>
+        <w:t>new</w:t>
+      </w:r>
+      <w:r>
+        <w:rPr>
+          <w:rFonts w:ascii="Consolas" w:eastAsia="Times New Roman" w:hAnsi="Consolas" w:cs="Times New Roman"/>
+          <w:color w:val="000000"/>
+          <w:kern w:val="0"/>
+          <w:sz w:val="21"/>
+          <w:szCs w:val="21"/>
+          <w:lang w:eastAsia="en-IN"/>
+          <w14:ligatures w14:val="none"/>
+        </w:rPr>
+        <w:t xml:space="preserve"> </w:t>
+      </w:r>
+      <w:r>
+        <w:rPr>
+          <w:rFonts w:ascii="Consolas" w:eastAsia="Times New Roman" w:hAnsi="Consolas" w:cs="Times New Roman"/>
+          <w:color w:val="267F99"/>
+          <w:kern w:val="0"/>
+          <w:sz w:val="21"/>
+          <w:szCs w:val="21"/>
+          <w:lang w:eastAsia="en-IN"/>
+          <w14:ligatures w14:val="none"/>
+        </w:rPr>
+        <w:t>HashMap</w:t>
+      </w:r>
+      <w:r>
+        <w:rPr>
+          <w:rFonts w:ascii="Consolas" w:eastAsia="Times New Roman" w:hAnsi="Consolas" w:cs="Times New Roman"/>
+          <w:color w:val="000000"/>
+          <w:kern w:val="0"/>
+          <w:sz w:val="21"/>
+          <w:szCs w:val="21"/>
+          <w:lang w:eastAsia="en-IN"/>
+          <w14:ligatures w14:val="none"/>
+        </w:rPr>
+        <w:t>&lt;&gt;();</w:t>
+      </w:r>
+    </w:p>
+    <w:p>
+      <w:pPr>
+        <w:shd w:val="clear" w:color="auto" w:fill="FFFFFF"/>
+        <w:spacing w:after="0" w:line="285" w:lineRule="atLeast"/>
+        <w:rPr>
+          <w:rFonts w:ascii="Consolas" w:eastAsia="Times New Roman" w:hAnsi="Consolas" w:cs="Times New Roman"/>
+          <w:color w:val="000000"/>
+          <w:kern w:val="0"/>
+          <w:sz w:val="21"/>
+          <w:szCs w:val="21"/>
+          <w:lang w:eastAsia="en-IN"/>
+          <w14:ligatures w14:val="none"/>
+        </w:rPr>
+      </w:pPr>
+      <w:r>
+        <w:rPr>
+          <w:rFonts w:ascii="Consolas" w:eastAsia="Times New Roman" w:hAnsi="Consolas" w:cs="Times New Roman"/>
+          <w:color w:val="000000"/>
+          <w:kern w:val="0"/>
+          <w:sz w:val="21"/>
+          <w:szCs w:val="21"/>
+          <w:lang w:eastAsia="en-IN"/>
+          <w14:ligatures w14:val="none"/>
+        </w:rPr>
+        <w:t xml:space="preserve">        </w:t>
+      </w:r>
+      <w:r>
+        <w:rPr>
+          <w:rFonts w:ascii="Consolas" w:eastAsia="Times New Roman" w:hAnsi="Consolas" w:cs="Times New Roman"/>
+          <w:color w:val="267F99"/>
+          <w:kern w:val="0"/>
+          <w:sz w:val="21"/>
+          <w:szCs w:val="21"/>
+          <w:lang w:eastAsia="en-IN"/>
+          <w14:ligatures w14:val="none"/>
+        </w:rPr>
+        <w:t>int</w:t>
+      </w:r>
+      <w:r>
+        <w:rPr>
+          <w:rFonts w:ascii="Consolas" w:eastAsia="Times New Roman" w:hAnsi="Consolas" w:cs="Times New Roman"/>
+          <w:color w:val="000000"/>
+          <w:kern w:val="0"/>
+          <w:sz w:val="21"/>
+          <w:szCs w:val="21"/>
+          <w:lang w:eastAsia="en-IN"/>
+          <w14:ligatures w14:val="none"/>
+        </w:rPr>
+        <w:t xml:space="preserve"> </w:t>
+      </w:r>
+      <w:proofErr w:type="spellStart"/>
+      <w:proofErr w:type="gramStart"/>
+      <w:r>
+        <w:rPr>
+          <w:rFonts w:ascii="Consolas" w:eastAsia="Times New Roman" w:hAnsi="Consolas" w:cs="Times New Roman"/>
+          <w:color w:val="001080"/>
+          <w:kern w:val="0"/>
+          <w:sz w:val="21"/>
+          <w:szCs w:val="21"/>
+          <w:lang w:eastAsia="en-IN"/>
+          <w14:ligatures w14:val="none"/>
+        </w:rPr>
+        <w:t>i</w:t>
+      </w:r>
+      <w:r>
+        <w:rPr>
+          <w:rFonts w:ascii="Consolas" w:eastAsia="Times New Roman" w:hAnsi="Consolas" w:cs="Times New Roman"/>
+          <w:color w:val="000000"/>
+          <w:kern w:val="0"/>
+          <w:sz w:val="21"/>
+          <w:szCs w:val="21"/>
+          <w:lang w:eastAsia="en-IN"/>
+          <w14:ligatures w14:val="none"/>
+        </w:rPr>
+        <w:t>,</w:t>
+      </w:r>
+      <w:r>
+        <w:rPr>
+          <w:rFonts w:ascii="Consolas" w:eastAsia="Times New Roman" w:hAnsi="Consolas" w:cs="Times New Roman"/>
+          <w:color w:val="001080"/>
+          <w:kern w:val="0"/>
+          <w:sz w:val="21"/>
+          <w:szCs w:val="21"/>
+          <w:lang w:eastAsia="en-IN"/>
+          <w14:ligatures w14:val="none"/>
+        </w:rPr>
+        <w:t>j</w:t>
+      </w:r>
+      <w:proofErr w:type="spellEnd"/>
+      <w:proofErr w:type="gramEnd"/>
+      <w:r>
+        <w:rPr>
+          <w:rFonts w:ascii="Consolas" w:eastAsia="Times New Roman" w:hAnsi="Consolas" w:cs="Times New Roman"/>
+          <w:color w:val="000000"/>
+          <w:kern w:val="0"/>
+          <w:sz w:val="21"/>
+          <w:szCs w:val="21"/>
+          <w:lang w:eastAsia="en-IN"/>
+          <w14:ligatures w14:val="none"/>
+        </w:rPr>
+        <w:t>;</w:t>
+      </w:r>
+    </w:p>
+    <w:p>
+      <w:pPr>
+        <w:shd w:val="clear" w:color="auto" w:fill="FFFFFF"/>
+        <w:spacing w:after="0" w:line="285" w:lineRule="atLeast"/>
+        <w:rPr>
+          <w:rFonts w:ascii="Consolas" w:eastAsia="Times New Roman" w:hAnsi="Consolas" w:cs="Times New Roman"/>
+          <w:color w:val="000000"/>
+          <w:kern w:val="0"/>
+          <w:sz w:val="21"/>
+          <w:szCs w:val="21"/>
+          <w:lang w:eastAsia="en-IN"/>
+          <w14:ligatures w14:val="none"/>
+        </w:rPr>
+      </w:pPr>
+      <w:r>
+        <w:rPr>
+          <w:rFonts w:ascii="Consolas" w:eastAsia="Times New Roman" w:hAnsi="Consolas" w:cs="Times New Roman"/>
+          <w:color w:val="000000"/>
+          <w:kern w:val="0"/>
+          <w:sz w:val="21"/>
+          <w:szCs w:val="21"/>
+          <w:lang w:eastAsia="en-IN"/>
+          <w14:ligatures w14:val="none"/>
+        </w:rPr>
+        <w:t xml:space="preserve">        </w:t>
+      </w:r>
+      <w:r>
+        <w:rPr>
+          <w:rFonts w:ascii="Consolas" w:eastAsia="Times New Roman" w:hAnsi="Consolas" w:cs="Times New Roman"/>
+          <w:color w:val="AF00DB"/>
+          <w:kern w:val="0"/>
+          <w:sz w:val="21"/>
+          <w:szCs w:val="21"/>
+          <w:lang w:eastAsia="en-IN"/>
+          <w14:ligatures w14:val="none"/>
+        </w:rPr>
+        <w:t>for</w:t>
+      </w:r>
+      <w:r>
+        <w:rPr>
+          <w:rFonts w:ascii="Consolas" w:eastAsia="Times New Roman" w:hAnsi="Consolas" w:cs="Times New Roman"/>
+          <w:color w:val="000000"/>
+          <w:kern w:val="0"/>
+          <w:sz w:val="21"/>
+          <w:szCs w:val="21"/>
+          <w:lang w:eastAsia="en-IN"/>
+          <w14:ligatures w14:val="none"/>
+        </w:rPr>
+        <w:t>(</w:t>
+      </w:r>
+      <w:proofErr w:type="spellStart"/>
+      <w:r>
+        <w:rPr>
+          <w:rFonts w:ascii="Consolas" w:eastAsia="Times New Roman" w:hAnsi="Consolas" w:cs="Times New Roman"/>
+          <w:color w:val="000000"/>
+          <w:kern w:val="0"/>
+          <w:sz w:val="21"/>
+          <w:szCs w:val="21"/>
+          <w:lang w:eastAsia="en-IN"/>
+          <w14:ligatures w14:val="none"/>
+        </w:rPr>
+        <w:t>i</w:t>
+      </w:r>
+      <w:proofErr w:type="spellEnd"/>
+      <w:r>
+        <w:rPr>
+          <w:rFonts w:ascii="Consolas" w:eastAsia="Times New Roman" w:hAnsi="Consolas" w:cs="Times New Roman"/>
+          <w:color w:val="000000"/>
+          <w:kern w:val="0"/>
+          <w:sz w:val="21"/>
+          <w:szCs w:val="21"/>
+          <w:lang w:eastAsia="en-IN"/>
+          <w14:ligatures w14:val="none"/>
+        </w:rPr>
+        <w:t>=</w:t>
+      </w:r>
+      <w:proofErr w:type="gramStart"/>
+      <w:r>
+        <w:rPr>
+          <w:rFonts w:ascii="Consolas" w:eastAsia="Times New Roman" w:hAnsi="Consolas" w:cs="Times New Roman"/>
+          <w:color w:val="098658"/>
+          <w:kern w:val="0"/>
+          <w:sz w:val="21"/>
+          <w:szCs w:val="21"/>
+          <w:lang w:eastAsia="en-IN"/>
+          <w14:ligatures w14:val="none"/>
+        </w:rPr>
+        <w:t>0</w:t>
+      </w:r>
+      <w:r>
+        <w:rPr>
+          <w:rFonts w:ascii="Consolas" w:eastAsia="Times New Roman" w:hAnsi="Consolas" w:cs="Times New Roman"/>
+          <w:color w:val="000000"/>
+          <w:kern w:val="0"/>
+          <w:sz w:val="21"/>
+          <w:szCs w:val="21"/>
+          <w:lang w:eastAsia="en-IN"/>
+          <w14:ligatures w14:val="none"/>
+        </w:rPr>
+        <w:t>;i&lt;</w:t>
+      </w:r>
+      <w:proofErr w:type="spellStart"/>
+      <w:r>
+        <w:rPr>
+          <w:rFonts w:ascii="Consolas" w:eastAsia="Times New Roman" w:hAnsi="Consolas" w:cs="Times New Roman"/>
+          <w:color w:val="001080"/>
+          <w:kern w:val="0"/>
+          <w:sz w:val="21"/>
+          <w:szCs w:val="21"/>
+          <w:lang w:eastAsia="en-IN"/>
+          <w14:ligatures w14:val="none"/>
+        </w:rPr>
+        <w:t>brokenLetters</w:t>
+      </w:r>
+      <w:r>
+        <w:rPr>
+          <w:rFonts w:ascii="Consolas" w:eastAsia="Times New Roman" w:hAnsi="Consolas" w:cs="Times New Roman"/>
+          <w:color w:val="000000"/>
+          <w:kern w:val="0"/>
+          <w:sz w:val="21"/>
+          <w:szCs w:val="21"/>
+          <w:lang w:eastAsia="en-IN"/>
+          <w14:ligatures w14:val="none"/>
+        </w:rPr>
+        <w:t>.</w:t>
+      </w:r>
+      <w:r>
+        <w:rPr>
+          <w:rFonts w:ascii="Consolas" w:eastAsia="Times New Roman" w:hAnsi="Consolas" w:cs="Times New Roman"/>
+          <w:color w:val="795E26"/>
+          <w:kern w:val="0"/>
+          <w:sz w:val="21"/>
+          <w:szCs w:val="21"/>
+          <w:lang w:eastAsia="en-IN"/>
+          <w14:ligatures w14:val="none"/>
+        </w:rPr>
+        <w:t>length</w:t>
+      </w:r>
+      <w:proofErr w:type="spellEnd"/>
+      <w:proofErr w:type="gramEnd"/>
+      <w:r>
+        <w:rPr>
+          <w:rFonts w:ascii="Consolas" w:eastAsia="Times New Roman" w:hAnsi="Consolas" w:cs="Times New Roman"/>
+          <w:color w:val="000000"/>
+          <w:kern w:val="0"/>
+          <w:sz w:val="21"/>
+          <w:szCs w:val="21"/>
+          <w:lang w:eastAsia="en-IN"/>
+          <w14:ligatures w14:val="none"/>
+        </w:rPr>
+        <w:t>();</w:t>
+      </w:r>
+      <w:proofErr w:type="spellStart"/>
+      <w:r>
+        <w:rPr>
+          <w:rFonts w:ascii="Consolas" w:eastAsia="Times New Roman" w:hAnsi="Consolas" w:cs="Times New Roman"/>
+          <w:color w:val="000000"/>
+          <w:kern w:val="0"/>
+          <w:sz w:val="21"/>
+          <w:szCs w:val="21"/>
+          <w:lang w:eastAsia="en-IN"/>
+          <w14:ligatures w14:val="none"/>
+        </w:rPr>
+        <w:t>i</w:t>
+      </w:r>
+      <w:proofErr w:type="spellEnd"/>
+      <w:r>
+        <w:rPr>
+          <w:rFonts w:ascii="Consolas" w:eastAsia="Times New Roman" w:hAnsi="Consolas" w:cs="Times New Roman"/>
+          <w:color w:val="000000"/>
+          <w:kern w:val="0"/>
+          <w:sz w:val="21"/>
+          <w:szCs w:val="21"/>
+          <w:lang w:eastAsia="en-IN"/>
+          <w14:ligatures w14:val="none"/>
+        </w:rPr>
+        <w:t>++){</w:t>
+      </w:r>
+    </w:p>
+    <w:p>
+      <w:pPr>
+        <w:shd w:val="clear" w:color="auto" w:fill="FFFFFF"/>
+        <w:spacing w:after="0" w:line="285" w:lineRule="atLeast"/>
+        <w:rPr>
+          <w:rFonts w:ascii="Consolas" w:eastAsia="Times New Roman" w:hAnsi="Consolas" w:cs="Times New Roman"/>
+          <w:color w:val="000000"/>
+          <w:kern w:val="0"/>
+          <w:sz w:val="21"/>
+          <w:szCs w:val="21"/>
+          <w:lang w:eastAsia="en-IN"/>
+          <w14:ligatures w14:val="none"/>
+        </w:rPr>
+      </w:pPr>
+      <w:r>
+        <w:rPr>
+          <w:rFonts w:ascii="Consolas" w:eastAsia="Times New Roman" w:hAnsi="Consolas" w:cs="Times New Roman"/>
+          <w:color w:val="000000"/>
+          <w:kern w:val="0"/>
+          <w:sz w:val="21"/>
+          <w:szCs w:val="21"/>
+          <w:lang w:eastAsia="en-IN"/>
+          <w14:ligatures w14:val="none"/>
+        </w:rPr>
+        <w:t xml:space="preserve">            </w:t>
+      </w:r>
+      <w:proofErr w:type="spellStart"/>
+      <w:proofErr w:type="gramStart"/>
+      <w:r>
+        <w:rPr>
+          <w:rFonts w:ascii="Consolas" w:eastAsia="Times New Roman" w:hAnsi="Consolas" w:cs="Times New Roman"/>
+          <w:color w:val="001080"/>
+          <w:kern w:val="0"/>
+          <w:sz w:val="21"/>
+          <w:szCs w:val="21"/>
+          <w:lang w:eastAsia="en-IN"/>
+          <w14:ligatures w14:val="none"/>
+        </w:rPr>
+        <w:t>hashMap</w:t>
+      </w:r>
+      <w:r>
+        <w:rPr>
+          <w:rFonts w:ascii="Consolas" w:eastAsia="Times New Roman" w:hAnsi="Consolas" w:cs="Times New Roman"/>
+          <w:color w:val="000000"/>
+          <w:kern w:val="0"/>
+          <w:sz w:val="21"/>
+          <w:szCs w:val="21"/>
+          <w:lang w:eastAsia="en-IN"/>
+          <w14:ligatures w14:val="none"/>
+        </w:rPr>
+        <w:t>.</w:t>
+      </w:r>
+      <w:r>
+        <w:rPr>
+          <w:rFonts w:ascii="Consolas" w:eastAsia="Times New Roman" w:hAnsi="Consolas" w:cs="Times New Roman"/>
+          <w:color w:val="795E26"/>
+          <w:kern w:val="0"/>
+          <w:sz w:val="21"/>
+          <w:szCs w:val="21"/>
+          <w:lang w:eastAsia="en-IN"/>
+          <w14:ligatures w14:val="none"/>
+        </w:rPr>
+        <w:t>put</w:t>
+      </w:r>
+      <w:proofErr w:type="spellEnd"/>
+      <w:r>
+        <w:rPr>
+          <w:rFonts w:ascii="Consolas" w:eastAsia="Times New Roman" w:hAnsi="Consolas" w:cs="Times New Roman"/>
+          <w:color w:val="000000"/>
+          <w:kern w:val="0"/>
+          <w:sz w:val="21"/>
+          <w:szCs w:val="21"/>
+          <w:lang w:eastAsia="en-IN"/>
+          <w14:ligatures w14:val="none"/>
+        </w:rPr>
+        <w:t>(</w:t>
+      </w:r>
+      <w:proofErr w:type="spellStart"/>
+      <w:proofErr w:type="gramEnd"/>
+      <w:r>
+        <w:rPr>
+          <w:rFonts w:ascii="Consolas" w:eastAsia="Times New Roman" w:hAnsi="Consolas" w:cs="Times New Roman"/>
+          <w:color w:val="001080"/>
+          <w:kern w:val="0"/>
+          <w:sz w:val="21"/>
+          <w:szCs w:val="21"/>
+          <w:lang w:eastAsia="en-IN"/>
+          <w14:ligatures w14:val="none"/>
+        </w:rPr>
+        <w:t>brokenLetters</w:t>
+      </w:r>
+      <w:r>
+        <w:rPr>
+          <w:rFonts w:ascii="Consolas" w:eastAsia="Times New Roman" w:hAnsi="Consolas" w:cs="Times New Roman"/>
+          <w:color w:val="000000"/>
+          <w:kern w:val="0"/>
+          <w:sz w:val="21"/>
+          <w:szCs w:val="21"/>
+          <w:lang w:eastAsia="en-IN"/>
+          <w14:ligatures w14:val="none"/>
+        </w:rPr>
+        <w:t>.</w:t>
+      </w:r>
+      <w:r>
+        <w:rPr>
+          <w:rFonts w:ascii="Consolas" w:eastAsia="Times New Roman" w:hAnsi="Consolas" w:cs="Times New Roman"/>
+          <w:color w:val="795E26"/>
+          <w:kern w:val="0"/>
+          <w:sz w:val="21"/>
+          <w:szCs w:val="21"/>
+          <w:lang w:eastAsia="en-IN"/>
+          <w14:ligatures w14:val="none"/>
+        </w:rPr>
+        <w:t>charAt</w:t>
+      </w:r>
+      <w:proofErr w:type="spellEnd"/>
+      <w:r>
+        <w:rPr>
+          <w:rFonts w:ascii="Consolas" w:eastAsia="Times New Roman" w:hAnsi="Consolas" w:cs="Times New Roman"/>
+          <w:color w:val="000000"/>
+          <w:kern w:val="0"/>
+          <w:sz w:val="21"/>
+          <w:szCs w:val="21"/>
+          <w:lang w:eastAsia="en-IN"/>
+          <w14:ligatures w14:val="none"/>
+        </w:rPr>
+        <w:t>(</w:t>
+      </w:r>
+      <w:proofErr w:type="spellStart"/>
+      <w:r>
+        <w:rPr>
+          <w:rFonts w:ascii="Consolas" w:eastAsia="Times New Roman" w:hAnsi="Consolas" w:cs="Times New Roman"/>
+          <w:color w:val="000000"/>
+          <w:kern w:val="0"/>
+          <w:sz w:val="21"/>
+          <w:szCs w:val="21"/>
+          <w:lang w:eastAsia="en-IN"/>
+          <w14:ligatures w14:val="none"/>
+        </w:rPr>
+        <w:t>i</w:t>
+      </w:r>
+      <w:proofErr w:type="spellEnd"/>
+      <w:r>
+        <w:rPr>
+          <w:rFonts w:ascii="Consolas" w:eastAsia="Times New Roman" w:hAnsi="Consolas" w:cs="Times New Roman"/>
+          <w:color w:val="000000"/>
+          <w:kern w:val="0"/>
+          <w:sz w:val="21"/>
+          <w:szCs w:val="21"/>
+          <w:lang w:eastAsia="en-IN"/>
+          <w14:ligatures w14:val="none"/>
+        </w:rPr>
+        <w:t>),</w:t>
+      </w:r>
+      <w:r>
+        <w:rPr>
+          <w:rFonts w:ascii="Consolas" w:eastAsia="Times New Roman" w:hAnsi="Consolas" w:cs="Times New Roman"/>
+          <w:color w:val="098658"/>
+          <w:kern w:val="0"/>
+          <w:sz w:val="21"/>
+          <w:szCs w:val="21"/>
+          <w:lang w:eastAsia="en-IN"/>
+          <w14:ligatures w14:val="none"/>
+        </w:rPr>
+        <w:t>1</w:t>
+      </w:r>
+      <w:r>
+        <w:rPr>
+          <w:rFonts w:ascii="Consolas" w:eastAsia="Times New Roman" w:hAnsi="Consolas" w:cs="Times New Roman"/>
+          <w:color w:val="000000"/>
+          <w:kern w:val="0"/>
+          <w:sz w:val="21"/>
+          <w:szCs w:val="21"/>
+          <w:lang w:eastAsia="en-IN"/>
+          <w14:ligatures w14:val="none"/>
+        </w:rPr>
+        <w:t>);</w:t>
+      </w:r>
+    </w:p>
+    <w:p>
+      <w:pPr>
+        <w:shd w:val="clear" w:color="auto" w:fill="FFFFFF"/>
+        <w:spacing w:after="0" w:line="285" w:lineRule="atLeast"/>
+        <w:rPr>
+          <w:rFonts w:ascii="Consolas" w:eastAsia="Times New Roman" w:hAnsi="Consolas" w:cs="Times New Roman"/>
+          <w:color w:val="000000"/>
+          <w:kern w:val="0"/>
+          <w:sz w:val="21"/>
+          <w:szCs w:val="21"/>
+          <w:lang w:eastAsia="en-IN"/>
+          <w14:ligatures w14:val="none"/>
+        </w:rPr>
+      </w:pPr>
+      <w:r>
+        <w:rPr>
+          <w:rFonts w:ascii="Consolas" w:eastAsia="Times New Roman" w:hAnsi="Consolas" w:cs="Times New Roman"/>
+          <w:color w:val="000000"/>
+          <w:kern w:val="0"/>
+          <w:sz w:val="21"/>
+          <w:szCs w:val="21"/>
+          <w:lang w:eastAsia="en-IN"/>
+          <w14:ligatures w14:val="none"/>
+        </w:rPr>
+        <w:t>        }</w:t>
+      </w:r>
+    </w:p>
+    <w:p>
+      <w:pPr>
+        <w:shd w:val="clear" w:color="auto" w:fill="FFFFFF"/>
+        <w:spacing w:after="0" w:line="285" w:lineRule="atLeast"/>
+        <w:rPr>
+          <w:rFonts w:ascii="Consolas" w:eastAsia="Times New Roman" w:hAnsi="Consolas" w:cs="Times New Roman"/>
+          <w:color w:val="000000"/>
+          <w:kern w:val="0"/>
+          <w:sz w:val="21"/>
+          <w:szCs w:val="21"/>
+          <w:lang w:eastAsia="en-IN"/>
+          <w14:ligatures w14:val="none"/>
+        </w:rPr>
+      </w:pPr>
+    </w:p>
+    <w:p>
+      <w:pPr>
+        <w:shd w:val="clear" w:color="auto" w:fill="FFFFFF"/>
+        <w:spacing w:after="0" w:line="285" w:lineRule="atLeast"/>
+        <w:rPr>
+          <w:rFonts w:ascii="Consolas" w:eastAsia="Times New Roman" w:hAnsi="Consolas" w:cs="Times New Roman"/>
+          <w:color w:val="000000"/>
+          <w:kern w:val="0"/>
+          <w:sz w:val="21"/>
+          <w:szCs w:val="21"/>
+          <w:lang w:eastAsia="en-IN"/>
+          <w14:ligatures w14:val="none"/>
+        </w:rPr>
+      </w:pPr>
+      <w:r>
+        <w:rPr>
+          <w:rFonts w:ascii="Consolas" w:eastAsia="Times New Roman" w:hAnsi="Consolas" w:cs="Times New Roman"/>
+          <w:color w:val="000000"/>
+          <w:kern w:val="0"/>
+          <w:sz w:val="21"/>
+          <w:szCs w:val="21"/>
+          <w:lang w:eastAsia="en-IN"/>
+          <w14:ligatures w14:val="none"/>
+        </w:rPr>
+        <w:t xml:space="preserve">        </w:t>
+      </w:r>
+      <w:r>
+        <w:rPr>
+          <w:rFonts w:ascii="Consolas" w:eastAsia="Times New Roman" w:hAnsi="Consolas" w:cs="Times New Roman"/>
+          <w:color w:val="267F99"/>
+          <w:kern w:val="0"/>
+          <w:sz w:val="21"/>
+          <w:szCs w:val="21"/>
+          <w:lang w:eastAsia="en-IN"/>
+          <w14:ligatures w14:val="none"/>
+        </w:rPr>
+        <w:t>int</w:t>
+      </w:r>
+      <w:r>
+        <w:rPr>
+          <w:rFonts w:ascii="Consolas" w:eastAsia="Times New Roman" w:hAnsi="Consolas" w:cs="Times New Roman"/>
+          <w:color w:val="000000"/>
+          <w:kern w:val="0"/>
+          <w:sz w:val="21"/>
+          <w:szCs w:val="21"/>
+          <w:lang w:eastAsia="en-IN"/>
+          <w14:ligatures w14:val="none"/>
+        </w:rPr>
+        <w:t xml:space="preserve"> </w:t>
+      </w:r>
+      <w:r>
+        <w:rPr>
+          <w:rFonts w:ascii="Consolas" w:eastAsia="Times New Roman" w:hAnsi="Consolas" w:cs="Times New Roman"/>
+          <w:color w:val="001080"/>
+          <w:kern w:val="0"/>
+          <w:sz w:val="21"/>
+          <w:szCs w:val="21"/>
+          <w:lang w:eastAsia="en-IN"/>
+          <w14:ligatures w14:val="none"/>
+        </w:rPr>
+        <w:t>res</w:t>
+      </w:r>
+      <w:r>
+        <w:rPr>
+          <w:rFonts w:ascii="Consolas" w:eastAsia="Times New Roman" w:hAnsi="Consolas" w:cs="Times New Roman"/>
+          <w:color w:val="000000"/>
+          <w:kern w:val="0"/>
+          <w:sz w:val="21"/>
+          <w:szCs w:val="21"/>
+          <w:lang w:eastAsia="en-IN"/>
+          <w14:ligatures w14:val="none"/>
+        </w:rPr>
+        <w:t>=</w:t>
+      </w:r>
+      <w:r>
+        <w:rPr>
+          <w:rFonts w:ascii="Consolas" w:eastAsia="Times New Roman" w:hAnsi="Consolas" w:cs="Times New Roman"/>
+          <w:color w:val="098658"/>
+          <w:kern w:val="0"/>
+          <w:sz w:val="21"/>
+          <w:szCs w:val="21"/>
+          <w:lang w:eastAsia="en-IN"/>
+          <w14:ligatures w14:val="none"/>
+        </w:rPr>
+        <w:t>0</w:t>
+      </w:r>
+      <w:r>
+        <w:rPr>
+          <w:rFonts w:ascii="Consolas" w:eastAsia="Times New Roman" w:hAnsi="Consolas" w:cs="Times New Roman"/>
+          <w:color w:val="000000"/>
+          <w:kern w:val="0"/>
+          <w:sz w:val="21"/>
+          <w:szCs w:val="21"/>
+          <w:lang w:eastAsia="en-IN"/>
+          <w14:ligatures w14:val="none"/>
+        </w:rPr>
+        <w:t>;</w:t>
+      </w:r>
+    </w:p>
+    <w:p>
+      <w:pPr>
+        <w:shd w:val="clear" w:color="auto" w:fill="FFFFFF"/>
+        <w:spacing w:after="0" w:line="285" w:lineRule="atLeast"/>
+        <w:rPr>
+          <w:rFonts w:ascii="Consolas" w:eastAsia="Times New Roman" w:hAnsi="Consolas" w:cs="Times New Roman"/>
+          <w:color w:val="000000"/>
+          <w:kern w:val="0"/>
+          <w:sz w:val="21"/>
+          <w:szCs w:val="21"/>
+          <w:lang w:eastAsia="en-IN"/>
+          <w14:ligatures w14:val="none"/>
+        </w:rPr>
+      </w:pPr>
+      <w:r>
+        <w:rPr>
+          <w:rFonts w:ascii="Consolas" w:eastAsia="Times New Roman" w:hAnsi="Consolas" w:cs="Times New Roman"/>
+          <w:color w:val="000000"/>
+          <w:kern w:val="0"/>
+          <w:sz w:val="21"/>
+          <w:szCs w:val="21"/>
+          <w:lang w:eastAsia="en-IN"/>
+          <w14:ligatures w14:val="none"/>
+        </w:rPr>
+        <w:t xml:space="preserve">        </w:t>
+      </w:r>
+      <w:r>
+        <w:rPr>
+          <w:rFonts w:ascii="Consolas" w:eastAsia="Times New Roman" w:hAnsi="Consolas" w:cs="Times New Roman"/>
+          <w:color w:val="AF00DB"/>
+          <w:kern w:val="0"/>
+          <w:sz w:val="21"/>
+          <w:szCs w:val="21"/>
+          <w:lang w:eastAsia="en-IN"/>
+          <w14:ligatures w14:val="none"/>
+        </w:rPr>
+        <w:t>for</w:t>
+      </w:r>
+      <w:r>
+        <w:rPr>
+          <w:rFonts w:ascii="Consolas" w:eastAsia="Times New Roman" w:hAnsi="Consolas" w:cs="Times New Roman"/>
+          <w:color w:val="000000"/>
+          <w:kern w:val="0"/>
+          <w:sz w:val="21"/>
+          <w:szCs w:val="21"/>
+          <w:lang w:eastAsia="en-IN"/>
+          <w14:ligatures w14:val="none"/>
+        </w:rPr>
+        <w:t>(</w:t>
+      </w:r>
+      <w:proofErr w:type="spellStart"/>
+      <w:r>
+        <w:rPr>
+          <w:rFonts w:ascii="Consolas" w:eastAsia="Times New Roman" w:hAnsi="Consolas" w:cs="Times New Roman"/>
+          <w:color w:val="000000"/>
+          <w:kern w:val="0"/>
+          <w:sz w:val="21"/>
+          <w:szCs w:val="21"/>
+          <w:lang w:eastAsia="en-IN"/>
+          <w14:ligatures w14:val="none"/>
+        </w:rPr>
+        <w:t>i</w:t>
+      </w:r>
+      <w:proofErr w:type="spellEnd"/>
+      <w:r>
+        <w:rPr>
+          <w:rFonts w:ascii="Consolas" w:eastAsia="Times New Roman" w:hAnsi="Consolas" w:cs="Times New Roman"/>
+          <w:color w:val="000000"/>
+          <w:kern w:val="0"/>
+          <w:sz w:val="21"/>
+          <w:szCs w:val="21"/>
+          <w:lang w:eastAsia="en-IN"/>
+          <w14:ligatures w14:val="none"/>
+        </w:rPr>
+        <w:t>=</w:t>
+      </w:r>
+      <w:proofErr w:type="gramStart"/>
+      <w:r>
+        <w:rPr>
+          <w:rFonts w:ascii="Consolas" w:eastAsia="Times New Roman" w:hAnsi="Consolas" w:cs="Times New Roman"/>
+          <w:color w:val="098658"/>
+          <w:kern w:val="0"/>
+          <w:sz w:val="21"/>
+          <w:szCs w:val="21"/>
+          <w:lang w:eastAsia="en-IN"/>
+          <w14:ligatures w14:val="none"/>
+        </w:rPr>
+        <w:t>0</w:t>
+      </w:r>
+      <w:r>
+        <w:rPr>
+          <w:rFonts w:ascii="Consolas" w:eastAsia="Times New Roman" w:hAnsi="Consolas" w:cs="Times New Roman"/>
+          <w:color w:val="000000"/>
+          <w:kern w:val="0"/>
+          <w:sz w:val="21"/>
+          <w:szCs w:val="21"/>
+          <w:lang w:eastAsia="en-IN"/>
+          <w14:ligatures w14:val="none"/>
+        </w:rPr>
+        <w:t>;i&lt;</w:t>
+      </w:r>
+      <w:proofErr w:type="spellStart"/>
+      <w:r>
+        <w:rPr>
+          <w:rFonts w:ascii="Consolas" w:eastAsia="Times New Roman" w:hAnsi="Consolas" w:cs="Times New Roman"/>
+          <w:color w:val="001080"/>
+          <w:kern w:val="0"/>
+          <w:sz w:val="21"/>
+          <w:szCs w:val="21"/>
+          <w:lang w:eastAsia="en-IN"/>
+          <w14:ligatures w14:val="none"/>
+        </w:rPr>
+        <w:t>textArray</w:t>
+      </w:r>
+      <w:r>
+        <w:rPr>
+          <w:rFonts w:ascii="Consolas" w:eastAsia="Times New Roman" w:hAnsi="Consolas" w:cs="Times New Roman"/>
+          <w:color w:val="000000"/>
+          <w:kern w:val="0"/>
+          <w:sz w:val="21"/>
+          <w:szCs w:val="21"/>
+          <w:lang w:eastAsia="en-IN"/>
+          <w14:ligatures w14:val="none"/>
+        </w:rPr>
+        <w:t>.</w:t>
+      </w:r>
+      <w:r>
+        <w:rPr>
+          <w:rFonts w:ascii="Consolas" w:eastAsia="Times New Roman" w:hAnsi="Consolas" w:cs="Times New Roman"/>
+          <w:color w:val="001080"/>
+          <w:kern w:val="0"/>
+          <w:sz w:val="21"/>
+          <w:szCs w:val="21"/>
+          <w:lang w:eastAsia="en-IN"/>
+          <w14:ligatures w14:val="none"/>
+        </w:rPr>
+        <w:t>length</w:t>
+      </w:r>
+      <w:proofErr w:type="gramEnd"/>
+      <w:r>
+        <w:rPr>
+          <w:rFonts w:ascii="Consolas" w:eastAsia="Times New Roman" w:hAnsi="Consolas" w:cs="Times New Roman"/>
+          <w:color w:val="000000"/>
+          <w:kern w:val="0"/>
+          <w:sz w:val="21"/>
+          <w:szCs w:val="21"/>
+          <w:lang w:eastAsia="en-IN"/>
+          <w14:ligatures w14:val="none"/>
+        </w:rPr>
+        <w:t>;i</w:t>
+      </w:r>
+      <w:proofErr w:type="spellEnd"/>
+      <w:r>
+        <w:rPr>
+          <w:rFonts w:ascii="Consolas" w:eastAsia="Times New Roman" w:hAnsi="Consolas" w:cs="Times New Roman"/>
+          <w:color w:val="000000"/>
+          <w:kern w:val="0"/>
+          <w:sz w:val="21"/>
+          <w:szCs w:val="21"/>
+          <w:lang w:eastAsia="en-IN"/>
+          <w14:ligatures w14:val="none"/>
+        </w:rPr>
+        <w:t>++){</w:t>
+      </w:r>
+    </w:p>
+    <w:p>
+      <w:pPr>
+        <w:shd w:val="clear" w:color="auto" w:fill="FFFFFF"/>
+        <w:spacing w:after="0" w:line="285" w:lineRule="atLeast"/>
+        <w:rPr>
+          <w:rFonts w:ascii="Consolas" w:eastAsia="Times New Roman" w:hAnsi="Consolas" w:cs="Times New Roman"/>
+          <w:color w:val="000000"/>
+          <w:kern w:val="0"/>
+          <w:sz w:val="21"/>
+          <w:szCs w:val="21"/>
+          <w:lang w:eastAsia="en-IN"/>
+          <w14:ligatures w14:val="none"/>
+        </w:rPr>
+      </w:pPr>
+      <w:r>
+        <w:rPr>
+          <w:rFonts w:ascii="Consolas" w:eastAsia="Times New Roman" w:hAnsi="Consolas" w:cs="Times New Roman"/>
+          <w:color w:val="000000"/>
+          <w:kern w:val="0"/>
+          <w:sz w:val="21"/>
+          <w:szCs w:val="21"/>
+          <w:lang w:eastAsia="en-IN"/>
+          <w14:ligatures w14:val="none"/>
+        </w:rPr>
+        <w:t xml:space="preserve">            </w:t>
+      </w:r>
+      <w:r>
+        <w:rPr>
+          <w:rFonts w:ascii="Consolas" w:eastAsia="Times New Roman" w:hAnsi="Consolas" w:cs="Times New Roman"/>
+          <w:color w:val="267F99"/>
+          <w:kern w:val="0"/>
+          <w:sz w:val="21"/>
+          <w:szCs w:val="21"/>
+          <w:lang w:eastAsia="en-IN"/>
+          <w14:ligatures w14:val="none"/>
+        </w:rPr>
+        <w:t>String</w:t>
+      </w:r>
+      <w:r>
+        <w:rPr>
+          <w:rFonts w:ascii="Consolas" w:eastAsia="Times New Roman" w:hAnsi="Consolas" w:cs="Times New Roman"/>
+          <w:color w:val="000000"/>
+          <w:kern w:val="0"/>
+          <w:sz w:val="21"/>
+          <w:szCs w:val="21"/>
+          <w:lang w:eastAsia="en-IN"/>
+          <w14:ligatures w14:val="none"/>
+        </w:rPr>
+        <w:t xml:space="preserve"> </w:t>
+      </w:r>
+      <w:r>
+        <w:rPr>
+          <w:rFonts w:ascii="Consolas" w:eastAsia="Times New Roman" w:hAnsi="Consolas" w:cs="Times New Roman"/>
+          <w:color w:val="001080"/>
+          <w:kern w:val="0"/>
+          <w:sz w:val="21"/>
+          <w:szCs w:val="21"/>
+          <w:lang w:eastAsia="en-IN"/>
+          <w14:ligatures w14:val="none"/>
+        </w:rPr>
+        <w:t>str</w:t>
+      </w:r>
+      <w:r>
+        <w:rPr>
+          <w:rFonts w:ascii="Consolas" w:eastAsia="Times New Roman" w:hAnsi="Consolas" w:cs="Times New Roman"/>
+          <w:color w:val="000000"/>
+          <w:kern w:val="0"/>
+          <w:sz w:val="21"/>
+          <w:szCs w:val="21"/>
+          <w:lang w:eastAsia="en-IN"/>
+          <w14:ligatures w14:val="none"/>
+        </w:rPr>
+        <w:t>=</w:t>
+      </w:r>
+      <w:proofErr w:type="spellStart"/>
+      <w:r>
+        <w:rPr>
+          <w:rFonts w:ascii="Consolas" w:eastAsia="Times New Roman" w:hAnsi="Consolas" w:cs="Times New Roman"/>
+          <w:color w:val="000000"/>
+          <w:kern w:val="0"/>
+          <w:sz w:val="21"/>
+          <w:szCs w:val="21"/>
+          <w:lang w:eastAsia="en-IN"/>
+          <w14:ligatures w14:val="none"/>
+        </w:rPr>
+        <w:t>textArray</w:t>
+      </w:r>
+      <w:proofErr w:type="spellEnd"/>
+      <w:r>
+        <w:rPr>
+          <w:rFonts w:ascii="Consolas" w:eastAsia="Times New Roman" w:hAnsi="Consolas" w:cs="Times New Roman"/>
+          <w:color w:val="000000"/>
+          <w:kern w:val="0"/>
+          <w:sz w:val="21"/>
+          <w:szCs w:val="21"/>
+          <w:lang w:eastAsia="en-IN"/>
+          <w14:ligatures w14:val="none"/>
+        </w:rPr>
+        <w:t>[</w:t>
+      </w:r>
+      <w:proofErr w:type="spellStart"/>
+      <w:r>
+        <w:rPr>
+          <w:rFonts w:ascii="Consolas" w:eastAsia="Times New Roman" w:hAnsi="Consolas" w:cs="Times New Roman"/>
+          <w:color w:val="000000"/>
+          <w:kern w:val="0"/>
+          <w:sz w:val="21"/>
+          <w:szCs w:val="21"/>
+          <w:lang w:eastAsia="en-IN"/>
+          <w14:ligatures w14:val="none"/>
+        </w:rPr>
+        <w:t>i</w:t>
+      </w:r>
+      <w:proofErr w:type="spellEnd"/>
+      <w:r>
+        <w:rPr>
+          <w:rFonts w:ascii="Consolas" w:eastAsia="Times New Roman" w:hAnsi="Consolas" w:cs="Times New Roman"/>
+          <w:color w:val="000000"/>
+          <w:kern w:val="0"/>
+          <w:sz w:val="21"/>
+          <w:szCs w:val="21"/>
+          <w:lang w:eastAsia="en-IN"/>
+          <w14:ligatures w14:val="none"/>
+        </w:rPr>
+        <w:t>];</w:t>
+      </w:r>
+    </w:p>
+    <w:p>
+      <w:pPr>
+        <w:shd w:val="clear" w:color="auto" w:fill="FFFFFF"/>
+        <w:spacing w:after="0" w:line="285" w:lineRule="atLeast"/>
+        <w:rPr>
+          <w:rFonts w:ascii="Consolas" w:eastAsia="Times New Roman" w:hAnsi="Consolas" w:cs="Times New Roman"/>
+          <w:color w:val="000000"/>
+          <w:kern w:val="0"/>
+          <w:sz w:val="21"/>
+          <w:szCs w:val="21"/>
+          <w:lang w:eastAsia="en-IN"/>
+          <w14:ligatures w14:val="none"/>
+        </w:rPr>
+      </w:pPr>
+      <w:r>
+        <w:rPr>
+          <w:rFonts w:ascii="Consolas" w:eastAsia="Times New Roman" w:hAnsi="Consolas" w:cs="Times New Roman"/>
+          <w:color w:val="000000"/>
+          <w:kern w:val="0"/>
+          <w:sz w:val="21"/>
+          <w:szCs w:val="21"/>
+          <w:lang w:eastAsia="en-IN"/>
+          <w14:ligatures w14:val="none"/>
+        </w:rPr>
+        <w:t xml:space="preserve">            </w:t>
+      </w:r>
+      <w:r>
+        <w:rPr>
+          <w:rFonts w:ascii="Consolas" w:eastAsia="Times New Roman" w:hAnsi="Consolas" w:cs="Times New Roman"/>
+          <w:color w:val="AF00DB"/>
+          <w:kern w:val="0"/>
+          <w:sz w:val="21"/>
+          <w:szCs w:val="21"/>
+          <w:lang w:eastAsia="en-IN"/>
+          <w14:ligatures w14:val="none"/>
+        </w:rPr>
+        <w:t>for</w:t>
+      </w:r>
+      <w:r>
+        <w:rPr>
+          <w:rFonts w:ascii="Consolas" w:eastAsia="Times New Roman" w:hAnsi="Consolas" w:cs="Times New Roman"/>
+          <w:color w:val="000000"/>
+          <w:kern w:val="0"/>
+          <w:sz w:val="21"/>
+          <w:szCs w:val="21"/>
+          <w:lang w:eastAsia="en-IN"/>
+          <w14:ligatures w14:val="none"/>
+        </w:rPr>
+        <w:t>(j=</w:t>
+      </w:r>
+      <w:proofErr w:type="gramStart"/>
+      <w:r>
+        <w:rPr>
+          <w:rFonts w:ascii="Consolas" w:eastAsia="Times New Roman" w:hAnsi="Consolas" w:cs="Times New Roman"/>
+          <w:color w:val="098658"/>
+          <w:kern w:val="0"/>
+          <w:sz w:val="21"/>
+          <w:szCs w:val="21"/>
+          <w:lang w:eastAsia="en-IN"/>
+          <w14:ligatures w14:val="none"/>
+        </w:rPr>
+        <w:t>0</w:t>
+      </w:r>
+      <w:r>
+        <w:rPr>
+          <w:rFonts w:ascii="Consolas" w:eastAsia="Times New Roman" w:hAnsi="Consolas" w:cs="Times New Roman"/>
+          <w:color w:val="000000"/>
+          <w:kern w:val="0"/>
+          <w:sz w:val="21"/>
+          <w:szCs w:val="21"/>
+          <w:lang w:eastAsia="en-IN"/>
+          <w14:ligatures w14:val="none"/>
+        </w:rPr>
+        <w:t>;j</w:t>
+      </w:r>
+      <w:proofErr w:type="gramEnd"/>
+      <w:r>
+        <w:rPr>
+          <w:rFonts w:ascii="Consolas" w:eastAsia="Times New Roman" w:hAnsi="Consolas" w:cs="Times New Roman"/>
+          <w:color w:val="000000"/>
+          <w:kern w:val="0"/>
+          <w:sz w:val="21"/>
+          <w:szCs w:val="21"/>
+          <w:lang w:eastAsia="en-IN"/>
+          <w14:ligatures w14:val="none"/>
+        </w:rPr>
+        <w:t>&lt;</w:t>
+      </w:r>
+      <w:proofErr w:type="spellStart"/>
+      <w:r>
+        <w:rPr>
+          <w:rFonts w:ascii="Consolas" w:eastAsia="Times New Roman" w:hAnsi="Consolas" w:cs="Times New Roman"/>
+          <w:color w:val="001080"/>
+          <w:kern w:val="0"/>
+          <w:sz w:val="21"/>
+          <w:szCs w:val="21"/>
+          <w:lang w:eastAsia="en-IN"/>
+          <w14:ligatures w14:val="none"/>
+        </w:rPr>
+        <w:t>str</w:t>
+      </w:r>
+      <w:r>
+        <w:rPr>
+          <w:rFonts w:ascii="Consolas" w:eastAsia="Times New Roman" w:hAnsi="Consolas" w:cs="Times New Roman"/>
+          <w:color w:val="000000"/>
+          <w:kern w:val="0"/>
+          <w:sz w:val="21"/>
+          <w:szCs w:val="21"/>
+          <w:lang w:eastAsia="en-IN"/>
+          <w14:ligatures w14:val="none"/>
+        </w:rPr>
+        <w:t>.</w:t>
+      </w:r>
+      <w:r>
+        <w:rPr>
+          <w:rFonts w:ascii="Consolas" w:eastAsia="Times New Roman" w:hAnsi="Consolas" w:cs="Times New Roman"/>
+          <w:color w:val="795E26"/>
+          <w:kern w:val="0"/>
+          <w:sz w:val="21"/>
+          <w:szCs w:val="21"/>
+          <w:lang w:eastAsia="en-IN"/>
+          <w14:ligatures w14:val="none"/>
+        </w:rPr>
+        <w:t>length</w:t>
+      </w:r>
+      <w:proofErr w:type="spellEnd"/>
+      <w:r>
+        <w:rPr>
+          <w:rFonts w:ascii="Consolas" w:eastAsia="Times New Roman" w:hAnsi="Consolas" w:cs="Times New Roman"/>
+          <w:color w:val="000000"/>
+          <w:kern w:val="0"/>
+          <w:sz w:val="21"/>
+          <w:szCs w:val="21"/>
+          <w:lang w:eastAsia="en-IN"/>
+          <w14:ligatures w14:val="none"/>
+        </w:rPr>
+        <w:t>();</w:t>
+      </w:r>
+      <w:proofErr w:type="spellStart"/>
+      <w:r>
+        <w:rPr>
+          <w:rFonts w:ascii="Consolas" w:eastAsia="Times New Roman" w:hAnsi="Consolas" w:cs="Times New Roman"/>
+          <w:color w:val="000000"/>
+          <w:kern w:val="0"/>
+          <w:sz w:val="21"/>
+          <w:szCs w:val="21"/>
+          <w:lang w:eastAsia="en-IN"/>
+          <w14:ligatures w14:val="none"/>
+        </w:rPr>
+        <w:t>j++</w:t>
+      </w:r>
+      <w:proofErr w:type="spellEnd"/>
+      <w:r>
+        <w:rPr>
+          <w:rFonts w:ascii="Consolas" w:eastAsia="Times New Roman" w:hAnsi="Consolas" w:cs="Times New Roman"/>
+          <w:color w:val="000000"/>
+          <w:kern w:val="0"/>
+          <w:sz w:val="21"/>
+          <w:szCs w:val="21"/>
+          <w:lang w:eastAsia="en-IN"/>
+          <w14:ligatures w14:val="none"/>
+        </w:rPr>
+        <w:t>){</w:t>
+      </w:r>
+    </w:p>
+    <w:p>
+      <w:pPr>
+        <w:shd w:val="clear" w:color="auto" w:fill="FFFFFF"/>
+        <w:spacing w:after="0" w:line="285" w:lineRule="atLeast"/>
+        <w:rPr>
+          <w:rFonts w:ascii="Consolas" w:eastAsia="Times New Roman" w:hAnsi="Consolas" w:cs="Times New Roman"/>
+          <w:color w:val="000000"/>
+          <w:kern w:val="0"/>
+          <w:sz w:val="21"/>
+          <w:szCs w:val="21"/>
+          <w:lang w:eastAsia="en-IN"/>
+          <w14:ligatures w14:val="none"/>
+        </w:rPr>
+      </w:pPr>
+      <w:r>
+        <w:rPr>
+          <w:rFonts w:ascii="Consolas" w:eastAsia="Times New Roman" w:hAnsi="Consolas" w:cs="Times New Roman"/>
+          <w:color w:val="000000"/>
+          <w:kern w:val="0"/>
+          <w:sz w:val="21"/>
+          <w:szCs w:val="21"/>
+          <w:lang w:eastAsia="en-IN"/>
+          <w14:ligatures w14:val="none"/>
+        </w:rPr>
+        <w:t xml:space="preserve">                </w:t>
+      </w:r>
+      <w:proofErr w:type="gramStart"/>
+      <w:r>
+        <w:rPr>
+          <w:rFonts w:ascii="Consolas" w:eastAsia="Times New Roman" w:hAnsi="Consolas" w:cs="Times New Roman"/>
+          <w:color w:val="AF00DB"/>
+          <w:kern w:val="0"/>
+          <w:sz w:val="21"/>
+          <w:szCs w:val="21"/>
+          <w:lang w:eastAsia="en-IN"/>
+          <w14:ligatures w14:val="none"/>
+        </w:rPr>
+        <w:t>if</w:t>
+      </w:r>
+      <w:r>
+        <w:rPr>
+          <w:rFonts w:ascii="Consolas" w:eastAsia="Times New Roman" w:hAnsi="Consolas" w:cs="Times New Roman"/>
+          <w:color w:val="000000"/>
+          <w:kern w:val="0"/>
+          <w:sz w:val="21"/>
+          <w:szCs w:val="21"/>
+          <w:lang w:eastAsia="en-IN"/>
+          <w14:ligatures w14:val="none"/>
+        </w:rPr>
+        <w:t>(</w:t>
+      </w:r>
+      <w:proofErr w:type="spellStart"/>
+      <w:proofErr w:type="gramEnd"/>
+      <w:r>
+        <w:rPr>
+          <w:rFonts w:ascii="Consolas" w:eastAsia="Times New Roman" w:hAnsi="Consolas" w:cs="Times New Roman"/>
+          <w:color w:val="001080"/>
+          <w:kern w:val="0"/>
+          <w:sz w:val="21"/>
+          <w:szCs w:val="21"/>
+          <w:lang w:eastAsia="en-IN"/>
+          <w14:ligatures w14:val="none"/>
+        </w:rPr>
+        <w:t>hashMap</w:t>
+      </w:r>
+      <w:r>
+        <w:rPr>
+          <w:rFonts w:ascii="Consolas" w:eastAsia="Times New Roman" w:hAnsi="Consolas" w:cs="Times New Roman"/>
+          <w:color w:val="000000"/>
+          <w:kern w:val="0"/>
+          <w:sz w:val="21"/>
+          <w:szCs w:val="21"/>
+          <w:lang w:eastAsia="en-IN"/>
+          <w14:ligatures w14:val="none"/>
+        </w:rPr>
+        <w:t>.</w:t>
+      </w:r>
+      <w:r>
+        <w:rPr>
+          <w:rFonts w:ascii="Consolas" w:eastAsia="Times New Roman" w:hAnsi="Consolas" w:cs="Times New Roman"/>
+          <w:color w:val="795E26"/>
+          <w:kern w:val="0"/>
+          <w:sz w:val="21"/>
+          <w:szCs w:val="21"/>
+          <w:lang w:eastAsia="en-IN"/>
+          <w14:ligatures w14:val="none"/>
+        </w:rPr>
+        <w:t>containsKey</w:t>
+      </w:r>
+      <w:proofErr w:type="spellEnd"/>
+      <w:r>
+        <w:rPr>
+          <w:rFonts w:ascii="Consolas" w:eastAsia="Times New Roman" w:hAnsi="Consolas" w:cs="Times New Roman"/>
+          <w:color w:val="000000"/>
+          <w:kern w:val="0"/>
+          <w:sz w:val="21"/>
+          <w:szCs w:val="21"/>
+          <w:lang w:eastAsia="en-IN"/>
+          <w14:ligatures w14:val="none"/>
+        </w:rPr>
+        <w:t>(</w:t>
+      </w:r>
+      <w:proofErr w:type="spellStart"/>
+      <w:r>
+        <w:rPr>
+          <w:rFonts w:ascii="Consolas" w:eastAsia="Times New Roman" w:hAnsi="Consolas" w:cs="Times New Roman"/>
+          <w:color w:val="001080"/>
+          <w:kern w:val="0"/>
+          <w:sz w:val="21"/>
+          <w:szCs w:val="21"/>
+          <w:lang w:eastAsia="en-IN"/>
+          <w14:ligatures w14:val="none"/>
+        </w:rPr>
+        <w:t>str</w:t>
+      </w:r>
+      <w:r>
+        <w:rPr>
+          <w:rFonts w:ascii="Consolas" w:eastAsia="Times New Roman" w:hAnsi="Consolas" w:cs="Times New Roman"/>
+          <w:color w:val="000000"/>
+          <w:kern w:val="0"/>
+          <w:sz w:val="21"/>
+          <w:szCs w:val="21"/>
+          <w:lang w:eastAsia="en-IN"/>
+          <w14:ligatures w14:val="none"/>
+        </w:rPr>
+        <w:t>.</w:t>
+      </w:r>
+      <w:r>
+        <w:rPr>
+          <w:rFonts w:ascii="Consolas" w:eastAsia="Times New Roman" w:hAnsi="Consolas" w:cs="Times New Roman"/>
+          <w:color w:val="795E26"/>
+          <w:kern w:val="0"/>
+          <w:sz w:val="21"/>
+          <w:szCs w:val="21"/>
+          <w:lang w:eastAsia="en-IN"/>
+          <w14:ligatures w14:val="none"/>
+        </w:rPr>
+        <w:t>charAt</w:t>
+      </w:r>
+      <w:proofErr w:type="spellEnd"/>
+      <w:r>
+        <w:rPr>
+          <w:rFonts w:ascii="Consolas" w:eastAsia="Times New Roman" w:hAnsi="Consolas" w:cs="Times New Roman"/>
+          <w:color w:val="000000"/>
+          <w:kern w:val="0"/>
+          <w:sz w:val="21"/>
+          <w:szCs w:val="21"/>
+          <w:lang w:eastAsia="en-IN"/>
+          <w14:ligatures w14:val="none"/>
+        </w:rPr>
+        <w:t>(j)))</w:t>
+      </w:r>
+      <w:r>
+        <w:rPr>
+          <w:rFonts w:ascii="Consolas" w:eastAsia="Times New Roman" w:hAnsi="Consolas" w:cs="Times New Roman"/>
+          <w:color w:val="AF00DB"/>
+          <w:kern w:val="0"/>
+          <w:sz w:val="21"/>
+          <w:szCs w:val="21"/>
+          <w:lang w:eastAsia="en-IN"/>
+          <w14:ligatures w14:val="none"/>
+        </w:rPr>
+        <w:t>break</w:t>
+      </w:r>
+      <w:r>
+        <w:rPr>
+          <w:rFonts w:ascii="Consolas" w:eastAsia="Times New Roman" w:hAnsi="Consolas" w:cs="Times New Roman"/>
+          <w:color w:val="000000"/>
+          <w:kern w:val="0"/>
+          <w:sz w:val="21"/>
+          <w:szCs w:val="21"/>
+          <w:lang w:eastAsia="en-IN"/>
+          <w14:ligatures w14:val="none"/>
+        </w:rPr>
+        <w:t>;</w:t>
+      </w:r>
+    </w:p>
+    <w:p>
+      <w:pPr>
+        <w:shd w:val="clear" w:color="auto" w:fill="FFFFFF"/>
+        <w:spacing w:after="0" w:line="285" w:lineRule="atLeast"/>
+        <w:rPr>
+          <w:rFonts w:ascii="Consolas" w:eastAsia="Times New Roman" w:hAnsi="Consolas" w:cs="Times New Roman"/>
+          <w:color w:val="000000"/>
+          <w:kern w:val="0"/>
+          <w:sz w:val="21"/>
+          <w:szCs w:val="21"/>
+          <w:lang w:eastAsia="en-IN"/>
+          <w14:ligatures w14:val="none"/>
+        </w:rPr>
+      </w:pPr>
+      <w:r>
+        <w:rPr>
+          <w:rFonts w:ascii="Consolas" w:eastAsia="Times New Roman" w:hAnsi="Consolas" w:cs="Times New Roman"/>
+          <w:color w:val="000000"/>
+          <w:kern w:val="0"/>
+          <w:sz w:val="21"/>
+          <w:szCs w:val="21"/>
+          <w:lang w:eastAsia="en-IN"/>
+          <w14:ligatures w14:val="none"/>
+        </w:rPr>
+        <w:t>            }</w:t>
+      </w:r>
+    </w:p>
+    <w:p>
+      <w:pPr>
+        <w:shd w:val="clear" w:color="auto" w:fill="FFFFFF"/>
+        <w:spacing w:after="0" w:line="285" w:lineRule="atLeast"/>
+        <w:rPr>
+          <w:rFonts w:ascii="Consolas" w:eastAsia="Times New Roman" w:hAnsi="Consolas" w:cs="Times New Roman"/>
+          <w:color w:val="000000"/>
+          <w:kern w:val="0"/>
+          <w:sz w:val="21"/>
+          <w:szCs w:val="21"/>
+          <w:lang w:eastAsia="en-IN"/>
+          <w14:ligatures w14:val="none"/>
+        </w:rPr>
+      </w:pPr>
+      <w:r>
+        <w:rPr>
+          <w:rFonts w:ascii="Consolas" w:eastAsia="Times New Roman" w:hAnsi="Consolas" w:cs="Times New Roman"/>
+          <w:color w:val="000000"/>
+          <w:kern w:val="0"/>
+          <w:sz w:val="21"/>
+          <w:szCs w:val="21"/>
+          <w:lang w:eastAsia="en-IN"/>
+          <w14:ligatures w14:val="none"/>
+        </w:rPr>
+        <w:t xml:space="preserve">            </w:t>
+      </w:r>
+      <w:r>
+        <w:rPr>
+          <w:rFonts w:ascii="Consolas" w:eastAsia="Times New Roman" w:hAnsi="Consolas" w:cs="Times New Roman"/>
+          <w:color w:val="AF00DB"/>
+          <w:kern w:val="0"/>
+          <w:sz w:val="21"/>
+          <w:szCs w:val="21"/>
+          <w:lang w:eastAsia="en-IN"/>
+          <w14:ligatures w14:val="none"/>
+        </w:rPr>
+        <w:t>if</w:t>
+      </w:r>
+      <w:r>
+        <w:rPr>
+          <w:rFonts w:ascii="Consolas" w:eastAsia="Times New Roman" w:hAnsi="Consolas" w:cs="Times New Roman"/>
+          <w:color w:val="000000"/>
+          <w:kern w:val="0"/>
+          <w:sz w:val="21"/>
+          <w:szCs w:val="21"/>
+          <w:lang w:eastAsia="en-IN"/>
+          <w14:ligatures w14:val="none"/>
+        </w:rPr>
+        <w:t>(j==</w:t>
+      </w:r>
+      <w:proofErr w:type="spellStart"/>
+      <w:proofErr w:type="gramStart"/>
+      <w:r>
+        <w:rPr>
+          <w:rFonts w:ascii="Consolas" w:eastAsia="Times New Roman" w:hAnsi="Consolas" w:cs="Times New Roman"/>
+          <w:color w:val="001080"/>
+          <w:kern w:val="0"/>
+          <w:sz w:val="21"/>
+          <w:szCs w:val="21"/>
+          <w:lang w:eastAsia="en-IN"/>
+          <w14:ligatures w14:val="none"/>
+        </w:rPr>
+        <w:t>str</w:t>
+      </w:r>
+      <w:r>
+        <w:rPr>
+          <w:rFonts w:ascii="Consolas" w:eastAsia="Times New Roman" w:hAnsi="Consolas" w:cs="Times New Roman"/>
+          <w:color w:val="000000"/>
+          <w:kern w:val="0"/>
+          <w:sz w:val="21"/>
+          <w:szCs w:val="21"/>
+          <w:lang w:eastAsia="en-IN"/>
+          <w14:ligatures w14:val="none"/>
+        </w:rPr>
+        <w:t>.</w:t>
+      </w:r>
+      <w:r>
+        <w:rPr>
+          <w:rFonts w:ascii="Consolas" w:eastAsia="Times New Roman" w:hAnsi="Consolas" w:cs="Times New Roman"/>
+          <w:color w:val="795E26"/>
+          <w:kern w:val="0"/>
+          <w:sz w:val="21"/>
+          <w:szCs w:val="21"/>
+          <w:lang w:eastAsia="en-IN"/>
+          <w14:ligatures w14:val="none"/>
+        </w:rPr>
+        <w:t>length</w:t>
+      </w:r>
+      <w:proofErr w:type="spellEnd"/>
+      <w:proofErr w:type="gramEnd"/>
+      <w:r>
+        <w:rPr>
+          <w:rFonts w:ascii="Consolas" w:eastAsia="Times New Roman" w:hAnsi="Consolas" w:cs="Times New Roman"/>
+          <w:color w:val="000000"/>
+          <w:kern w:val="0"/>
+          <w:sz w:val="21"/>
+          <w:szCs w:val="21"/>
+          <w:lang w:eastAsia="en-IN"/>
+          <w14:ligatures w14:val="none"/>
+        </w:rPr>
+        <w:t>())res++;</w:t>
+      </w:r>
+    </w:p>
+    <w:p>
+      <w:pPr>
+        <w:shd w:val="clear" w:color="auto" w:fill="FFFFFF"/>
+        <w:spacing w:after="0" w:line="285" w:lineRule="atLeast"/>
+        <w:rPr>
+          <w:rFonts w:ascii="Consolas" w:eastAsia="Times New Roman" w:hAnsi="Consolas" w:cs="Times New Roman"/>
+          <w:color w:val="000000"/>
+          <w:kern w:val="0"/>
+          <w:sz w:val="21"/>
+          <w:szCs w:val="21"/>
+          <w:lang w:eastAsia="en-IN"/>
+          <w14:ligatures w14:val="none"/>
+        </w:rPr>
+      </w:pPr>
+      <w:r>
+        <w:rPr>
+          <w:rFonts w:ascii="Consolas" w:eastAsia="Times New Roman" w:hAnsi="Consolas" w:cs="Times New Roman"/>
+          <w:color w:val="000000"/>
+          <w:kern w:val="0"/>
+          <w:sz w:val="21"/>
+          <w:szCs w:val="21"/>
+          <w:lang w:eastAsia="en-IN"/>
+          <w14:ligatures w14:val="none"/>
+        </w:rPr>
+        <w:t>        }</w:t>
+      </w:r>
+    </w:p>
+    <w:p>
+      <w:pPr>
+        <w:shd w:val="clear" w:color="auto" w:fill="FFFFFF"/>
+        <w:spacing w:after="0" w:line="285" w:lineRule="atLeast"/>
+        <w:rPr>
+          <w:rFonts w:ascii="Consolas" w:eastAsia="Times New Roman" w:hAnsi="Consolas" w:cs="Times New Roman"/>
+          <w:color w:val="000000"/>
+          <w:kern w:val="0"/>
+          <w:sz w:val="21"/>
+          <w:szCs w:val="21"/>
+          <w:lang w:eastAsia="en-IN"/>
+          <w14:ligatures w14:val="none"/>
+        </w:rPr>
+      </w:pPr>
+      <w:r>
+        <w:rPr>
+          <w:rFonts w:ascii="Consolas" w:eastAsia="Times New Roman" w:hAnsi="Consolas" w:cs="Times New Roman"/>
+          <w:color w:val="000000"/>
+          <w:kern w:val="0"/>
+          <w:sz w:val="21"/>
+          <w:szCs w:val="21"/>
+          <w:lang w:eastAsia="en-IN"/>
+          <w14:ligatures w14:val="none"/>
+        </w:rPr>
+        <w:t xml:space="preserve">        </w:t>
+      </w:r>
+      <w:r>
+        <w:rPr>
+          <w:rFonts w:ascii="Consolas" w:eastAsia="Times New Roman" w:hAnsi="Consolas" w:cs="Times New Roman"/>
+          <w:color w:val="AF00DB"/>
+          <w:kern w:val="0"/>
+          <w:sz w:val="21"/>
+          <w:szCs w:val="21"/>
+          <w:lang w:eastAsia="en-IN"/>
+          <w14:ligatures w14:val="none"/>
+        </w:rPr>
+        <w:t>return</w:t>
+      </w:r>
+      <w:r>
+        <w:rPr>
+          <w:rFonts w:ascii="Consolas" w:eastAsia="Times New Roman" w:hAnsi="Consolas" w:cs="Times New Roman"/>
+          <w:color w:val="000000"/>
+          <w:kern w:val="0"/>
+          <w:sz w:val="21"/>
+          <w:szCs w:val="21"/>
+          <w:lang w:eastAsia="en-IN"/>
+          <w14:ligatures w14:val="none"/>
+        </w:rPr>
+        <w:t xml:space="preserve"> res;</w:t>
+      </w:r>
+    </w:p>
+    <w:p>
+      <w:pPr>
+        <w:shd w:val="clear" w:color="auto" w:fill="FFFFFF"/>
+        <w:spacing w:after="0" w:line="285" w:lineRule="atLeast"/>
+        <w:rPr>
+          <w:rFonts w:ascii="Consolas" w:eastAsia="Times New Roman" w:hAnsi="Consolas" w:cs="Times New Roman"/>
+          <w:color w:val="000000"/>
+          <w:kern w:val="0"/>
+          <w:sz w:val="21"/>
+          <w:szCs w:val="21"/>
+          <w:lang w:eastAsia="en-IN"/>
+          <w14:ligatures w14:val="none"/>
+        </w:rPr>
+      </w:pPr>
+      <w:r>
+        <w:rPr>
+          <w:rFonts w:ascii="Consolas" w:eastAsia="Times New Roman" w:hAnsi="Consolas" w:cs="Times New Roman"/>
+          <w:color w:val="000000"/>
+          <w:kern w:val="0"/>
+          <w:sz w:val="21"/>
+          <w:szCs w:val="21"/>
+          <w:lang w:eastAsia="en-IN"/>
+          <w14:ligatures w14:val="none"/>
+        </w:rPr>
+        <w:lastRenderedPageBreak/>
         <w:t>    }</w:t>
       </w:r>
     </w:p>

</xml_diff>